<commit_message>
reorganization of McCulloch-Pitts chapter
</commit_message>
<xml_diff>
--- a/paper/Neurotron/Neurotron.docx
+++ b/paper/Neurotron/Neurotron.docx
@@ -375,7 +375,55 @@
           <w:iCs/>
           <w:lang w:val="en-US"/>
         </w:rPr>
-        <w:t xml:space="preserve"> The quasi-digital approach in combination with sparse representations of patterns lead to highly efficient algorithms with fast execution time and low memory need. </w:t>
+        <w:t xml:space="preserve"> The quasi-digital approach in combination with </w:t>
+      </w:r>
+      <w:r>
+        <w:rPr>
+          <w:i/>
+          <w:iCs/>
+          <w:lang w:val="en-US"/>
+        </w:rPr>
+        <w:t xml:space="preserve">a strict application of the fundamental paradigm of </w:t>
+      </w:r>
+      <w:r>
+        <w:rPr>
+          <w:i/>
+          <w:iCs/>
+          <w:lang w:val="en-US"/>
+        </w:rPr>
+        <w:t xml:space="preserve">sparse </w:t>
+      </w:r>
+      <w:r>
+        <w:rPr>
+          <w:i/>
+          <w:iCs/>
+          <w:lang w:val="en-US"/>
+        </w:rPr>
+        <w:t xml:space="preserve">pattern </w:t>
+      </w:r>
+      <w:r>
+        <w:rPr>
+          <w:i/>
+          <w:iCs/>
+          <w:lang w:val="en-US"/>
+        </w:rPr>
+        <w:t>representations lead to highly efficient algorithms with fast execution time and low memory need</w:t>
+      </w:r>
+      <w:r>
+        <w:rPr>
+          <w:i/>
+          <w:iCs/>
+          <w:lang w:val="en-US"/>
+        </w:rPr>
+        <w:t>s</w:t>
+      </w:r>
+      <w:r>
+        <w:rPr>
+          <w:i/>
+          <w:iCs/>
+          <w:lang w:val="en-US"/>
+        </w:rPr>
+        <w:t xml:space="preserve">. </w:t>
       </w:r>
     </w:p>
     <w:p>
@@ -792,19 +840,91 @@
         <w:rPr>
           <w:lang w:val="en-US"/>
         </w:rPr>
-        <w:t xml:space="preserve">, which </w:t>
-      </w:r>
-      <w:r>
-        <w:rPr>
-          <w:lang w:val="en-US"/>
-        </w:rPr>
-        <w:t xml:space="preserve">are caused by synaptic excitation in spatial and temporal neighborhood and lead to a </w:t>
-      </w:r>
-      <w:r>
-        <w:rPr>
-          <w:lang w:val="en-US"/>
-        </w:rPr>
-        <w:t xml:space="preserve">depolarization of the soma. Such depolarization subsequently enables the neuron to fire earlier than neighbor neurons with comparable proximal excitation, which gives such neuron the benefit to inhibit </w:t>
+        <w:t>. C</w:t>
+      </w:r>
+      <w:r>
+        <w:rPr>
+          <w:lang w:val="en-US"/>
+        </w:rPr>
+        <w:t xml:space="preserve">aused by synaptic excitation </w:t>
+      </w:r>
+      <w:r>
+        <w:rPr>
+          <w:lang w:val="en-US"/>
+        </w:rPr>
+        <w:t>with</w:t>
+      </w:r>
+      <w:r>
+        <w:rPr>
+          <w:lang w:val="en-US"/>
+        </w:rPr>
+        <w:t>in spatial and temporal neigh</w:t>
+      </w:r>
+      <w:r>
+        <w:rPr>
+          <w:lang w:val="en-US"/>
+        </w:rPr>
+        <w:softHyphen/>
+      </w:r>
+      <w:r>
+        <w:rPr>
+          <w:lang w:val="en-US"/>
+        </w:rPr>
+        <w:t>bor</w:t>
+      </w:r>
+      <w:r>
+        <w:rPr>
+          <w:lang w:val="en-US"/>
+        </w:rPr>
+        <w:softHyphen/>
+      </w:r>
+      <w:r>
+        <w:rPr>
+          <w:lang w:val="en-US"/>
+        </w:rPr>
+        <w:t xml:space="preserve">hood </w:t>
+      </w:r>
+      <w:r>
+        <w:rPr>
+          <w:lang w:val="en-US"/>
+        </w:rPr>
+        <w:t>such NMDA spikes</w:t>
+      </w:r>
+      <w:r>
+        <w:rPr>
+          <w:lang w:val="en-US"/>
+        </w:rPr>
+        <w:t xml:space="preserve"> lead to a </w:t>
+      </w:r>
+      <w:r>
+        <w:rPr>
+          <w:lang w:val="en-US"/>
+        </w:rPr>
+        <w:t>depolarization of the soma</w:t>
+      </w:r>
+      <w:r>
+        <w:rPr>
+          <w:lang w:val="en-US"/>
+        </w:rPr>
+        <w:t>, which further</w:t>
+      </w:r>
+      <w:r>
+        <w:rPr>
+          <w:lang w:val="en-US"/>
+        </w:rPr>
+        <w:t xml:space="preserve"> enables the neuron to fire earlier than neighbor neurons with comparable proximal excitation</w:t>
+      </w:r>
+      <w:r>
+        <w:rPr>
+          <w:lang w:val="en-US"/>
+        </w:rPr>
+        <w:t>. This</w:t>
+      </w:r>
+      <w:r>
+        <w:rPr>
+          <w:lang w:val="en-US"/>
+        </w:rPr>
+        <w:t xml:space="preserve"> gives such neuron the benefit to inhibit </w:t>
       </w:r>
       <w:r>
         <w:rPr>
@@ -857,6 +977,12 @@
         <w:rPr>
           <w:lang w:val="en-US"/>
         </w:rPr>
+        <w:t>(</w:t>
+      </w:r>
+      <w:r>
+        <w:rPr>
+          <w:lang w:val="en-US"/>
+        </w:rPr>
         <w:t>based on a</w:t>
       </w:r>
       <w:r>
@@ -876,6 +1002,12 @@
           <w:lang w:val="en-US"/>
         </w:rPr>
         <w:t>state</w:t>
+      </w:r>
+      <w:r>
+        <w:rPr>
+          <w:lang w:val="en-US"/>
+        </w:rPr>
+        <w:t>)</w:t>
       </w:r>
       <w:r>
         <w:rPr>
@@ -1266,13 +1398,13 @@
         <w:rPr>
           <w:lang w:val="en-US"/>
         </w:rPr>
-        <w:t xml:space="preserve"> the use of</w:t>
-      </w:r>
-      <w:r>
-        <w:rPr>
-          <w:lang w:val="en-US"/>
-        </w:rPr>
-        <w:t xml:space="preserve"> permanence values and synaptic thresholds (analog values in the interval [0,1]).</w:t>
+        <w:t xml:space="preserve"> </w:t>
+      </w:r>
+      <w:r>
+        <w:rPr>
+          <w:lang w:val="en-US"/>
+        </w:rPr>
+        <w:t>permanence values and synaptic thresholds (analog values in the interval [0,1]).</w:t>
       </w:r>
     </w:p>
     <w:p>
@@ -1299,7 +1431,31 @@
         <w:rPr>
           <w:lang w:val="en-US"/>
         </w:rPr>
-        <w:t>: let a synapse behave as unconnected (weight 0) or connected (weight 1). A weight is controlled by the analog</w:t>
+        <w:t xml:space="preserve">: </w:t>
+      </w:r>
+      <w:r>
+        <w:rPr>
+          <w:lang w:val="en-US"/>
+        </w:rPr>
+        <w:t>causing</w:t>
+      </w:r>
+      <w:r>
+        <w:rPr>
+          <w:lang w:val="en-US"/>
+        </w:rPr>
+        <w:t xml:space="preserve"> a synapse </w:t>
+      </w:r>
+      <w:r>
+        <w:rPr>
+          <w:lang w:val="en-US"/>
+        </w:rPr>
+        <w:t xml:space="preserve">to </w:t>
+      </w:r>
+      <w:r>
+        <w:rPr>
+          <w:lang w:val="en-US"/>
+        </w:rPr>
+        <w:t>behave as unconnected (weight 0) or connected (weight 1). A weight is controlled by the analog</w:t>
       </w:r>
       <w:r>
         <w:rPr>
@@ -1432,19 +1588,49 @@
         <w:rPr>
           <w:lang w:val="en-US"/>
         </w:rPr>
-        <w:t xml:space="preserve">causes a neuron to </w:t>
-      </w:r>
-      <w:r>
-        <w:rPr>
-          <w:lang w:val="en-US"/>
-        </w:rPr>
-        <w:t xml:space="preserve">take over representation </w:t>
-      </w:r>
-      <w:r>
-        <w:rPr>
-          <w:lang w:val="en-US"/>
-        </w:rPr>
-        <w:t>co-ownership</w:t>
+        <w:t>assigns</w:t>
+      </w:r>
+      <w:r>
+        <w:rPr>
+          <w:lang w:val="en-US"/>
+        </w:rPr>
+        <w:t xml:space="preserve"> a neuron </w:t>
+      </w:r>
+      <w:r>
+        <w:rPr>
+          <w:lang w:val="en-US"/>
+        </w:rPr>
+        <w:t xml:space="preserve">with ownership </w:t>
+      </w:r>
+      <w:r>
+        <w:rPr>
+          <w:lang w:val="en-US"/>
+        </w:rPr>
+        <w:t xml:space="preserve">to </w:t>
+      </w:r>
+      <w:r>
+        <w:rPr>
+          <w:lang w:val="en-US"/>
+        </w:rPr>
+        <w:t xml:space="preserve">take over </w:t>
+      </w:r>
+      <w:r>
+        <w:rPr>
+          <w:lang w:val="en-US"/>
+        </w:rPr>
+        <w:t>co-</w:t>
+      </w:r>
+      <w:r>
+        <w:rPr>
+          <w:lang w:val="en-US"/>
+        </w:rPr>
+        <w:t>representation</w:t>
+      </w:r>
+      <w:r>
+        <w:rPr>
+          <w:lang w:val="en-US"/>
+        </w:rPr>
+        <w:t xml:space="preserve"> of</w:t>
       </w:r>
       <w:r>
         <w:rPr>
@@ -1456,13 +1642,7 @@
         <w:rPr>
           <w:lang w:val="en-US"/>
         </w:rPr>
-        <w:t>for</w:t>
-      </w:r>
-      <w:r>
-        <w:rPr>
-          <w:lang w:val="en-US"/>
-        </w:rPr>
-        <w:t xml:space="preserve"> </w:t>
+        <w:t xml:space="preserve">an </w:t>
       </w:r>
       <w:r>
         <w:rPr>
@@ -1474,7 +1654,7 @@
         <w:rPr>
           <w:lang w:val="en-US"/>
         </w:rPr>
-        <w:t xml:space="preserve"> patterns.</w:t>
+        <w:t xml:space="preserve"> pattern.</w:t>
       </w:r>
     </w:p>
     <w:p>
@@ -1582,20 +1762,43 @@
         <w:rPr>
           <w:lang w:val="en-US"/>
         </w:rPr>
-        <w:t xml:space="preserve"> neurons of a minicolumn vote for </w:t>
-      </w:r>
-      <w:r>
-        <w:rPr>
-          <w:lang w:val="en-US"/>
-        </w:rPr>
-        <w:t>pattern representation co-owner</w:t>
-      </w:r>
-      <w:r>
-        <w:rPr>
-          <w:lang w:val="en-US"/>
-        </w:rPr>
-        <w:softHyphen/>
-        <w:t>ship.</w:t>
+        <w:t xml:space="preserve"> neurons of a minicolumn </w:t>
+      </w:r>
+      <w:r>
+        <w:rPr>
+          <w:lang w:val="en-US"/>
+        </w:rPr>
+        <w:t xml:space="preserve">to </w:t>
+      </w:r>
+      <w:r>
+        <w:rPr>
+          <w:lang w:val="en-US"/>
+        </w:rPr>
+        <w:t xml:space="preserve">vote for </w:t>
+      </w:r>
+      <w:r>
+        <w:rPr>
+          <w:lang w:val="en-US"/>
+        </w:rPr>
+        <w:t xml:space="preserve">ownership of </w:t>
+      </w:r>
+      <w:r>
+        <w:rPr>
+          <w:lang w:val="en-US"/>
+        </w:rPr>
+        <w:t xml:space="preserve">pattern </w:t>
+      </w:r>
+      <w:r>
+        <w:rPr>
+          <w:lang w:val="en-US"/>
+        </w:rPr>
+        <w:t>co-</w:t>
+      </w:r>
+      <w:r>
+        <w:rPr>
+          <w:lang w:val="en-US"/>
+        </w:rPr>
+        <w:t>representation.</w:t>
       </w:r>
     </w:p>
     <w:p>
@@ -1712,7 +1915,19 @@
         <w:rPr>
           <w:lang w:val="en-US"/>
         </w:rPr>
-        <w:t xml:space="preserve"> in case of a new pattern presentation increases the probability of finding voluntary neurons to take over </w:t>
+        <w:t xml:space="preserve"> in case of a new</w:t>
+      </w:r>
+      <w:r>
+        <w:rPr>
+          <w:lang w:val="en-US"/>
+        </w:rPr>
+        <w:t xml:space="preserve"> detected</w:t>
+      </w:r>
+      <w:r>
+        <w:rPr>
+          <w:lang w:val="en-US"/>
+        </w:rPr>
+        <w:t xml:space="preserve"> pattern increases the probability of finding voluntary neurons to take over </w:t>
       </w:r>
       <w:r>
         <w:rPr>
@@ -1780,7 +1995,19 @@
         <w:rPr>
           <w:lang w:val="en-US"/>
         </w:rPr>
-        <w:t xml:space="preserve">The HTM learning rule where synapses are only credited for learning, </w:t>
+        <w:t>The HTM learning rule</w:t>
+      </w:r>
+      <w:r>
+        <w:rPr>
+          <w:lang w:val="en-US"/>
+        </w:rPr>
+        <w:t>,</w:t>
+      </w:r>
+      <w:r>
+        <w:rPr>
+          <w:lang w:val="en-US"/>
+        </w:rPr>
+        <w:t xml:space="preserve"> where synapses are only credited for learning, </w:t>
       </w:r>
       <w:r>
         <w:rPr>
@@ -1792,7 +2019,19 @@
         <w:rPr>
           <w:lang w:val="en-US"/>
         </w:rPr>
-        <w:t xml:space="preserve"> neuron made a correct prediction, provides strong learning focus on neurons with actual involved in the prediction process. It helps to avoid ruinous overwriting of well-established memory contents, which is a key challenge in the formulation of suitable synaptic plasticity hypothesis [6].</w:t>
+        <w:t xml:space="preserve"> neuron made a correct prediction, provides strong learning focus on neurons with actual involv</w:t>
+      </w:r>
+      <w:r>
+        <w:rPr>
+          <w:lang w:val="en-US"/>
+        </w:rPr>
+        <w:t>ement</w:t>
+      </w:r>
+      <w:r>
+        <w:rPr>
+          <w:lang w:val="en-US"/>
+        </w:rPr>
+        <w:t xml:space="preserve"> in the prediction process. It helps to avoid ruinous overwriting of well-established memory contents, which is a key challenge in the formulation of suitable synaptic plasticity hypothesis [6].</w:t>
       </w:r>
     </w:p>
     <w:p>
@@ -2036,20 +2275,44 @@
         <w:rPr>
           <w:lang w:val="en-US"/>
         </w:rPr>
-        <w:t>Pre-Requisites</w:t>
-      </w:r>
-    </w:p>
-    <w:p>
-      <w:pPr>
-        <w:rPr>
-          <w:lang w:val="en-US"/>
-        </w:rPr>
-      </w:pPr>
-      <w:r>
-        <w:rPr>
-          <w:lang w:val="en-US"/>
-        </w:rPr>
-        <w:t>Most artificial neural networks (ANN) are based on Rosenblatt’s Perceptron [1], which works with analog inputs, outputs and weights. The advantage of ANNs based on analog signals is that global learning can be employed, using gradient based backpropagation algorithms.</w:t>
+        <w:t>The McCulloch-Pitts Model</w:t>
+      </w:r>
+    </w:p>
+    <w:p>
+      <w:pPr>
+        <w:rPr>
+          <w:lang w:val="en-US"/>
+        </w:rPr>
+      </w:pPr>
+      <w:r>
+        <w:rPr>
+          <w:lang w:val="en-US"/>
+        </w:rPr>
+        <w:t xml:space="preserve">Most artificial neural networks (ANN) are based on Rosenblatt’s Perceptron [1], which work with analog inputs, outputs and weights. The advantage of </w:t>
+      </w:r>
+      <w:r>
+        <w:rPr>
+          <w:lang w:val="en-US"/>
+        </w:rPr>
+        <w:t xml:space="preserve">analog signals based </w:t>
+      </w:r>
+      <w:r>
+        <w:rPr>
+          <w:lang w:val="en-US"/>
+        </w:rPr>
+        <w:t>ANNs is that global learning can be em</w:t>
+      </w:r>
+      <w:r>
+        <w:rPr>
+          <w:lang w:val="en-US"/>
+        </w:rPr>
+        <w:softHyphen/>
+      </w:r>
+      <w:r>
+        <w:rPr>
+          <w:lang w:val="en-US"/>
+        </w:rPr>
+        <w:t>ployed, using gradient based backpropagation algorithms.</w:t>
       </w:r>
     </w:p>
     <w:p>
@@ -2083,33 +2346,423 @@
           <w:lang w:val="en-US"/>
         </w:rPr>
         <w:softHyphen/>
-        <w:t>tion [2]. Thus</w:t>
-      </w:r>
-      <w:r>
-        <w:rPr>
-          <w:lang w:val="en-US"/>
-        </w:rPr>
-        <w:t>,</w:t>
-      </w:r>
-      <w:r>
-        <w:rPr>
-          <w:lang w:val="en-US"/>
-        </w:rPr>
-        <w:t xml:space="preserve"> we start our approach with an </w:t>
-      </w:r>
-      <w:proofErr w:type="gramStart"/>
-      <w:r>
-        <w:rPr>
-          <w:lang w:val="en-US"/>
-        </w:rPr>
-        <w:t>80 year old</w:t>
-      </w:r>
-      <w:proofErr w:type="gramEnd"/>
-      <w:r>
-        <w:rPr>
-          <w:lang w:val="en-US"/>
-        </w:rPr>
-        <w:t xml:space="preserve"> neuron model proposed by McCulloch and Pitts in 1943, which describes the input output properties of a neuron on a pure digital (binary) basis.</w:t>
+        <w:t xml:space="preserve">tion [2]. </w:t>
+      </w:r>
+    </w:p>
+    <w:p>
+      <w:pPr>
+        <w:rPr>
+          <w:lang w:val="en-US"/>
+        </w:rPr>
+      </w:pPr>
+    </w:p>
+    <w:p>
+      <w:pPr>
+        <w:rPr>
+          <w:lang w:val="de-AT"/>
+        </w:rPr>
+      </w:pPr>
+    </w:p>
+    <w:p>
+      <w:pPr>
+        <w:jc w:val="center"/>
+        <w:rPr>
+          <w:lang w:val="en-US"/>
+        </w:rPr>
+      </w:pPr>
+      <w:r>
+        <w:rPr>
+          <w:lang w:val="en-US"/>
+        </w:rPr>
+        <w:drawing>
+          <wp:inline distT="0" distB="0" distL="0" distR="0" wp14:anchorId="528A0476" wp14:editId="13DA03AD">
+            <wp:extent cx="2025024" cy="1366956"/>
+            <wp:effectExtent l="0" t="0" r="0" b="5080"/>
+            <wp:docPr id="1874679391" name="Grafik 1" descr="Ein Bild, das Cartoon enthält.&#10;&#10;Automatisch generierte Beschreibung"/>
+            <wp:cNvGraphicFramePr>
+              <a:graphicFrameLocks xmlns:a="http://schemas.openxmlformats.org/drawingml/2006/main" noChangeAspect="1"/>
+            </wp:cNvGraphicFramePr>
+            <a:graphic xmlns:a="http://schemas.openxmlformats.org/drawingml/2006/main">
+              <a:graphicData uri="http://schemas.openxmlformats.org/drawingml/2006/picture">
+                <pic:pic xmlns:pic="http://schemas.openxmlformats.org/drawingml/2006/picture">
+                  <pic:nvPicPr>
+                    <pic:cNvPr id="1874679391" name="Grafik 1" descr="Ein Bild, das Cartoon enthält.&#10;&#10;Automatisch generierte Beschreibung"/>
+                    <pic:cNvPicPr/>
+                  </pic:nvPicPr>
+                  <pic:blipFill>
+                    <a:blip r:embed="rId10"/>
+                    <a:stretch>
+                      <a:fillRect/>
+                    </a:stretch>
+                  </pic:blipFill>
+                  <pic:spPr>
+                    <a:xfrm>
+                      <a:off x="0" y="0"/>
+                      <a:ext cx="2040929" cy="1377692"/>
+                    </a:xfrm>
+                    <a:prstGeom prst="rect">
+                      <a:avLst/>
+                    </a:prstGeom>
+                  </pic:spPr>
+                </pic:pic>
+              </a:graphicData>
+            </a:graphic>
+          </wp:inline>
+        </w:drawing>
+      </w:r>
+    </w:p>
+    <w:p>
+      <w:pPr>
+        <w:spacing w:before="240"/>
+        <w:jc w:val="center"/>
+        <w:rPr>
+          <w:lang w:val="en-US"/>
+        </w:rPr>
+      </w:pPr>
+      <w:r>
+        <w:rPr>
+          <w:sz w:val="18"/>
+          <w:szCs w:val="18"/>
+          <w:lang w:val="en-US"/>
+        </w:rPr>
+        <w:t>Figure 2: Multi compartment model respecting local computations in different dendritic segments [9].</w:t>
+      </w:r>
+    </w:p>
+    <w:p>
+      <w:pPr>
+        <w:rPr>
+          <w:lang w:val="en-US"/>
+        </w:rPr>
+      </w:pPr>
+    </w:p>
+    <w:p>
+      <w:pPr>
+        <w:rPr>
+          <w:lang w:val="en-US"/>
+        </w:rPr>
+      </w:pPr>
+      <w:r>
+        <w:rPr>
+          <w:lang w:val="en-US"/>
+        </w:rPr>
+        <w:drawing>
+          <wp:inline distT="0" distB="0" distL="0" distR="0" wp14:anchorId="0EA81B49" wp14:editId="622B8460">
+            <wp:extent cx="2985770" cy="1506220"/>
+            <wp:effectExtent l="0" t="0" r="0" b="5080"/>
+            <wp:docPr id="2059972650" name="Grafik 1" descr="Ein Bild, das Diagramm, Text, Reihe, Skelett enthält.&#10;&#10;Automatisch generierte Beschreibung"/>
+            <wp:cNvGraphicFramePr>
+              <a:graphicFrameLocks xmlns:a="http://schemas.openxmlformats.org/drawingml/2006/main" noChangeAspect="1"/>
+            </wp:cNvGraphicFramePr>
+            <a:graphic xmlns:a="http://schemas.openxmlformats.org/drawingml/2006/main">
+              <a:graphicData uri="http://schemas.openxmlformats.org/drawingml/2006/picture">
+                <pic:pic xmlns:pic="http://schemas.openxmlformats.org/drawingml/2006/picture">
+                  <pic:nvPicPr>
+                    <pic:cNvPr id="2059972650" name="Grafik 1" descr="Ein Bild, das Diagramm, Text, Reihe, Skelett enthält.&#10;&#10;Automatisch generierte Beschreibung"/>
+                    <pic:cNvPicPr/>
+                  </pic:nvPicPr>
+                  <pic:blipFill>
+                    <a:blip r:embed="rId11"/>
+                    <a:stretch>
+                      <a:fillRect/>
+                    </a:stretch>
+                  </pic:blipFill>
+                  <pic:spPr>
+                    <a:xfrm>
+                      <a:off x="0" y="0"/>
+                      <a:ext cx="2985770" cy="1506220"/>
+                    </a:xfrm>
+                    <a:prstGeom prst="rect">
+                      <a:avLst/>
+                    </a:prstGeom>
+                  </pic:spPr>
+                </pic:pic>
+              </a:graphicData>
+            </a:graphic>
+          </wp:inline>
+        </w:drawing>
+      </w:r>
+    </w:p>
+    <w:p>
+      <w:pPr>
+        <w:rPr>
+          <w:sz w:val="18"/>
+          <w:szCs w:val="18"/>
+          <w:lang w:val="en-US"/>
+        </w:rPr>
+      </w:pPr>
+      <w:r>
+        <w:rPr>
+          <w:sz w:val="18"/>
+          <w:szCs w:val="18"/>
+          <w:lang w:val="en-US"/>
+        </w:rPr>
+        <w:t>Figure 3: Cortical microcircuit showing different input kinds applied to a principal (pyramidal) neuron [6]</w:t>
+      </w:r>
+    </w:p>
+    <w:p>
+      <w:pPr>
+        <w:rPr>
+          <w:lang w:val="en-US"/>
+        </w:rPr>
+      </w:pPr>
+    </w:p>
+    <w:p>
+      <w:pPr>
+        <w:rPr>
+          <w:lang w:val="en-US"/>
+        </w:rPr>
+      </w:pPr>
+      <w:r>
+        <w:rPr>
+          <w:lang w:val="en-US"/>
+        </w:rPr>
+        <w:t xml:space="preserve">Thus, we concluded that the 80-years-old computation model proposed by McCulloch and Pitts in 1943 </w:t>
+      </w:r>
+      <w:r>
+        <w:rPr>
+          <w:lang w:val="en-US"/>
+        </w:rPr>
+        <w:t xml:space="preserve">(figure 4a) </w:t>
+      </w:r>
+      <w:r>
+        <w:rPr>
+          <w:lang w:val="en-US"/>
+        </w:rPr>
+        <w:t xml:space="preserve">is well suited for the HTM approach </w:t>
+      </w:r>
+      <w:r>
+        <w:rPr>
+          <w:lang w:val="en-US"/>
+        </w:rPr>
+        <w:t>presented in</w:t>
+      </w:r>
+      <w:r>
+        <w:rPr>
+          <w:lang w:val="en-US"/>
+        </w:rPr>
+        <w:t xml:space="preserve"> [4]</w:t>
+      </w:r>
+      <w:r>
+        <w:rPr>
+          <w:lang w:val="en-US"/>
+        </w:rPr>
+        <w:t xml:space="preserve"> and for the design of our Neurotron</w:t>
+      </w:r>
+      <w:r>
+        <w:rPr>
+          <w:lang w:val="en-US"/>
+        </w:rPr>
+        <w:t xml:space="preserve">. However, the </w:t>
+      </w:r>
+      <w:r>
+        <w:rPr>
+          <w:lang w:val="en-US"/>
+        </w:rPr>
+        <w:t>McCulloch-</w:t>
+      </w:r>
+      <w:r>
+        <w:rPr>
+          <w:lang w:val="en-US"/>
+        </w:rPr>
+        <w:lastRenderedPageBreak/>
+        <w:t xml:space="preserve">Pitts </w:t>
+      </w:r>
+      <w:r>
+        <w:rPr>
+          <w:lang w:val="en-US"/>
+        </w:rPr>
+        <w:t xml:space="preserve">model </w:t>
+      </w:r>
+      <w:r>
+        <w:rPr>
+          <w:lang w:val="en-US"/>
+        </w:rPr>
+        <w:t>is not</w:t>
+      </w:r>
+      <w:r>
+        <w:rPr>
+          <w:lang w:val="en-US"/>
+        </w:rPr>
+        <w:t xml:space="preserve"> applied to the entire neuron, rather </w:t>
+      </w:r>
+      <w:r>
+        <w:rPr>
+          <w:lang w:val="en-US"/>
+        </w:rPr>
+        <w:t>to some</w:t>
+      </w:r>
+      <w:r>
+        <w:rPr>
+          <w:lang w:val="en-US"/>
+        </w:rPr>
+        <w:t xml:space="preserve"> compartment of a neuron, which </w:t>
+      </w:r>
+      <w:r>
+        <w:rPr>
+          <w:lang w:val="en-US"/>
+        </w:rPr>
+        <w:t>is</w:t>
+      </w:r>
+      <w:r>
+        <w:rPr>
+          <w:lang w:val="en-US"/>
+        </w:rPr>
+        <w:t xml:space="preserve"> related to</w:t>
+      </w:r>
+      <w:r>
+        <w:rPr>
+          <w:lang w:val="en-US"/>
+        </w:rPr>
+        <w:t xml:space="preserve"> a</w:t>
+      </w:r>
+      <w:r>
+        <w:rPr>
+          <w:lang w:val="en-US"/>
+        </w:rPr>
+        <w:t xml:space="preserve"> dendritic segment. </w:t>
+      </w:r>
+      <w:r>
+        <w:rPr>
+          <w:lang w:val="en-US"/>
+        </w:rPr>
+        <w:t xml:space="preserve">Without going to details, </w:t>
+      </w:r>
+      <w:r>
+        <w:rPr>
+          <w:lang w:val="en-US"/>
+        </w:rPr>
+        <w:t>we refer to</w:t>
+      </w:r>
+      <w:r>
+        <w:rPr>
+          <w:lang w:val="en-US"/>
+        </w:rPr>
+        <w:t xml:space="preserve"> several proposals in the literature [2][6][9] how to split a pyramidal neuron into compart</w:t>
+      </w:r>
+      <w:r>
+        <w:rPr>
+          <w:lang w:val="en-US"/>
+        </w:rPr>
+        <w:softHyphen/>
+        <w:t>ments representing mea</w:t>
+      </w:r>
+      <w:r>
+        <w:rPr>
+          <w:lang w:val="en-US"/>
+        </w:rPr>
+        <w:softHyphen/>
+        <w:t>ning</w:t>
+      </w:r>
+      <w:r>
+        <w:rPr>
+          <w:lang w:val="en-US"/>
+        </w:rPr>
+        <w:softHyphen/>
+        <w:t>ful sub-functionalities (figure 2,3).</w:t>
+      </w:r>
+    </w:p>
+    <w:p>
+      <w:pPr>
+        <w:rPr>
+          <w:lang w:val="en-US"/>
+        </w:rPr>
+      </w:pPr>
+    </w:p>
+    <w:p>
+      <w:pPr>
+        <w:rPr>
+          <w:lang w:val="en-US"/>
+        </w:rPr>
+      </w:pPr>
+      <w:r>
+        <w:rPr>
+          <w:lang w:val="en-US"/>
+        </w:rPr>
+        <w:t>With this background in mind, we come back to the McCulloch-Pitts</w:t>
+      </w:r>
+      <w:r>
+        <w:rPr>
+          <w:lang w:val="en-US"/>
+        </w:rPr>
+        <w:t xml:space="preserve"> </w:t>
+      </w:r>
+      <w:r>
+        <w:rPr>
+          <w:lang w:val="en-US"/>
+        </w:rPr>
+        <w:t xml:space="preserve">model, which is consulted in this context for the </w:t>
+      </w:r>
+      <w:r>
+        <w:rPr>
+          <w:lang w:val="en-US"/>
+        </w:rPr>
+        <w:t>des</w:t>
+      </w:r>
+      <w:r>
+        <w:rPr>
+          <w:lang w:val="en-US"/>
+        </w:rPr>
+        <w:softHyphen/>
+      </w:r>
+      <w:r>
+        <w:rPr>
+          <w:lang w:val="en-US"/>
+        </w:rPr>
+        <w:t>cri</w:t>
+      </w:r>
+      <w:r>
+        <w:rPr>
+          <w:lang w:val="en-US"/>
+        </w:rPr>
+        <w:t>ption</w:t>
+      </w:r>
+      <w:r>
+        <w:rPr>
+          <w:lang w:val="en-US"/>
+        </w:rPr>
+        <w:t xml:space="preserve"> </w:t>
+      </w:r>
+      <w:r>
+        <w:rPr>
+          <w:lang w:val="en-US"/>
+        </w:rPr>
+        <w:t xml:space="preserve">of </w:t>
+      </w:r>
+      <w:r>
+        <w:rPr>
+          <w:lang w:val="en-US"/>
+        </w:rPr>
+        <w:t xml:space="preserve">the input output </w:t>
+      </w:r>
+      <w:r>
+        <w:rPr>
+          <w:lang w:val="en-US"/>
+        </w:rPr>
+        <w:t>functionality</w:t>
+      </w:r>
+      <w:r>
+        <w:rPr>
+          <w:lang w:val="en-US"/>
+        </w:rPr>
+        <w:t xml:space="preserve"> of </w:t>
+      </w:r>
+      <w:r>
+        <w:rPr>
+          <w:lang w:val="en-US"/>
+        </w:rPr>
+        <w:t>some</w:t>
+      </w:r>
+      <w:r>
+        <w:rPr>
+          <w:lang w:val="en-US"/>
+        </w:rPr>
+        <w:t xml:space="preserve"> neuron</w:t>
+      </w:r>
+      <w:r>
+        <w:rPr>
+          <w:lang w:val="en-US"/>
+        </w:rPr>
+        <w:t>’s compartment (not the entire neuron).</w:t>
       </w:r>
     </w:p>
     <w:p>
@@ -2145,7 +2798,7 @@
                     <pic:cNvPicPr/>
                   </pic:nvPicPr>
                   <pic:blipFill>
-                    <a:blip r:embed="rId10"/>
+                    <a:blip r:embed="rId12"/>
                     <a:stretch>
                       <a:fillRect/>
                     </a:stretch>
@@ -2190,7 +2843,7 @@
           <w:szCs w:val="18"/>
           <w:lang w:val="en-US"/>
         </w:rPr>
-        <w:t>2</w:t>
+        <w:t>4</w:t>
       </w:r>
       <w:r>
         <w:rPr>
@@ -2232,16 +2885,76 @@
         <w:rPr>
           <w:lang w:val="en-US"/>
         </w:rPr>
+        <w:t>4</w:t>
+      </w:r>
+      <w:r>
+        <w:rPr>
+          <w:lang w:val="en-US"/>
+        </w:rPr>
+        <w:t>a shows a McCulloch-Pitts neuron model with scalar binary inputs</w:t>
+      </w:r>
+      <w:r>
+        <w:rPr>
+          <w:lang w:val="en-US"/>
+        </w:rPr>
+        <w:t xml:space="preserve"> </w:t>
+      </w:r>
+      <w:r>
+        <w:rPr>
+          <w:i/>
+          <w:iCs/>
+          <w:lang w:val="en-US"/>
+        </w:rPr>
+        <w:t>v</w:t>
+      </w:r>
+      <w:r>
+        <w:rPr>
+          <w:i/>
+          <w:iCs/>
+          <w:vertAlign w:val="subscript"/>
+          <w:lang w:val="en-US"/>
+        </w:rPr>
+        <w:t>1</w:t>
+      </w:r>
+      <w:r>
+        <w:rPr>
+          <w:i/>
+          <w:iCs/>
+          <w:lang w:val="en-US"/>
+        </w:rPr>
+        <w:t>, v</w:t>
+      </w:r>
+      <w:r>
+        <w:rPr>
+          <w:i/>
+          <w:iCs/>
+          <w:vertAlign w:val="subscript"/>
+          <w:lang w:val="en-US"/>
+        </w:rPr>
         <w:t>2</w:t>
       </w:r>
       <w:r>
         <w:rPr>
-          <w:lang w:val="en-US"/>
-        </w:rPr>
-        <w:t>a shows a McCulloch-Pitts neuron model with scalar binary inputs</w:t>
-      </w:r>
-      <w:r>
-        <w:rPr>
+          <w:i/>
+          <w:iCs/>
+          <w:lang w:val="en-US"/>
+        </w:rPr>
+        <w:t>, …, v</w:t>
+      </w:r>
+      <w:r>
+        <w:rPr>
+          <w:i/>
+          <w:iCs/>
+          <w:vertAlign w:val="subscript"/>
+          <w:lang w:val="en-US"/>
+        </w:rPr>
+        <w:t>l</w:t>
+      </w:r>
+      <w:r>
+        <w:rPr>
+          <w:i/>
+          <w:iCs/>
+          <w:vertAlign w:val="subscript"/>
           <w:lang w:val="en-US"/>
         </w:rPr>
         <w:t xml:space="preserve"> </w:t>
@@ -2252,65 +2965,127 @@
           <w:iCs/>
           <w:lang w:val="en-US"/>
         </w:rPr>
-        <w:t>v</w:t>
-      </w:r>
-      <w:r>
-        <w:rPr>
-          <w:i/>
-          <w:iCs/>
-          <w:vertAlign w:val="subscript"/>
-          <w:lang w:val="en-US"/>
-        </w:rPr>
-        <w:t>1</w:t>
-      </w:r>
-      <w:r>
-        <w:rPr>
-          <w:i/>
-          <w:iCs/>
-          <w:lang w:val="en-US"/>
-        </w:rPr>
-        <w:t>, v</w:t>
-      </w:r>
-      <w:r>
-        <w:rPr>
-          <w:i/>
-          <w:iCs/>
-          <w:vertAlign w:val="subscript"/>
-          <w:lang w:val="en-US"/>
-        </w:rPr>
-        <w:t>2</w:t>
-      </w:r>
-      <w:r>
-        <w:rPr>
-          <w:i/>
-          <w:iCs/>
-          <w:lang w:val="en-US"/>
-        </w:rPr>
-        <w:t>, …, v</w:t>
-      </w:r>
-      <w:r>
-        <w:rPr>
-          <w:i/>
-          <w:iCs/>
-          <w:vertAlign w:val="subscript"/>
-          <w:lang w:val="en-US"/>
-        </w:rPr>
-        <w:t>l</w:t>
-      </w:r>
-      <w:r>
-        <w:rPr>
-          <w:lang w:val="en-US"/>
-        </w:rPr>
-        <w:t>, and a scalar output</w:t>
-      </w:r>
-      <w:r>
-        <w:rPr>
+        <w:sym w:font="Symbol" w:char="F0CE"/>
+      </w:r>
+      <w:r>
+        <w:rPr>
+          <w:i/>
+          <w:iCs/>
           <w:lang w:val="en-US"/>
         </w:rPr>
         <w:t xml:space="preserve"> </w:t>
       </w:r>
       <w:r>
         <w:rPr>
+          <w:rFonts w:ascii="Imprint MT Shadow" w:hAnsi="Imprint MT Shadow"/>
+          <w:i/>
+          <w:iCs/>
+          <w:lang w:val="en-US"/>
+        </w:rPr>
+        <w:t>B</w:t>
+      </w:r>
+      <w:r>
+        <w:rPr>
+          <w:rFonts w:ascii="Imprint MT Shadow" w:hAnsi="Imprint MT Shadow"/>
+          <w:i/>
+          <w:iCs/>
+          <w:sz w:val="2"/>
+          <w:szCs w:val="2"/>
+          <w:lang w:val="en-US"/>
+        </w:rPr>
+        <w:t xml:space="preserve"> </w:t>
+      </w:r>
+      <w:r>
+        <w:rPr>
+          <w:rFonts w:cs="Times New Roman"/>
+          <w:i/>
+          <w:iCs/>
+          <w:sz w:val="10"/>
+          <w:szCs w:val="10"/>
+          <w:vertAlign w:val="superscript"/>
+          <w:lang w:val="en-US"/>
+        </w:rPr>
+        <w:t xml:space="preserve"> </w:t>
+      </w:r>
+      <w:r>
+        <w:rPr>
+          <w:lang w:val="en-US"/>
+        </w:rPr>
+        <w:t xml:space="preserve">, </w:t>
+      </w:r>
+      <w:r>
+        <w:rPr>
+          <w:rFonts w:ascii="Imprint MT Shadow" w:hAnsi="Imprint MT Shadow"/>
+          <w:i/>
+          <w:iCs/>
+          <w:lang w:val="en-US"/>
+        </w:rPr>
+        <w:t>B</w:t>
+      </w:r>
+      <w:r>
+        <w:rPr>
+          <w:lang w:val="en-US"/>
+        </w:rPr>
+        <w:t xml:space="preserve"> </w:t>
+      </w:r>
+      <w:r>
+        <w:rPr>
+          <w:i/>
+          <w:iCs/>
+          <w:lang w:val="en-US"/>
+        </w:rPr>
+        <w:t>:</w:t>
+      </w:r>
+      <w:r>
+        <w:rPr>
+          <w:i/>
+          <w:iCs/>
+          <w:lang w:val="en-US"/>
+        </w:rPr>
+        <w:t>=</w:t>
+      </w:r>
+      <w:r>
+        <w:rPr>
+          <w:i/>
+          <w:iCs/>
+          <w:lang w:val="en-US"/>
+        </w:rPr>
+        <w:t>{0,1},</w:t>
+      </w:r>
+      <w:r>
+        <w:rPr>
+          <w:i/>
+          <w:iCs/>
+          <w:lang w:val="en-US"/>
+        </w:rPr>
+        <w:t xml:space="preserve"> </w:t>
+      </w:r>
+      <w:r>
+        <w:rPr>
+          <w:lang w:val="en-US"/>
+        </w:rPr>
+        <w:t>and a scalar</w:t>
+      </w:r>
+      <w:r>
+        <w:rPr>
+          <w:lang w:val="en-US"/>
+        </w:rPr>
+        <w:t xml:space="preserve"> </w:t>
+      </w:r>
+      <w:r>
+        <w:rPr>
+          <w:lang w:val="en-US"/>
+        </w:rPr>
+        <w:t>output</w:t>
+      </w:r>
+      <w:r>
+        <w:rPr>
+          <w:lang w:val="en-US"/>
+        </w:rPr>
+        <w:t xml:space="preserve"> </w:t>
+      </w:r>
+      <w:r>
+        <w:rPr>
           <w:i/>
           <w:iCs/>
           <w:lang w:val="en-US"/>
@@ -2319,9 +3094,66 @@
       </w:r>
       <w:r>
         <w:rPr>
-          <w:lang w:val="en-US"/>
-        </w:rPr>
-        <w:t xml:space="preserve">. Notably the input/output functionality is a pure mapping without </w:t>
+          <w:i/>
+          <w:iCs/>
+          <w:lang w:val="en-US"/>
+        </w:rPr>
+        <w:t xml:space="preserve"> </w:t>
+      </w:r>
+      <w:r>
+        <w:rPr>
+          <w:i/>
+          <w:iCs/>
+          <w:lang w:val="en-US"/>
+        </w:rPr>
+        <w:sym w:font="Symbol" w:char="F0CE"/>
+      </w:r>
+      <w:r>
+        <w:rPr>
+          <w:i/>
+          <w:iCs/>
+          <w:lang w:val="en-US"/>
+        </w:rPr>
+        <w:t xml:space="preserve"> </w:t>
+      </w:r>
+      <w:r>
+        <w:rPr>
+          <w:rFonts w:ascii="Imprint MT Shadow" w:hAnsi="Imprint MT Shadow"/>
+          <w:i/>
+          <w:iCs/>
+          <w:lang w:val="en-US"/>
+        </w:rPr>
+        <w:t>B</w:t>
+      </w:r>
+      <w:r>
+        <w:rPr>
+          <w:lang w:val="en-US"/>
+        </w:rPr>
+        <w:t xml:space="preserve">. Notably the input/output functionality is a pure </w:t>
+      </w:r>
+      <w:r>
+        <w:rPr>
+          <w:lang w:val="en-US"/>
+        </w:rPr>
+        <w:t xml:space="preserve">(memory-less) </w:t>
+      </w:r>
+      <w:r>
+        <w:rPr>
+          <w:lang w:val="en-US"/>
+        </w:rPr>
+        <w:t>mapping with</w:t>
+      </w:r>
+      <w:r>
+        <w:rPr>
+          <w:lang w:val="en-US"/>
+        </w:rPr>
+        <w:softHyphen/>
+      </w:r>
+      <w:r>
+        <w:rPr>
+          <w:lang w:val="en-US"/>
+        </w:rPr>
+        <w:t xml:space="preserve">out </w:t>
       </w:r>
       <w:r>
         <w:rPr>
@@ -2333,19 +3165,19 @@
         <w:rPr>
           <w:lang w:val="en-US"/>
         </w:rPr>
-        <w:t xml:space="preserve"> presence of state</w:t>
-      </w:r>
-      <w:r>
-        <w:rPr>
-          <w:lang w:val="en-US"/>
-        </w:rPr>
-        <w:t xml:space="preserve"> (memory)</w:t>
-      </w:r>
-      <w:r>
-        <w:rPr>
-          <w:lang w:val="en-US"/>
-        </w:rPr>
-        <w:t xml:space="preserve">. As will be shown, it </w:t>
+        <w:t xml:space="preserve"> presence of state. As </w:t>
+      </w:r>
+      <w:r>
+        <w:rPr>
+          <w:lang w:val="en-US"/>
+        </w:rPr>
+        <w:t>will figure out</w:t>
+      </w:r>
+      <w:r>
+        <w:rPr>
+          <w:lang w:val="en-US"/>
+        </w:rPr>
+        <w:t xml:space="preserve">, it </w:t>
       </w:r>
       <w:r>
         <w:rPr>
@@ -3125,21 +3957,10 @@
       </w:r>
       <w:r>
         <w:rPr>
-          <w:rFonts w:ascii="Imprint MT Shadow" w:hAnsi="Imprint MT Shadow"/>
-          <w:i/>
-          <w:iCs/>
-          <w:lang w:val="en-US"/>
-        </w:rPr>
-        <w:t>B</w:t>
-      </w:r>
-      <w:r>
-        <w:rPr>
           <w:rFonts w:cs="Times New Roman"/>
-          <w:i/>
-          <w:iCs/>
-          <w:lang w:val="en-US"/>
-        </w:rPr>
-        <w:t xml:space="preserve"> = {</w:t>
+          <w:lang w:val="en-US"/>
+        </w:rPr>
+        <w:t>are</w:t>
       </w:r>
       <w:r>
         <w:rPr>
@@ -3148,47 +3969,33 @@
           <w:iCs/>
           <w:lang w:val="en-US"/>
         </w:rPr>
-        <w:t>0,1</w:t>
-      </w:r>
-      <w:r>
-        <w:rPr>
-          <w:rFonts w:cs="Times New Roman"/>
-          <w:i/>
-          <w:iCs/>
-          <w:lang w:val="en-US"/>
-        </w:rPr>
-        <w:t>}</w:t>
-      </w:r>
-      <w:r>
-        <w:rPr>
-          <w:rFonts w:cs="Times New Roman"/>
-          <w:i/>
-          <w:iCs/>
-          <w:lang w:val="en-US"/>
-        </w:rPr>
         <w:t xml:space="preserve"> </w:t>
       </w:r>
       <w:r>
         <w:rPr>
-          <w:rFonts w:cs="Times New Roman"/>
-          <w:lang w:val="en-US"/>
-        </w:rPr>
-        <w:t>are</w:t>
-      </w:r>
-      <w:r>
-        <w:rPr>
-          <w:rFonts w:cs="Times New Roman"/>
-          <w:i/>
-          <w:iCs/>
+          <w:lang w:val="en-US"/>
+        </w:rPr>
+        <w:t>summed up to the</w:t>
+      </w:r>
+      <w:r>
+        <w:rPr>
           <w:lang w:val="en-US"/>
         </w:rPr>
         <w:t xml:space="preserve"> </w:t>
       </w:r>
       <w:r>
         <w:rPr>
-          <w:lang w:val="en-US"/>
-        </w:rPr>
-        <w:t>summed up to the</w:t>
+          <w:i/>
+          <w:iCs/>
+          <w:lang w:val="en-US"/>
+        </w:rPr>
+        <w:t>empowerment</w:t>
+      </w:r>
+      <w:r>
+        <w:rPr>
+          <w:lang w:val="en-US"/>
+        </w:rPr>
+        <w:t xml:space="preserve"> signal</w:t>
       </w:r>
       <w:r>
         <w:rPr>
@@ -3202,16 +4009,26 @@
           <w:iCs/>
           <w:lang w:val="en-US"/>
         </w:rPr>
+        <w:t>e</w:t>
+      </w:r>
+      <w:r>
+        <w:rPr>
+          <w:lang w:val="en-US"/>
+        </w:rPr>
+        <w:t xml:space="preserve">, an internal quantity (1b). In the second step the </w:t>
+      </w:r>
+      <w:r>
+        <w:rPr>
+          <w:i/>
+          <w:iCs/>
+          <w:lang w:val="en-US"/>
+        </w:rPr>
         <w:t>empowerment</w:t>
       </w:r>
       <w:r>
         <w:rPr>
-          <w:lang w:val="en-US"/>
-        </w:rPr>
-        <w:t xml:space="preserve"> signal</w:t>
-      </w:r>
-      <w:r>
-        <w:rPr>
+          <w:i/>
+          <w:iCs/>
           <w:lang w:val="en-US"/>
         </w:rPr>
         <w:t xml:space="preserve"> </w:t>
@@ -3226,20 +4043,6 @@
       </w:r>
       <w:r>
         <w:rPr>
-          <w:lang w:val="en-US"/>
-        </w:rPr>
-        <w:t xml:space="preserve">, an internal quantity (1b). In the second step the </w:t>
-      </w:r>
-      <w:r>
-        <w:rPr>
-          <w:i/>
-          <w:iCs/>
-          <w:lang w:val="en-US"/>
-        </w:rPr>
-        <w:t>empowerment</w:t>
-      </w:r>
-      <w:r>
-        <w:rPr>
           <w:i/>
           <w:iCs/>
           <w:lang w:val="en-US"/>
@@ -3248,16 +4051,38 @@
       </w:r>
       <w:r>
         <w:rPr>
-          <w:i/>
-          <w:iCs/>
-          <w:lang w:val="en-US"/>
-        </w:rPr>
-        <w:t>e</w:t>
-      </w:r>
-      <w:r>
-        <w:rPr>
-          <w:i/>
-          <w:iCs/>
+          <w:lang w:val="en-US"/>
+        </w:rPr>
+        <w:t>is</w:t>
+      </w:r>
+      <w:r>
+        <w:rPr>
+          <w:lang w:val="en-US"/>
+        </w:rPr>
+        <w:t xml:space="preserve"> mapped to output </w:t>
+      </w:r>
+      <w:r>
+        <w:rPr>
+          <w:i/>
+          <w:iCs/>
+          <w:lang w:val="en-US"/>
+        </w:rPr>
+        <w:t>s</w:t>
+      </w:r>
+      <w:r>
+        <w:rPr>
+          <w:lang w:val="en-US"/>
+        </w:rPr>
+        <w:t xml:space="preserve"> by taking the </w:t>
+      </w:r>
+      <w:r>
+        <w:rPr>
+          <w:lang w:val="en-US"/>
+        </w:rPr>
+        <w:t>logical</w:t>
+      </w:r>
+      <w:r>
+        <w:rPr>
           <w:lang w:val="en-US"/>
         </w:rPr>
         <w:t xml:space="preserve"> </w:t>
@@ -3266,7 +4091,35 @@
         <w:rPr>
           <w:lang w:val="en-US"/>
         </w:rPr>
-        <w:t>is</w:t>
+        <w:t>result</w:t>
+      </w:r>
+      <w:r>
+        <w:rPr>
+          <w:lang w:val="en-US"/>
+        </w:rPr>
+        <w:t xml:space="preserve"> of comparing the </w:t>
+      </w:r>
+      <w:r>
+        <w:rPr>
+          <w:i/>
+          <w:iCs/>
+          <w:lang w:val="en-US"/>
+        </w:rPr>
+        <w:t>empowerment e</w:t>
+      </w:r>
+      <w:r>
+        <w:rPr>
+          <w:lang w:val="en-US"/>
+        </w:rPr>
+        <w:t xml:space="preserve"> against the </w:t>
+      </w:r>
+      <w:r>
+        <w:rPr>
+          <w:i/>
+          <w:iCs/>
+          <w:lang w:val="en-US"/>
+        </w:rPr>
+        <w:t>spiking-threshold</w:t>
       </w:r>
       <w:r>
         <w:rPr>
@@ -3276,79 +4129,6 @@
       </w:r>
       <w:r>
         <w:rPr>
-          <w:lang w:val="en-US"/>
-        </w:rPr>
-        <w:lastRenderedPageBreak/>
-        <w:t xml:space="preserve">mapped to output </w:t>
-      </w:r>
-      <w:r>
-        <w:rPr>
-          <w:i/>
-          <w:iCs/>
-          <w:lang w:val="en-US"/>
-        </w:rPr>
-        <w:t>s</w:t>
-      </w:r>
-      <w:r>
-        <w:rPr>
-          <w:lang w:val="en-US"/>
-        </w:rPr>
-        <w:t xml:space="preserve"> by taking the </w:t>
-      </w:r>
-      <w:r>
-        <w:rPr>
-          <w:lang w:val="en-US"/>
-        </w:rPr>
-        <w:t>logical</w:t>
-      </w:r>
-      <w:r>
-        <w:rPr>
-          <w:lang w:val="en-US"/>
-        </w:rPr>
-        <w:t xml:space="preserve"> </w:t>
-      </w:r>
-      <w:r>
-        <w:rPr>
-          <w:lang w:val="en-US"/>
-        </w:rPr>
-        <w:t>result</w:t>
-      </w:r>
-      <w:r>
-        <w:rPr>
-          <w:lang w:val="en-US"/>
-        </w:rPr>
-        <w:t xml:space="preserve"> of comparing the </w:t>
-      </w:r>
-      <w:r>
-        <w:rPr>
-          <w:i/>
-          <w:iCs/>
-          <w:lang w:val="en-US"/>
-        </w:rPr>
-        <w:t>empowerment e</w:t>
-      </w:r>
-      <w:r>
-        <w:rPr>
-          <w:lang w:val="en-US"/>
-        </w:rPr>
-        <w:t xml:space="preserve"> against the </w:t>
-      </w:r>
-      <w:r>
-        <w:rPr>
-          <w:i/>
-          <w:iCs/>
-          <w:lang w:val="en-US"/>
-        </w:rPr>
-        <w:t>spiking-threshold</w:t>
-      </w:r>
-      <w:r>
-        <w:rPr>
-          <w:lang w:val="en-US"/>
-        </w:rPr>
-        <w:t xml:space="preserve"> </w:t>
-      </w:r>
-      <w:r>
-        <w:rPr>
           <w:i/>
           <w:iCs/>
           <w:lang w:val="en-US"/>
@@ -3373,13 +4153,25 @@
         <w:rPr>
           <w:lang w:val="en-US"/>
         </w:rPr>
-        <w:t>instruction</w:t>
-      </w:r>
-      <w:r>
-        <w:rPr>
-          <w:lang w:val="en-US"/>
-        </w:rPr>
-        <w:t xml:space="preserve">: “if the neuron is sufficiently empowered, then it </w:t>
+        <w:t>advice</w:t>
+      </w:r>
+      <w:r>
+        <w:rPr>
+          <w:lang w:val="en-US"/>
+        </w:rPr>
+        <w:t xml:space="preserve">: “if the </w:t>
+      </w:r>
+      <w:r>
+        <w:rPr>
+          <w:lang w:val="en-US"/>
+        </w:rPr>
+        <w:t>unit</w:t>
+      </w:r>
+      <w:r>
+        <w:rPr>
+          <w:lang w:val="en-US"/>
+        </w:rPr>
+        <w:t xml:space="preserve"> is sufficiently empowered, then it </w:t>
       </w:r>
       <w:r>
         <w:rPr>
@@ -3391,8 +4183,15 @@
         <w:rPr>
           <w:lang w:val="en-US"/>
         </w:rPr>
-        <w:t xml:space="preserve">spike”. </w:t>
-      </w:r>
+        <w:t>spike”.</w:t>
+      </w:r>
+    </w:p>
+    <w:p>
+      <w:pPr>
+        <w:rPr>
+          <w:lang w:val="en-US"/>
+        </w:rPr>
+      </w:pPr>
     </w:p>
     <w:p>
       <w:pPr>
@@ -3811,16 +4610,7 @@
           <w:iCs/>
           <w:lang w:val="en-US"/>
         </w:rPr>
-        <w:t xml:space="preserve">, …, </w:t>
-      </w:r>
-      <w:proofErr w:type="gramStart"/>
-      <w:r>
-        <w:rPr>
-          <w:i/>
-          <w:iCs/>
-          <w:lang w:val="en-US"/>
-        </w:rPr>
-        <w:t>v</w:t>
+        <w:t>, …, v</w:t>
       </w:r>
       <w:r>
         <w:rPr>
@@ -3848,7 +4638,6 @@
         </w:rPr>
         <w:t>)</w:t>
       </w:r>
-      <w:proofErr w:type="gramEnd"/>
       <w:r>
         <w:rPr>
           <w:i/>
@@ -4502,7 +5291,7 @@
         <w:rPr>
           <w:lang w:val="en-US"/>
         </w:rPr>
-        <w:t>2</w:t>
+        <w:t>4</w:t>
       </w:r>
       <w:r>
         <w:rPr>
@@ -4629,7 +5418,25 @@
         <w:rPr>
           <w:lang w:val="en-US"/>
         </w:rPr>
-        <w:t xml:space="preserve">It is notable that all signals and synaptic weights introduced so far are binary. </w:t>
+        <w:t>N</w:t>
+      </w:r>
+      <w:r>
+        <w:rPr>
+          <w:lang w:val="en-US"/>
+        </w:rPr>
+        <w:t>otabl</w:t>
+      </w:r>
+      <w:r>
+        <w:rPr>
+          <w:lang w:val="en-US"/>
+        </w:rPr>
+        <w:t>y</w:t>
+      </w:r>
+      <w:r>
+        <w:rPr>
+          <w:lang w:val="en-US"/>
+        </w:rPr>
+        <w:t xml:space="preserve"> all signals and synaptic weights introduced so far are binary. </w:t>
       </w:r>
       <w:r>
         <w:rPr>
@@ -4767,265 +5574,53 @@
     <w:p>
       <w:pPr>
         <w:rPr>
-          <w:lang w:val="de-AT"/>
-        </w:rPr>
-      </w:pPr>
-    </w:p>
-    <w:p>
-      <w:pPr>
-        <w:jc w:val="center"/>
-        <w:rPr>
-          <w:lang w:val="en-US"/>
-        </w:rPr>
-      </w:pPr>
-      <w:r>
-        <w:rPr>
-          <w:lang w:val="en-US"/>
-        </w:rPr>
-        <w:drawing>
-          <wp:inline distT="0" distB="0" distL="0" distR="0" wp14:anchorId="2D60A5FC" wp14:editId="2ECF686F">
-            <wp:extent cx="2025024" cy="1366956"/>
-            <wp:effectExtent l="0" t="0" r="0" b="5080"/>
-            <wp:docPr id="1874679391" name="Grafik 1" descr="Ein Bild, das Cartoon enthält.&#10;&#10;Automatisch generierte Beschreibung"/>
-            <wp:cNvGraphicFramePr>
-              <a:graphicFrameLocks xmlns:a="http://schemas.openxmlformats.org/drawingml/2006/main" noChangeAspect="1"/>
-            </wp:cNvGraphicFramePr>
-            <a:graphic xmlns:a="http://schemas.openxmlformats.org/drawingml/2006/main">
-              <a:graphicData uri="http://schemas.openxmlformats.org/drawingml/2006/picture">
-                <pic:pic xmlns:pic="http://schemas.openxmlformats.org/drawingml/2006/picture">
-                  <pic:nvPicPr>
-                    <pic:cNvPr id="1874679391" name="Grafik 1" descr="Ein Bild, das Cartoon enthält.&#10;&#10;Automatisch generierte Beschreibung"/>
-                    <pic:cNvPicPr/>
-                  </pic:nvPicPr>
-                  <pic:blipFill>
-                    <a:blip r:embed="rId11"/>
-                    <a:stretch>
-                      <a:fillRect/>
-                    </a:stretch>
-                  </pic:blipFill>
-                  <pic:spPr>
-                    <a:xfrm>
-                      <a:off x="0" y="0"/>
-                      <a:ext cx="2040929" cy="1377692"/>
-                    </a:xfrm>
-                    <a:prstGeom prst="rect">
-                      <a:avLst/>
-                    </a:prstGeom>
-                  </pic:spPr>
-                </pic:pic>
-              </a:graphicData>
-            </a:graphic>
-          </wp:inline>
-        </w:drawing>
-      </w:r>
-    </w:p>
-    <w:p>
-      <w:pPr>
-        <w:spacing w:before="240"/>
-        <w:jc w:val="center"/>
-        <w:rPr>
-          <w:lang w:val="en-US"/>
-        </w:rPr>
-      </w:pPr>
-      <w:r>
-        <w:rPr>
-          <w:sz w:val="18"/>
-          <w:szCs w:val="18"/>
-          <w:lang w:val="en-US"/>
-        </w:rPr>
-        <w:t xml:space="preserve">Figure </w:t>
-      </w:r>
-      <w:r>
-        <w:rPr>
-          <w:sz w:val="18"/>
-          <w:szCs w:val="18"/>
-          <w:lang w:val="en-US"/>
-        </w:rPr>
-        <w:t>2</w:t>
-      </w:r>
-      <w:r>
-        <w:rPr>
-          <w:sz w:val="18"/>
-          <w:szCs w:val="18"/>
-          <w:lang w:val="en-US"/>
-        </w:rPr>
-        <w:t xml:space="preserve">: </w:t>
-      </w:r>
-      <w:r>
-        <w:rPr>
-          <w:sz w:val="18"/>
-          <w:szCs w:val="18"/>
-          <w:lang w:val="en-US"/>
-        </w:rPr>
-        <w:t xml:space="preserve">Multi compartment model respecting local computations in different dendritic segments </w:t>
-      </w:r>
-      <w:r>
-        <w:rPr>
-          <w:sz w:val="18"/>
-          <w:szCs w:val="18"/>
-          <w:lang w:val="en-US"/>
-        </w:rPr>
-        <w:t>[9]</w:t>
-      </w:r>
-      <w:r>
-        <w:rPr>
-          <w:sz w:val="18"/>
-          <w:szCs w:val="18"/>
-          <w:lang w:val="en-US"/>
-        </w:rPr>
-        <w:t>.</w:t>
-      </w:r>
-    </w:p>
-    <w:p>
-      <w:pPr>
-        <w:rPr>
-          <w:lang w:val="en-US"/>
-        </w:rPr>
-      </w:pPr>
-      <w:r>
-        <w:rPr>
-          <w:lang w:val="en-US"/>
-        </w:rPr>
-        <w:drawing>
-          <wp:inline distT="0" distB="0" distL="0" distR="0" wp14:anchorId="0176A4D4" wp14:editId="6A8B40CC">
-            <wp:extent cx="2985770" cy="1506220"/>
-            <wp:effectExtent l="0" t="0" r="0" b="5080"/>
-            <wp:docPr id="2059972650" name="Grafik 1" descr="Ein Bild, das Diagramm, Text, Reihe, Skelett enthält.&#10;&#10;Automatisch generierte Beschreibung"/>
-            <wp:cNvGraphicFramePr>
-              <a:graphicFrameLocks xmlns:a="http://schemas.openxmlformats.org/drawingml/2006/main" noChangeAspect="1"/>
-            </wp:cNvGraphicFramePr>
-            <a:graphic xmlns:a="http://schemas.openxmlformats.org/drawingml/2006/main">
-              <a:graphicData uri="http://schemas.openxmlformats.org/drawingml/2006/picture">
-                <pic:pic xmlns:pic="http://schemas.openxmlformats.org/drawingml/2006/picture">
-                  <pic:nvPicPr>
-                    <pic:cNvPr id="2059972650" name="Grafik 1" descr="Ein Bild, das Diagramm, Text, Reihe, Skelett enthält.&#10;&#10;Automatisch generierte Beschreibung"/>
-                    <pic:cNvPicPr/>
-                  </pic:nvPicPr>
-                  <pic:blipFill>
-                    <a:blip r:embed="rId12"/>
-                    <a:stretch>
-                      <a:fillRect/>
-                    </a:stretch>
-                  </pic:blipFill>
-                  <pic:spPr>
-                    <a:xfrm>
-                      <a:off x="0" y="0"/>
-                      <a:ext cx="2985770" cy="1506220"/>
-                    </a:xfrm>
-                    <a:prstGeom prst="rect">
-                      <a:avLst/>
-                    </a:prstGeom>
-                  </pic:spPr>
-                </pic:pic>
-              </a:graphicData>
-            </a:graphic>
-          </wp:inline>
-        </w:drawing>
-      </w:r>
-    </w:p>
-    <w:p>
-      <w:pPr>
-        <w:rPr>
-          <w:sz w:val="18"/>
-          <w:szCs w:val="18"/>
-          <w:lang w:val="en-US"/>
-        </w:rPr>
-      </w:pPr>
-      <w:r>
-        <w:rPr>
-          <w:sz w:val="18"/>
-          <w:szCs w:val="18"/>
-          <w:lang w:val="en-US"/>
-        </w:rPr>
-        <w:t xml:space="preserve">Figure </w:t>
-      </w:r>
-      <w:r>
-        <w:rPr>
-          <w:sz w:val="18"/>
-          <w:szCs w:val="18"/>
-          <w:lang w:val="en-US"/>
-        </w:rPr>
-        <w:t>3</w:t>
-      </w:r>
-      <w:r>
-        <w:rPr>
-          <w:sz w:val="18"/>
-          <w:szCs w:val="18"/>
-          <w:lang w:val="en-US"/>
-        </w:rPr>
-        <w:t xml:space="preserve">: </w:t>
-      </w:r>
-      <w:r>
-        <w:rPr>
-          <w:sz w:val="18"/>
-          <w:szCs w:val="18"/>
-          <w:lang w:val="en-US"/>
-        </w:rPr>
-        <w:t>Cortical microcircuit showing different input kinds applied to a principal (pyramidal) neuron [6]</w:t>
-      </w:r>
-    </w:p>
-    <w:p>
-      <w:pPr>
-        <w:rPr>
-          <w:lang w:val="en-US"/>
-        </w:rPr>
-      </w:pPr>
-    </w:p>
-    <w:p>
-      <w:pPr>
-        <w:rPr>
-          <w:lang w:val="en-US"/>
-        </w:rPr>
-      </w:pPr>
-      <w:r>
-        <w:rPr>
-          <w:lang w:val="en-US"/>
-        </w:rPr>
-        <w:t>There are different proposals in the literature [2][6][9] how to split a pyramidal neuron into compartments representing</w:t>
-      </w:r>
-      <w:r>
-        <w:rPr>
-          <w:lang w:val="en-US"/>
-        </w:rPr>
-        <w:t xml:space="preserve"> mea</w:t>
-      </w:r>
-      <w:r>
-        <w:rPr>
-          <w:lang w:val="en-US"/>
-        </w:rPr>
-        <w:softHyphen/>
-        <w:t>ning</w:t>
-      </w:r>
-      <w:r>
-        <w:rPr>
-          <w:lang w:val="en-US"/>
-        </w:rPr>
-        <w:softHyphen/>
-        <w:t>ful</w:t>
-      </w:r>
-      <w:r>
-        <w:rPr>
-          <w:lang w:val="en-US"/>
-        </w:rPr>
-        <w:t xml:space="preserve"> sub-functionalities (figure 2,3). With </w:t>
-      </w:r>
-      <w:r>
-        <w:rPr>
-          <w:lang w:val="en-US"/>
-        </w:rPr>
-        <w:t>such</w:t>
-      </w:r>
-      <w:r>
-        <w:rPr>
-          <w:lang w:val="en-US"/>
-        </w:rPr>
-        <w:t xml:space="preserve"> background in mind, it makes sense to introduce an array of McCulloch-Pitts models (according to figure 1c) to </w:t>
-      </w:r>
-      <w:r>
-        <w:rPr>
-          <w:lang w:val="en-US"/>
-        </w:rPr>
-        <w:t>represent a multitude of synaptic regions. The related equations are (3a-d), where</w:t>
+          <w:lang w:val="en-US"/>
+        </w:rPr>
+      </w:pPr>
+    </w:p>
+    <w:p>
+      <w:pPr>
+        <w:rPr>
+          <w:lang w:val="en-US"/>
+        </w:rPr>
+      </w:pPr>
+      <w:r>
+        <w:rPr>
+          <w:lang w:val="en-US"/>
+        </w:rPr>
+        <w:t xml:space="preserve">Since we </w:t>
+      </w:r>
+      <w:proofErr w:type="gramStart"/>
+      <w:r>
+        <w:rPr>
+          <w:lang w:val="en-US"/>
+        </w:rPr>
+        <w:t>have to</w:t>
+      </w:r>
+      <w:proofErr w:type="gramEnd"/>
+      <w:r>
+        <w:rPr>
+          <w:lang w:val="en-US"/>
+        </w:rPr>
+        <w:t xml:space="preserve"> model multiple neuron compartments (related to different dendritic segments), </w:t>
+      </w:r>
+      <w:r>
+        <w:rPr>
+          <w:lang w:val="en-US"/>
+        </w:rPr>
+        <w:t xml:space="preserve">it makes sense to introduce an array of McCulloch-Pitts models (according to figure </w:t>
+      </w:r>
+      <w:r>
+        <w:rPr>
+          <w:lang w:val="en-US"/>
+        </w:rPr>
+        <w:t>4</w:t>
+      </w:r>
+      <w:r>
+        <w:rPr>
+          <w:lang w:val="en-US"/>
+        </w:rPr>
+        <w:t>c) to represent a multitude of synaptic regions. The related equations are (3a-d), where</w:t>
       </w:r>
       <w:r>
         <w:rPr>
@@ -5147,7 +5742,6 @@
         </w:rPr>
         <w:t xml:space="preserve"> vectors </w:t>
       </w:r>
-      <w:proofErr w:type="gramStart"/>
       <w:r>
         <w:rPr>
           <w:b/>
@@ -5184,7 +5778,6 @@
         </w:rPr>
         <w:t>,</w:t>
       </w:r>
-      <w:proofErr w:type="gramEnd"/>
       <w:r>
         <w:rPr>
           <w:b/>
@@ -5363,7 +5956,6 @@
         </w:rPr>
         <w:t xml:space="preserve">, …, </w:t>
       </w:r>
-      <w:proofErr w:type="gramStart"/>
       <w:r>
         <w:rPr>
           <w:b/>
@@ -5400,7 +5992,6 @@
         </w:rPr>
         <w:t>T</w:t>
       </w:r>
-      <w:proofErr w:type="gramEnd"/>
       <w:r>
         <w:rPr>
           <w:i/>
@@ -5512,7 +6103,6 @@
           <w:lang w:val="en-US"/>
         </w:rPr>
       </w:pPr>
-      <w:proofErr w:type="gramStart"/>
       <w:r>
         <w:rPr>
           <w:b/>
@@ -5527,14 +6117,7 @@
         <w:rPr>
           <w:lang w:val="en-US"/>
         </w:rPr>
-        <w:t xml:space="preserve"> :</w:t>
-      </w:r>
-      <w:proofErr w:type="gramEnd"/>
-      <w:r>
-        <w:rPr>
-          <w:lang w:val="en-US"/>
-        </w:rPr>
-        <w:t>= (</w:t>
+        <w:t xml:space="preserve"> := (</w:t>
       </w:r>
       <w:r>
         <w:rPr>
@@ -5987,7 +6570,7 @@
         <w:rPr>
           <w:i/>
           <w:iCs/>
-          <w:lang w:val="de-AT"/>
+          <w:lang w:val="en-US"/>
         </w:rPr>
       </w:pPr>
       <w:r>
@@ -6004,7 +6587,7 @@
           <w:bCs/>
           <w:i/>
           <w:iCs/>
-          <w:lang w:val="de-AT"/>
+          <w:lang w:val="en-US"/>
         </w:rPr>
         <w:t>s</w:t>
       </w:r>
@@ -6012,7 +6595,7 @@
         <w:rPr>
           <w:i/>
           <w:iCs/>
-          <w:lang w:val="de-AT"/>
+          <w:lang w:val="en-US"/>
         </w:rPr>
         <w:t xml:space="preserve"> = </w:t>
       </w:r>
@@ -6044,7 +6627,7 @@
         <w:rPr>
           <w:i/>
           <w:iCs/>
-          <w:lang w:val="de-AT"/>
+          <w:lang w:val="en-US"/>
         </w:rPr>
         <w:t>(</w:t>
       </w:r>
@@ -6054,45 +6637,37 @@
           <w:bCs/>
           <w:i/>
           <w:iCs/>
+          <w:lang w:val="en-US"/>
+        </w:rPr>
+        <w:t>E</w:t>
+      </w:r>
+      <w:r>
+        <w:rPr>
+          <w:i/>
+          <w:iCs/>
+          <w:lang w:val="en-US"/>
+        </w:rPr>
+        <w:t xml:space="preserve">) = </w:t>
+      </w:r>
+      <w:r>
+        <w:rPr>
+          <w:lang w:val="en-US"/>
+        </w:rPr>
+        <w:t>[</w:t>
+      </w:r>
+      <w:r>
+        <w:rPr>
+          <w:i/>
+          <w:iCs/>
           <w:lang w:val="de-AT"/>
         </w:rPr>
-        <w:t>E</w:t>
-      </w:r>
-      <w:r>
-        <w:rPr>
-          <w:i/>
-          <w:iCs/>
-          <w:lang w:val="de-AT"/>
-        </w:rPr>
-        <w:t>)</w:t>
-      </w:r>
-      <w:r>
-        <w:rPr>
-          <w:i/>
-          <w:iCs/>
-          <w:lang w:val="de-AT"/>
-        </w:rPr>
-        <w:t xml:space="preserve"> = </w:t>
-      </w:r>
-      <w:r>
-        <w:rPr>
-          <w:lang w:val="de-AT"/>
-        </w:rPr>
-        <w:t>[</w:t>
-      </w:r>
-      <w:r>
-        <w:rPr>
-          <w:i/>
-          <w:iCs/>
-          <w:lang w:val="de-AT"/>
-        </w:rPr>
         <w:sym w:font="Symbol" w:char="F053"/>
       </w:r>
       <w:r>
         <w:rPr>
           <w:i/>
           <w:iCs/>
-          <w:lang w:val="de-AT"/>
+          <w:lang w:val="en-US"/>
         </w:rPr>
         <w:t xml:space="preserve"> </w:t>
       </w:r>
@@ -6102,24 +6677,40 @@
           <w:bCs/>
           <w:i/>
           <w:iCs/>
+          <w:lang w:val="en-US"/>
+        </w:rPr>
+        <w:t>e</w:t>
+      </w:r>
+      <w:r>
+        <w:rPr>
+          <w:i/>
+          <w:iCs/>
+          <w:vertAlign w:val="subscript"/>
+          <w:lang w:val="en-US"/>
+        </w:rPr>
+        <w:t>i</w:t>
+      </w:r>
+      <w:r>
+        <w:rPr>
+          <w:i/>
+          <w:iCs/>
+          <w:lang w:val="en-US"/>
+        </w:rPr>
+        <w:t xml:space="preserve"> </w:t>
+      </w:r>
+      <w:r>
+        <w:rPr>
+          <w:i/>
+          <w:iCs/>
           <w:lang w:val="de-AT"/>
         </w:rPr>
-        <w:t>e</w:t>
-      </w:r>
-      <w:r>
-        <w:rPr>
-          <w:i/>
-          <w:iCs/>
-          <w:vertAlign w:val="subscript"/>
-          <w:lang w:val="de-AT"/>
-        </w:rPr>
-        <w:t>i</w:t>
-      </w:r>
-      <w:r>
-        <w:rPr>
-          <w:i/>
-          <w:iCs/>
-          <w:lang w:val="de-AT"/>
+        <w:sym w:font="Symbol" w:char="F0B3"/>
+      </w:r>
+      <w:r>
+        <w:rPr>
+          <w:i/>
+          <w:iCs/>
+          <w:lang w:val="en-US"/>
         </w:rPr>
         <w:t xml:space="preserve"> </w:t>
       </w:r>
@@ -6127,69 +6718,46 @@
         <w:rPr>
           <w:i/>
           <w:iCs/>
-          <w:lang w:val="de-AT"/>
-        </w:rPr>
-        <w:sym w:font="Symbol" w:char="F0B3"/>
-      </w:r>
-      <w:r>
-        <w:rPr>
-          <w:i/>
-          <w:iCs/>
-          <w:lang w:val="de-AT"/>
+          <w:lang w:val="en-US"/>
+        </w:rPr>
+        <w:sym w:font="Symbol" w:char="F051"/>
+      </w:r>
+      <w:r>
+        <w:rPr>
+          <w:i/>
+          <w:iCs/>
+          <w:lang w:val="en-US"/>
         </w:rPr>
         <w:t xml:space="preserve"> </w:t>
       </w:r>
       <w:r>
         <w:rPr>
-          <w:i/>
-          <w:iCs/>
-          <w:lang w:val="en-US"/>
-        </w:rPr>
-        <w:sym w:font="Symbol" w:char="F051"/>
-      </w:r>
-      <w:r>
-        <w:rPr>
-          <w:i/>
-          <w:iCs/>
-          <w:lang w:val="de-AT"/>
+          <w:lang w:val="en-US"/>
+        </w:rPr>
+        <w:t xml:space="preserve">]   </w:t>
+      </w:r>
+      <w:r>
+        <w:rPr>
+          <w:i/>
+          <w:iCs/>
+          <w:lang w:val="en-US"/>
+        </w:rPr>
+        <w:sym w:font="Symbol" w:char="F0CE"/>
+      </w:r>
+      <w:r>
+        <w:rPr>
+          <w:i/>
+          <w:iCs/>
+          <w:lang w:val="en-US"/>
         </w:rPr>
         <w:t xml:space="preserve"> </w:t>
       </w:r>
       <w:r>
         <w:rPr>
-          <w:lang w:val="de-AT"/>
-        </w:rPr>
-        <w:t>]</w:t>
-      </w:r>
-      <w:r>
-        <w:rPr>
-          <w:lang w:val="de-AT"/>
-        </w:rPr>
-        <w:t xml:space="preserve">   </w:t>
-      </w:r>
-      <w:r>
-        <w:rPr>
-          <w:i/>
-          <w:iCs/>
-          <w:lang w:val="en-US"/>
-        </w:rPr>
-        <w:sym w:font="Symbol" w:char="F0CE"/>
-      </w:r>
-      <w:r>
-        <w:rPr>
-          <w:i/>
-          <w:iCs/>
-          <w:lang w:val="de-AT"/>
-        </w:rPr>
-        <w:t xml:space="preserve"> </w:t>
-      </w:r>
-      <w:proofErr w:type="gramStart"/>
-      <w:r>
-        <w:rPr>
           <w:rFonts w:ascii="Imprint MT Shadow" w:hAnsi="Imprint MT Shadow"/>
           <w:i/>
           <w:iCs/>
-          <w:lang w:val="de-AT"/>
+          <w:lang w:val="en-US"/>
         </w:rPr>
         <w:t>B</w:t>
       </w:r>
@@ -6200,7 +6768,7 @@
           <w:iCs/>
           <w:sz w:val="4"/>
           <w:szCs w:val="4"/>
-          <w:lang w:val="de-AT"/>
+          <w:lang w:val="en-US"/>
         </w:rPr>
         <w:t xml:space="preserve"> </w:t>
       </w:r>
@@ -6210,16 +6778,15 @@
           <w:i/>
           <w:iCs/>
           <w:vertAlign w:val="superscript"/>
-          <w:lang w:val="de-AT"/>
+          <w:lang w:val="en-US"/>
         </w:rPr>
         <w:t xml:space="preserve"> d</w:t>
       </w:r>
-      <w:proofErr w:type="gramEnd"/>
-      <w:r>
-        <w:rPr>
-          <w:i/>
-          <w:iCs/>
-          <w:lang w:val="de-AT"/>
+      <w:r>
+        <w:rPr>
+          <w:i/>
+          <w:iCs/>
+          <w:lang w:val="en-US"/>
         </w:rPr>
         <w:tab/>
       </w:r>
@@ -6227,26 +6794,10 @@
         <w:rPr>
           <w:i/>
           <w:iCs/>
-          <w:lang w:val="de-AT"/>
+          <w:lang w:val="en-US"/>
         </w:rPr>
         <w:tab/>
-        <w:t>(</w:t>
-      </w:r>
-      <w:r>
-        <w:rPr>
-          <w:i/>
-          <w:iCs/>
-          <w:lang w:val="de-AT"/>
-        </w:rPr>
-        <w:t>3</w:t>
-      </w:r>
-      <w:r>
-        <w:rPr>
-          <w:i/>
-          <w:iCs/>
-          <w:lang w:val="de-AT"/>
-        </w:rPr>
-        <w:t>d)</w:t>
+        <w:t>(3d)</w:t>
       </w:r>
     </w:p>
     <w:p>
@@ -6283,6 +6834,26 @@
           <w:lang w:val="en-US"/>
         </w:rPr>
       </w:pPr>
+      <w:r>
+        <w:rPr>
+          <w:lang w:val="en-US"/>
+        </w:rPr>
+        <w:t xml:space="preserve">With these pre-requisites we can tackle now the design of the </w:t>
+      </w:r>
+      <w:r>
+        <w:rPr>
+          <w:i/>
+          <w:iCs/>
+          <w:lang w:val="en-US"/>
+        </w:rPr>
+        <w:t>Neurotron</w:t>
+      </w:r>
+      <w:r>
+        <w:rPr>
+          <w:lang w:val="en-US"/>
+        </w:rPr>
+        <w:t xml:space="preserve">. </w:t>
+      </w:r>
       <w:r>
         <w:rPr>
           <w:lang w:val="en-US"/>
@@ -6633,7 +7204,6 @@
         <w:rPr>
           <w:lang w:val="en-US"/>
         </w:rPr>
-        <w:lastRenderedPageBreak/>
         <w:t>References</w:t>
       </w:r>
     </w:p>
@@ -6866,37 +7436,17 @@
           <w:szCs w:val="16"/>
           <w:lang w:val="en-US"/>
         </w:rPr>
-        <w:t>et al.: “The decade of the dendritic NMDA spike</w:t>
-      </w:r>
-      <w:proofErr w:type="gramStart"/>
-      <w:r>
-        <w:rPr>
-          <w:sz w:val="16"/>
-          <w:szCs w:val="16"/>
-          <w:lang w:val="en-US"/>
-        </w:rPr>
-        <w:t xml:space="preserve">”;  </w:t>
-      </w:r>
-      <w:r>
-        <w:rPr>
-          <w:i/>
-          <w:iCs/>
-          <w:sz w:val="16"/>
-          <w:szCs w:val="16"/>
-          <w:lang w:val="en-US"/>
-        </w:rPr>
-        <w:t>J.</w:t>
-      </w:r>
-      <w:proofErr w:type="gramEnd"/>
-      <w:r>
-        <w:rPr>
-          <w:i/>
-          <w:iCs/>
-          <w:sz w:val="16"/>
-          <w:szCs w:val="16"/>
-          <w:lang w:val="en-US"/>
-        </w:rPr>
-        <w:t xml:space="preserve"> Neurosci. Res. </w:t>
+        <w:t xml:space="preserve">et al.: “The decade of the dendritic NMDA spike”;  </w:t>
+      </w:r>
+      <w:r>
+        <w:rPr>
+          <w:i/>
+          <w:iCs/>
+          <w:sz w:val="16"/>
+          <w:szCs w:val="16"/>
+          <w:lang w:val="en-US"/>
+        </w:rPr>
+        <w:t xml:space="preserve">J. Neurosci. Res. </w:t>
       </w:r>
       <w:r>
         <w:rPr>
@@ -7773,9 +8323,8 @@
           <w:szCs w:val="16"/>
           <w:lang w:val="en-US"/>
         </w:rPr>
-        <w:t>25:756-</w:t>
-      </w:r>
-      <w:proofErr w:type="gramStart"/>
+        <w:t xml:space="preserve">25:756-60 </w:t>
+      </w:r>
       <w:r>
         <w:rPr>
           <w:rFonts w:cs="Times New Roman"/>
@@ -7785,37 +8334,16 @@
           <w:szCs w:val="16"/>
           <w:lang w:val="en-US"/>
         </w:rPr>
-        <w:t xml:space="preserve">60 </w:t>
+        <w:t xml:space="preserve"> </w:t>
       </w:r>
       <w:r>
         <w:rPr>
           <w:rFonts w:cs="Times New Roman"/>
-          <w:i/>
-          <w:iCs/>
-          <w:sz w:val="16"/>
-          <w:szCs w:val="16"/>
-          <w:lang w:val="en-US"/>
-        </w:rPr>
-        <w:t xml:space="preserve"> </w:t>
-      </w:r>
-      <w:r>
-        <w:rPr>
-          <w:rFonts w:cs="Times New Roman"/>
-          <w:sz w:val="16"/>
-          <w:szCs w:val="16"/>
-          <w:lang w:val="en-US"/>
-        </w:rPr>
-        <w:t>(</w:t>
-      </w:r>
-      <w:proofErr w:type="gramEnd"/>
-      <w:r>
-        <w:rPr>
-          <w:rFonts w:cs="Times New Roman"/>
-          <w:sz w:val="16"/>
-          <w:szCs w:val="16"/>
-          <w:lang w:val="en-US"/>
-        </w:rPr>
-        <w:t>20</w:t>
+          <w:sz w:val="16"/>
+          <w:szCs w:val="16"/>
+          <w:lang w:val="en-US"/>
+        </w:rPr>
+        <w:t>(20</w:t>
       </w:r>
       <w:r>
         <w:rPr>

</xml_diff>

<commit_message>
example 1: Sarah loves music
</commit_message>
<xml_diff>
--- a/paper/Neurotron/Neurotron.docx
+++ b/paper/Neurotron/Neurotron.docx
@@ -5588,21 +5588,7 @@
         <w:rPr>
           <w:lang w:val="en-US"/>
         </w:rPr>
-        <w:t xml:space="preserve">Since we </w:t>
-      </w:r>
-      <w:proofErr w:type="gramStart"/>
-      <w:r>
-        <w:rPr>
-          <w:lang w:val="en-US"/>
-        </w:rPr>
-        <w:t>have to</w:t>
-      </w:r>
-      <w:proofErr w:type="gramEnd"/>
-      <w:r>
-        <w:rPr>
-          <w:lang w:val="en-US"/>
-        </w:rPr>
-        <w:t xml:space="preserve"> model multiple neuron compartments (related to different dendritic segments), </w:t>
+        <w:t xml:space="preserve">Since we have to model multiple neuron compartments (related to different dendritic segments), </w:t>
       </w:r>
       <w:r>
         <w:rPr>
@@ -6462,7 +6448,6 @@
         </w:rPr>
         <w:t xml:space="preserve"> </w:t>
       </w:r>
-      <w:proofErr w:type="gramStart"/>
       <w:r>
         <w:rPr>
           <w:rFonts w:ascii="Imprint MT Shadow" w:hAnsi="Imprint MT Shadow"/>
@@ -6491,18 +6476,7 @@
           <w:vertAlign w:val="superscript"/>
           <w:lang w:val="de-AT"/>
         </w:rPr>
-        <w:t xml:space="preserve"> d</w:t>
-      </w:r>
-      <w:proofErr w:type="gramEnd"/>
-      <w:r>
-        <w:rPr>
-          <w:rFonts w:cs="Times New Roman"/>
-          <w:i/>
-          <w:iCs/>
-          <w:vertAlign w:val="superscript"/>
-          <w:lang w:val="de-AT"/>
-        </w:rPr>
-        <w:t xml:space="preserve"> </w:t>
+        <w:t xml:space="preserve"> d </w:t>
       </w:r>
       <w:r>
         <w:rPr>
@@ -6838,7 +6812,13 @@
         <w:rPr>
           <w:lang w:val="en-US"/>
         </w:rPr>
-        <w:t xml:space="preserve">With these pre-requisites we can tackle now the design of the </w:t>
+        <w:t>Equipped w</w:t>
+      </w:r>
+      <w:r>
+        <w:rPr>
+          <w:lang w:val="en-US"/>
+        </w:rPr>
+        <w:t xml:space="preserve">ith these pre-requisites we can tackle now the design of the </w:t>
       </w:r>
       <w:r>
         <w:rPr>
@@ -6948,8 +6928,1230 @@
     <w:p>
       <w:pPr>
         <w:rPr>
-          <w:i/>
-          <w:iCs/>
+          <w:lang w:val="en-US"/>
+        </w:rPr>
+      </w:pPr>
+    </w:p>
+    <w:p>
+      <w:pPr>
+        <w:jc w:val="center"/>
+        <w:rPr>
+          <w:lang w:val="en-US"/>
+        </w:rPr>
+      </w:pPr>
+      <w:r>
+        <w:rPr>
+          <w:lang w:val="en-US"/>
+        </w:rPr>
+        <w:drawing>
+          <wp:inline distT="0" distB="0" distL="0" distR="0" wp14:anchorId="727C97D4" wp14:editId="597E152F">
+            <wp:extent cx="2985770" cy="2039620"/>
+            <wp:effectExtent l="0" t="0" r="0" b="5080"/>
+            <wp:docPr id="1003792109" name="Grafik 1" descr="Ein Bild, das Text, Screenshot, Kreis, Diagramm enthält.&#10;&#10;Automatisch generierte Beschreibung"/>
+            <wp:cNvGraphicFramePr>
+              <a:graphicFrameLocks xmlns:a="http://schemas.openxmlformats.org/drawingml/2006/main" noChangeAspect="1"/>
+            </wp:cNvGraphicFramePr>
+            <a:graphic xmlns:a="http://schemas.openxmlformats.org/drawingml/2006/main">
+              <a:graphicData uri="http://schemas.openxmlformats.org/drawingml/2006/picture">
+                <pic:pic xmlns:pic="http://schemas.openxmlformats.org/drawingml/2006/picture">
+                  <pic:nvPicPr>
+                    <pic:cNvPr id="1003792109" name="Grafik 1" descr="Ein Bild, das Text, Screenshot, Kreis, Diagramm enthält.&#10;&#10;Automatisch generierte Beschreibung"/>
+                    <pic:cNvPicPr/>
+                  </pic:nvPicPr>
+                  <pic:blipFill>
+                    <a:blip r:embed="rId13"/>
+                    <a:stretch>
+                      <a:fillRect/>
+                    </a:stretch>
+                  </pic:blipFill>
+                  <pic:spPr>
+                    <a:xfrm>
+                      <a:off x="0" y="0"/>
+                      <a:ext cx="2985770" cy="2039620"/>
+                    </a:xfrm>
+                    <a:prstGeom prst="rect">
+                      <a:avLst/>
+                    </a:prstGeom>
+                  </pic:spPr>
+                </pic:pic>
+              </a:graphicData>
+            </a:graphic>
+          </wp:inline>
+        </w:drawing>
+      </w:r>
+    </w:p>
+    <w:p>
+      <w:pPr>
+        <w:spacing w:before="240"/>
+        <w:jc w:val="center"/>
+        <w:rPr>
+          <w:sz w:val="18"/>
+          <w:szCs w:val="18"/>
+          <w:lang w:val="en-US"/>
+        </w:rPr>
+      </w:pPr>
+      <w:r>
+        <w:rPr>
+          <w:sz w:val="18"/>
+          <w:szCs w:val="18"/>
+          <w:lang w:val="en-US"/>
+        </w:rPr>
+        <w:t xml:space="preserve">Figure </w:t>
+      </w:r>
+      <w:r>
+        <w:rPr>
+          <w:sz w:val="18"/>
+          <w:szCs w:val="18"/>
+          <w:lang w:val="en-US"/>
+        </w:rPr>
+        <w:t>5</w:t>
+      </w:r>
+      <w:r>
+        <w:rPr>
+          <w:sz w:val="18"/>
+          <w:szCs w:val="18"/>
+          <w:lang w:val="en-US"/>
+        </w:rPr>
+        <w:t xml:space="preserve">: </w:t>
+      </w:r>
+      <w:r>
+        <w:rPr>
+          <w:sz w:val="18"/>
+          <w:szCs w:val="18"/>
+          <w:lang w:val="en-US"/>
+        </w:rPr>
+        <w:t>basic states</w:t>
+      </w:r>
+      <w:r>
+        <w:rPr>
+          <w:sz w:val="18"/>
+          <w:szCs w:val="18"/>
+          <w:lang w:val="en-US"/>
+        </w:rPr>
+        <w:t xml:space="preserve"> </w:t>
+      </w:r>
+      <w:r>
+        <w:rPr>
+          <w:sz w:val="18"/>
+          <w:szCs w:val="18"/>
+          <w:lang w:val="en-US"/>
+        </w:rPr>
+        <w:t xml:space="preserve">of the </w:t>
+      </w:r>
+      <w:r>
+        <w:rPr>
+          <w:i/>
+          <w:iCs/>
+          <w:sz w:val="18"/>
+          <w:szCs w:val="18"/>
+          <w:lang w:val="en-US"/>
+        </w:rPr>
+        <w:t>Neurotron</w:t>
+      </w:r>
+      <w:r>
+        <w:rPr>
+          <w:sz w:val="18"/>
+          <w:szCs w:val="18"/>
+          <w:lang w:val="en-US"/>
+        </w:rPr>
+        <w:t xml:space="preserve"> and fundamental </w:t>
+      </w:r>
+      <w:r>
+        <w:rPr>
+          <w:i/>
+          <w:iCs/>
+          <w:sz w:val="18"/>
+          <w:szCs w:val="18"/>
+          <w:lang w:val="en-US"/>
+        </w:rPr>
+        <w:t>Neurotron</w:t>
+      </w:r>
+      <w:r>
+        <w:rPr>
+          <w:sz w:val="18"/>
+          <w:szCs w:val="18"/>
+          <w:lang w:val="en-US"/>
+        </w:rPr>
+        <w:t xml:space="preserve"> relationship</w:t>
+      </w:r>
+    </w:p>
+    <w:p>
+      <w:pPr>
+        <w:rPr>
+          <w:i/>
+          <w:iCs/>
+          <w:lang w:val="en-US"/>
+        </w:rPr>
+      </w:pPr>
+    </w:p>
+    <w:p>
+      <w:pPr>
+        <w:rPr>
+          <w:lang w:val="en-US"/>
+        </w:rPr>
+      </w:pPr>
+      <w:r>
+        <w:rPr>
+          <w:lang w:val="en-US"/>
+        </w:rPr>
+        <w:lastRenderedPageBreak/>
+        <w:t xml:space="preserve">For the </w:t>
+      </w:r>
+      <w:r>
+        <w:rPr>
+          <w:i/>
+          <w:iCs/>
+          <w:lang w:val="en-US"/>
+        </w:rPr>
+        <w:t>Neurotron</w:t>
+      </w:r>
+      <w:r>
+        <w:rPr>
+          <w:lang w:val="en-US"/>
+        </w:rPr>
+        <w:t xml:space="preserve"> four basic </w:t>
+      </w:r>
+      <w:r>
+        <w:rPr>
+          <w:lang w:val="en-US"/>
+        </w:rPr>
+        <w:t>states</w:t>
+      </w:r>
+      <w:r>
+        <w:rPr>
+          <w:lang w:val="en-US"/>
+        </w:rPr>
+        <w:t xml:space="preserve"> are defined</w:t>
+      </w:r>
+      <w:r>
+        <w:rPr>
+          <w:lang w:val="en-US"/>
+        </w:rPr>
+        <w:t xml:space="preserve">. </w:t>
+      </w:r>
+      <w:r>
+        <w:rPr>
+          <w:lang w:val="en-US"/>
+        </w:rPr>
+        <w:t xml:space="preserve">We use the color codes </w:t>
+      </w:r>
+      <w:r>
+        <w:rPr>
+          <w:lang w:val="en-US"/>
+        </w:rPr>
+        <w:t>in</w:t>
+      </w:r>
+      <w:r>
+        <w:rPr>
+          <w:lang w:val="en-US"/>
+        </w:rPr>
+        <w:t xml:space="preserve"> figure 5 </w:t>
+      </w:r>
+      <w:r>
+        <w:rPr>
+          <w:lang w:val="en-US"/>
+        </w:rPr>
+        <w:t xml:space="preserve">(top row) </w:t>
+      </w:r>
+      <w:r>
+        <w:rPr>
+          <w:lang w:val="en-US"/>
+        </w:rPr>
+        <w:t>to indicate th</w:t>
+      </w:r>
+      <w:r>
+        <w:rPr>
+          <w:lang w:val="en-US"/>
+        </w:rPr>
+        <w:t xml:space="preserve">e </w:t>
+      </w:r>
+      <w:r>
+        <w:rPr>
+          <w:i/>
+          <w:iCs/>
+          <w:lang w:val="en-US"/>
+        </w:rPr>
+        <w:t>Neurotron</w:t>
+      </w:r>
+      <w:r>
+        <w:rPr>
+          <w:lang w:val="en-US"/>
+        </w:rPr>
+        <w:t xml:space="preserve"> </w:t>
+      </w:r>
+      <w:r>
+        <w:rPr>
+          <w:lang w:val="en-US"/>
+        </w:rPr>
+        <w:t xml:space="preserve">to be </w:t>
+      </w:r>
+      <w:r>
+        <w:rPr>
+          <w:lang w:val="en-US"/>
+        </w:rPr>
+        <w:t xml:space="preserve">in a </w:t>
+      </w:r>
+      <w:r>
+        <w:rPr>
+          <w:lang w:val="en-US"/>
+        </w:rPr>
+        <w:t>specific state. Different states can be set con</w:t>
+      </w:r>
+      <w:r>
+        <w:rPr>
+          <w:lang w:val="en-US"/>
+        </w:rPr>
+        <w:softHyphen/>
+      </w:r>
+      <w:r>
+        <w:rPr>
+          <w:lang w:val="en-US"/>
+        </w:rPr>
+        <w:t>currently</w:t>
+      </w:r>
+      <w:r>
+        <w:rPr>
+          <w:lang w:val="en-US"/>
+        </w:rPr>
+        <w:t xml:space="preserve"> in combination</w:t>
+      </w:r>
+      <w:r>
+        <w:rPr>
+          <w:lang w:val="en-US"/>
+        </w:rPr>
+        <w:t xml:space="preserve">, which </w:t>
+      </w:r>
+      <w:r>
+        <w:rPr>
+          <w:lang w:val="en-US"/>
+        </w:rPr>
+        <w:t xml:space="preserve">is demonstrated </w:t>
+      </w:r>
+      <w:r>
+        <w:rPr>
+          <w:lang w:val="en-US"/>
+        </w:rPr>
+        <w:t xml:space="preserve">figure </w:t>
+      </w:r>
+      <w:r>
+        <w:rPr>
+          <w:lang w:val="en-US"/>
+        </w:rPr>
+        <w:t>6</w:t>
+      </w:r>
+      <w:r>
+        <w:rPr>
+          <w:lang w:val="en-US"/>
+        </w:rPr>
+        <w:t xml:space="preserve">. </w:t>
+      </w:r>
+    </w:p>
+    <w:p>
+      <w:pPr>
+        <w:pStyle w:val="Listenabsatz"/>
+        <w:ind w:left="426"/>
+        <w:rPr>
+          <w:lang w:val="en-US"/>
+        </w:rPr>
+      </w:pPr>
+    </w:p>
+    <w:p>
+      <w:pPr>
+        <w:pStyle w:val="Listenabsatz"/>
+        <w:numPr>
+          <w:ilvl w:val="0"/>
+          <w:numId w:val="13"/>
+        </w:numPr>
+        <w:ind w:left="426" w:hanging="284"/>
+        <w:rPr>
+          <w:lang w:val="en-US"/>
+        </w:rPr>
+      </w:pPr>
+      <w:r>
+        <w:rPr>
+          <w:i/>
+          <w:iCs/>
+          <w:lang w:val="en-US"/>
+        </w:rPr>
+        <w:t>Excited</w:t>
+      </w:r>
+      <w:r>
+        <w:rPr>
+          <w:i/>
+          <w:iCs/>
+          <w:lang w:val="en-US"/>
+        </w:rPr>
+        <w:t xml:space="preserve"> (u = 1)</w:t>
+      </w:r>
+      <w:r>
+        <w:rPr>
+          <w:lang w:val="en-US"/>
+        </w:rPr>
+        <w:t xml:space="preserve">: </w:t>
+      </w:r>
+      <w:r>
+        <w:rPr>
+          <w:lang w:val="en-US"/>
+        </w:rPr>
+        <w:t xml:space="preserve">The </w:t>
+      </w:r>
+      <w:r>
+        <w:rPr>
+          <w:i/>
+          <w:iCs/>
+          <w:lang w:val="en-US"/>
+        </w:rPr>
+        <w:t>Neurotron</w:t>
+      </w:r>
+      <w:r>
+        <w:rPr>
+          <w:lang w:val="en-US"/>
+        </w:rPr>
+        <w:t xml:space="preserve"> mimics a biological neuron’s condition, where the</w:t>
+      </w:r>
+      <w:r>
+        <w:rPr>
+          <w:lang w:val="en-US"/>
+        </w:rPr>
+        <w:t xml:space="preserve"> aggregation of feed</w:t>
+      </w:r>
+      <w:r>
+        <w:rPr>
+          <w:lang w:val="en-US"/>
+        </w:rPr>
+        <w:softHyphen/>
+      </w:r>
+      <w:r>
+        <w:rPr>
+          <w:lang w:val="en-US"/>
+        </w:rPr>
+        <w:t xml:space="preserve">forward signals arriving at proximal synapses </w:t>
+      </w:r>
+      <w:r>
+        <w:rPr>
+          <w:lang w:val="en-US"/>
+        </w:rPr>
+        <w:t>is strong enough to enable firing an action potential. Whether this actually happens, depends on additional conditions</w:t>
+      </w:r>
+      <w:r>
+        <w:rPr>
+          <w:lang w:val="en-US"/>
+        </w:rPr>
+        <w:t>.</w:t>
+      </w:r>
+    </w:p>
+    <w:p>
+      <w:pPr>
+        <w:pStyle w:val="Listenabsatz"/>
+        <w:numPr>
+          <w:ilvl w:val="0"/>
+          <w:numId w:val="13"/>
+        </w:numPr>
+        <w:ind w:left="426" w:hanging="284"/>
+        <w:rPr>
+          <w:lang w:val="en-US"/>
+        </w:rPr>
+      </w:pPr>
+      <w:r>
+        <w:rPr>
+          <w:i/>
+          <w:iCs/>
+          <w:lang w:val="en-US"/>
+        </w:rPr>
+        <w:t>Active</w:t>
+      </w:r>
+      <w:r>
+        <w:rPr>
+          <w:i/>
+          <w:iCs/>
+          <w:lang w:val="en-US"/>
+        </w:rPr>
+        <w:t xml:space="preserve"> (y = 1)</w:t>
+      </w:r>
+      <w:r>
+        <w:rPr>
+          <w:lang w:val="en-US"/>
+        </w:rPr>
+        <w:t xml:space="preserve">:  </w:t>
+      </w:r>
+      <w:r>
+        <w:rPr>
+          <w:lang w:val="en-US"/>
+        </w:rPr>
+        <w:t xml:space="preserve">The </w:t>
+      </w:r>
+      <w:r>
+        <w:rPr>
+          <w:i/>
+          <w:iCs/>
+          <w:lang w:val="en-US"/>
+        </w:rPr>
+        <w:t>Neurotron</w:t>
+      </w:r>
+      <w:r>
+        <w:rPr>
+          <w:lang w:val="en-US"/>
+        </w:rPr>
+        <w:t xml:space="preserve"> mimics a biological neuron’s state in firing condition, i.e., t</w:t>
+      </w:r>
+      <w:r>
+        <w:rPr>
+          <w:lang w:val="en-US"/>
+        </w:rPr>
+        <w:t>he soma fires an action potential</w:t>
+      </w:r>
+      <w:r>
+        <w:rPr>
+          <w:lang w:val="en-US"/>
+        </w:rPr>
+        <w:t xml:space="preserve"> propagating </w:t>
+      </w:r>
+      <w:r>
+        <w:rPr>
+          <w:lang w:val="en-US"/>
+        </w:rPr>
+        <w:t>along the axon</w:t>
+      </w:r>
+      <w:r>
+        <w:rPr>
+          <w:lang w:val="en-US"/>
+        </w:rPr>
+        <w:t>.</w:t>
+      </w:r>
+    </w:p>
+    <w:p>
+      <w:pPr>
+        <w:pStyle w:val="Listenabsatz"/>
+        <w:numPr>
+          <w:ilvl w:val="0"/>
+          <w:numId w:val="13"/>
+        </w:numPr>
+        <w:ind w:left="426" w:hanging="284"/>
+        <w:rPr>
+          <w:lang w:val="en-US"/>
+        </w:rPr>
+      </w:pPr>
+      <w:r>
+        <w:rPr>
+          <w:i/>
+          <w:iCs/>
+          <w:lang w:val="en-US"/>
+        </w:rPr>
+        <w:t xml:space="preserve">Predictive (p = 1): </w:t>
+      </w:r>
+      <w:r>
+        <w:rPr>
+          <w:lang w:val="en-US"/>
+        </w:rPr>
+        <w:t xml:space="preserve">The </w:t>
+      </w:r>
+      <w:r>
+        <w:rPr>
+          <w:i/>
+          <w:iCs/>
+          <w:lang w:val="en-US"/>
+        </w:rPr>
+        <w:t>Neurotron</w:t>
+      </w:r>
+      <w:r>
+        <w:rPr>
+          <w:lang w:val="en-US"/>
+        </w:rPr>
+        <w:t xml:space="preserve"> mimics a biological neuron’s condition where the sufficient </w:t>
+      </w:r>
+      <w:r>
+        <w:rPr>
+          <w:lang w:val="en-US"/>
+        </w:rPr>
+        <w:t xml:space="preserve">aggregation of </w:t>
+      </w:r>
+      <w:r>
+        <w:rPr>
+          <w:lang w:val="en-US"/>
+        </w:rPr>
+        <w:t>action potentials</w:t>
+      </w:r>
+      <w:r>
+        <w:rPr>
+          <w:lang w:val="en-US"/>
+        </w:rPr>
+        <w:t xml:space="preserve"> arriving at distal synapses at</w:t>
+      </w:r>
+      <w:r>
+        <w:rPr>
+          <w:lang w:val="en-US"/>
+        </w:rPr>
+        <w:t xml:space="preserve"> </w:t>
+      </w:r>
+      <w:r>
+        <w:rPr>
+          <w:lang w:val="en-US"/>
+        </w:rPr>
+        <w:t>previous time caused some dendritic segment to evoke an NMDA spike</w:t>
+      </w:r>
+      <w:r>
+        <w:rPr>
+          <w:lang w:val="en-US"/>
+        </w:rPr>
+        <w:t>,</w:t>
+      </w:r>
+      <w:r>
+        <w:rPr>
+          <w:lang w:val="en-US"/>
+        </w:rPr>
+        <w:t xml:space="preserve"> which depolarized the soma. In such </w:t>
+      </w:r>
+      <w:r>
+        <w:rPr>
+          <w:lang w:val="en-US"/>
+        </w:rPr>
+        <w:t>condition</w:t>
+      </w:r>
+      <w:r>
+        <w:rPr>
+          <w:lang w:val="en-US"/>
+        </w:rPr>
+        <w:t xml:space="preserve"> the neuron “predicts” an upcoming (feed-forward) excitement</w:t>
+      </w:r>
+      <w:r>
+        <w:rPr>
+          <w:i/>
+          <w:iCs/>
+          <w:lang w:val="en-US"/>
+        </w:rPr>
+        <w:t xml:space="preserve"> </w:t>
+      </w:r>
+    </w:p>
+    <w:p>
+      <w:pPr>
+        <w:pStyle w:val="Listenabsatz"/>
+        <w:numPr>
+          <w:ilvl w:val="0"/>
+          <w:numId w:val="13"/>
+        </w:numPr>
+        <w:ind w:left="426" w:hanging="284"/>
+        <w:rPr>
+          <w:lang w:val="en-US"/>
+        </w:rPr>
+      </w:pPr>
+      <w:r>
+        <w:rPr>
+          <w:i/>
+          <w:iCs/>
+          <w:lang w:val="en-US"/>
+        </w:rPr>
+        <w:t>Depressed (d = 1)</w:t>
+      </w:r>
+      <w:r>
+        <w:rPr>
+          <w:lang w:val="en-US"/>
+        </w:rPr>
+        <w:t>: The Neurotron mimics a biologi</w:t>
+      </w:r>
+      <w:r>
+        <w:rPr>
+          <w:lang w:val="en-US"/>
+        </w:rPr>
+        <w:softHyphen/>
+        <w:t>cal neuron’s condition where some collaborating neurons are trying to prevent the neuron from firing.</w:t>
+      </w:r>
+    </w:p>
+    <w:p>
+      <w:pPr>
+        <w:rPr>
+          <w:lang w:val="en-US"/>
+        </w:rPr>
+      </w:pPr>
+    </w:p>
+    <w:p>
+      <w:pPr>
+        <w:rPr>
+          <w:lang w:val="en-US"/>
+        </w:rPr>
+      </w:pPr>
+      <w:r>
+        <w:rPr>
+          <w:lang w:val="en-US"/>
+        </w:rPr>
+        <w:t xml:space="preserve">The logical dependency between states </w:t>
+      </w:r>
+      <w:r>
+        <w:rPr>
+          <w:i/>
+          <w:iCs/>
+          <w:lang w:val="en-US"/>
+        </w:rPr>
+        <w:t xml:space="preserve">u, y, p </w:t>
+      </w:r>
+      <w:r>
+        <w:rPr>
+          <w:lang w:val="en-US"/>
+        </w:rPr>
+        <w:t xml:space="preserve">and d is </w:t>
+      </w:r>
+      <w:r>
+        <w:rPr>
+          <w:lang w:val="en-US"/>
+        </w:rPr>
+        <w:t xml:space="preserve">formulated as the </w:t>
+      </w:r>
+      <w:r>
+        <w:rPr>
+          <w:i/>
+          <w:iCs/>
+          <w:lang w:val="en-US"/>
+        </w:rPr>
+        <w:t>fundamental Neurotron relation</w:t>
+      </w:r>
+      <w:r>
+        <w:rPr>
+          <w:lang w:val="en-US"/>
+        </w:rPr>
+        <w:t xml:space="preserve"> (see also figure 5) </w:t>
+      </w:r>
+      <w:r>
+        <w:rPr>
+          <w:lang w:val="en-US"/>
+        </w:rPr>
+        <w:t>and defined as follows:</w:t>
+      </w:r>
+    </w:p>
+    <w:p>
+      <w:pPr>
+        <w:rPr>
+          <w:lang w:val="en-US"/>
+        </w:rPr>
+      </w:pPr>
+    </w:p>
+    <w:p>
+      <w:pPr>
+        <w:pStyle w:val="Listenabsatz"/>
+        <w:numPr>
+          <w:ilvl w:val="0"/>
+          <w:numId w:val="13"/>
+        </w:numPr>
+        <w:ind w:left="426" w:hanging="284"/>
+        <w:rPr>
+          <w:lang w:val="en-US"/>
+        </w:rPr>
+      </w:pPr>
+      <w:r>
+        <w:rPr>
+          <w:lang w:val="en-US"/>
+        </w:rPr>
+        <w:t xml:space="preserve">The </w:t>
+      </w:r>
+      <w:r>
+        <w:rPr>
+          <w:i/>
+          <w:iCs/>
+          <w:lang w:val="en-US"/>
+        </w:rPr>
+        <w:t>Neurotron</w:t>
+      </w:r>
+      <w:r>
+        <w:rPr>
+          <w:lang w:val="en-US"/>
+        </w:rPr>
+        <w:t xml:space="preserve"> gets active when it is</w:t>
+      </w:r>
+    </w:p>
+    <w:p>
+      <w:pPr>
+        <w:pStyle w:val="Listenabsatz"/>
+        <w:numPr>
+          <w:ilvl w:val="0"/>
+          <w:numId w:val="15"/>
+        </w:numPr>
+        <w:rPr>
+          <w:lang w:val="en-US"/>
+        </w:rPr>
+      </w:pPr>
+      <w:r>
+        <w:rPr>
+          <w:lang w:val="en-US"/>
+        </w:rPr>
+        <w:t>either both excited and predictive</w:t>
+      </w:r>
+    </w:p>
+    <w:p>
+      <w:pPr>
+        <w:pStyle w:val="Listenabsatz"/>
+        <w:numPr>
+          <w:ilvl w:val="0"/>
+          <w:numId w:val="15"/>
+        </w:numPr>
+        <w:rPr>
+          <w:lang w:val="en-US"/>
+        </w:rPr>
+      </w:pPr>
+      <w:r>
+        <w:rPr>
+          <w:lang w:val="en-US"/>
+        </w:rPr>
+        <w:t xml:space="preserve">or depressed after </w:t>
+      </w:r>
+      <w:r>
+        <w:rPr>
+          <w:lang w:val="en-US"/>
+        </w:rPr>
+        <w:t>certain</w:t>
+      </w:r>
+      <w:r>
+        <w:rPr>
+          <w:lang w:val="en-US"/>
+        </w:rPr>
+        <w:t xml:space="preserve"> time of excitement</w:t>
+      </w:r>
+      <w:r>
+        <w:rPr>
+          <w:lang w:val="en-US"/>
+        </w:rPr>
+        <w:t xml:space="preserve"> </w:t>
+      </w:r>
+    </w:p>
+    <w:p>
+      <w:pPr>
+        <w:rPr>
+          <w:lang w:val="en-US"/>
+        </w:rPr>
+      </w:pPr>
+    </w:p>
+    <w:p>
+      <w:pPr>
+        <w:rPr>
+          <w:lang w:val="en-US"/>
+        </w:rPr>
+      </w:pPr>
+      <w:r>
+        <w:rPr>
+          <w:lang w:val="en-US"/>
+        </w:rPr>
+        <w:t xml:space="preserve">The formal description </w:t>
+      </w:r>
+      <w:r>
+        <w:rPr>
+          <w:lang w:val="en-US"/>
+        </w:rPr>
+        <w:t xml:space="preserve">of the </w:t>
+      </w:r>
+      <w:r>
+        <w:rPr>
+          <w:i/>
+          <w:iCs/>
+          <w:lang w:val="en-US"/>
+        </w:rPr>
+        <w:t>fundamental</w:t>
+      </w:r>
+      <w:r>
+        <w:rPr>
+          <w:i/>
+          <w:iCs/>
+          <w:lang w:val="en-US"/>
+        </w:rPr>
+        <w:t xml:space="preserve"> Neurotron relation</w:t>
+      </w:r>
+      <w:r>
+        <w:rPr>
+          <w:lang w:val="en-US"/>
+        </w:rPr>
+        <w:t xml:space="preserve"> </w:t>
+      </w:r>
+      <w:r>
+        <w:rPr>
+          <w:lang w:val="en-US"/>
+        </w:rPr>
+        <w:t xml:space="preserve">is formulated in (4) </w:t>
+      </w:r>
+    </w:p>
+    <w:p>
+      <w:pPr>
+        <w:rPr>
+          <w:lang w:val="en-US"/>
+        </w:rPr>
+      </w:pPr>
+    </w:p>
+    <w:p>
+      <w:pPr>
+        <w:rPr>
+          <w:i/>
+          <w:iCs/>
+          <w:lang w:val="de-AT"/>
+        </w:rPr>
+      </w:pPr>
+      <w:r>
+        <w:rPr>
+          <w:lang w:val="en-US"/>
+        </w:rPr>
+        <w:tab/>
+      </w:r>
+      <w:r>
+        <w:rPr>
+          <w:i/>
+          <w:iCs/>
+          <w:lang w:val="de-AT"/>
+        </w:rPr>
+        <w:t>y(t) =  u(t)</w:t>
+      </w:r>
+      <w:r>
+        <w:rPr>
+          <w:i/>
+          <w:iCs/>
+          <w:sz w:val="15"/>
+          <w:szCs w:val="15"/>
+          <w:lang w:val="de-AT"/>
+        </w:rPr>
+        <w:t xml:space="preserve"> ° </w:t>
+      </w:r>
+      <w:r>
+        <w:rPr>
+          <w:i/>
+          <w:iCs/>
+          <w:lang w:val="de-AT"/>
+        </w:rPr>
+        <w:t>x(t)</w:t>
+      </w:r>
+      <w:r>
+        <w:rPr>
+          <w:i/>
+          <w:iCs/>
+          <w:lang w:val="de-AT"/>
+        </w:rPr>
+        <w:t xml:space="preserve"> </w:t>
+      </w:r>
+      <w:r>
+        <w:rPr>
+          <w:i/>
+          <w:iCs/>
+          <w:lang w:val="de-AT"/>
+        </w:rPr>
+        <w:t xml:space="preserve"> or </w:t>
+      </w:r>
+      <w:r>
+        <w:rPr>
+          <w:i/>
+          <w:iCs/>
+          <w:lang w:val="de-AT"/>
+        </w:rPr>
+        <w:t xml:space="preserve"> </w:t>
+      </w:r>
+      <w:r>
+        <w:rPr>
+          <w:i/>
+          <w:iCs/>
+          <w:lang w:val="de-AT"/>
+        </w:rPr>
+        <w:t>u(t</w:t>
+      </w:r>
+      <w:r>
+        <w:rPr>
+          <w:i/>
+          <w:iCs/>
+          <w:lang w:val="de-AT"/>
+        </w:rPr>
+        <w:t xml:space="preserve">-T) </w:t>
+      </w:r>
+      <w:r>
+        <w:rPr>
+          <w:i/>
+          <w:iCs/>
+          <w:sz w:val="15"/>
+          <w:szCs w:val="15"/>
+          <w:lang w:val="de-AT"/>
+        </w:rPr>
+        <w:t>°</w:t>
+      </w:r>
+      <w:r>
+        <w:rPr>
+          <w:i/>
+          <w:iCs/>
+          <w:lang w:val="de-AT"/>
+        </w:rPr>
+        <w:t xml:space="preserve"> not d(t)</w:t>
+      </w:r>
+      <w:r>
+        <w:rPr>
+          <w:i/>
+          <w:iCs/>
+          <w:lang w:val="de-AT"/>
+        </w:rPr>
+        <w:tab/>
+        <w:t>(4)</w:t>
+      </w:r>
+    </w:p>
+    <w:p>
+      <w:pPr>
+        <w:rPr>
+          <w:lang w:val="de-AT"/>
+        </w:rPr>
+      </w:pPr>
+    </w:p>
+    <w:p>
+      <w:pPr>
+        <w:rPr>
+          <w:lang w:val="de-AT"/>
+        </w:rPr>
+      </w:pPr>
+      <w:r>
+        <w:rPr>
+          <w:lang w:val="de-AT"/>
+        </w:rPr>
+        <w:drawing>
+          <wp:inline distT="0" distB="0" distL="0" distR="0" wp14:anchorId="3CD196C7" wp14:editId="71700806">
+            <wp:extent cx="2985770" cy="2261235"/>
+            <wp:effectExtent l="0" t="0" r="0" b="0"/>
+            <wp:docPr id="1638768276" name="Grafik 1" descr="Ein Bild, das Screenshot, Text, Diagramm, Kreis enthält.&#10;&#10;Automatisch generierte Beschreibung"/>
+            <wp:cNvGraphicFramePr>
+              <a:graphicFrameLocks xmlns:a="http://schemas.openxmlformats.org/drawingml/2006/main" noChangeAspect="1"/>
+            </wp:cNvGraphicFramePr>
+            <a:graphic xmlns:a="http://schemas.openxmlformats.org/drawingml/2006/main">
+              <a:graphicData uri="http://schemas.openxmlformats.org/drawingml/2006/picture">
+                <pic:pic xmlns:pic="http://schemas.openxmlformats.org/drawingml/2006/picture">
+                  <pic:nvPicPr>
+                    <pic:cNvPr id="1638768276" name="Grafik 1" descr="Ein Bild, das Screenshot, Text, Diagramm, Kreis enthält.&#10;&#10;Automatisch generierte Beschreibung"/>
+                    <pic:cNvPicPr/>
+                  </pic:nvPicPr>
+                  <pic:blipFill>
+                    <a:blip r:embed="rId14"/>
+                    <a:stretch>
+                      <a:fillRect/>
+                    </a:stretch>
+                  </pic:blipFill>
+                  <pic:spPr>
+                    <a:xfrm>
+                      <a:off x="0" y="0"/>
+                      <a:ext cx="2985770" cy="2261235"/>
+                    </a:xfrm>
+                    <a:prstGeom prst="rect">
+                      <a:avLst/>
+                    </a:prstGeom>
+                  </pic:spPr>
+                </pic:pic>
+              </a:graphicData>
+            </a:graphic>
+          </wp:inline>
+        </w:drawing>
+      </w:r>
+    </w:p>
+    <w:p>
+      <w:pPr>
+        <w:spacing w:before="240"/>
+        <w:jc w:val="center"/>
+        <w:rPr>
+          <w:sz w:val="18"/>
+          <w:szCs w:val="18"/>
+          <w:lang w:val="en-US"/>
+        </w:rPr>
+      </w:pPr>
+      <w:r>
+        <w:rPr>
+          <w:sz w:val="18"/>
+          <w:szCs w:val="18"/>
+          <w:lang w:val="en-US"/>
+        </w:rPr>
+        <w:t xml:space="preserve">Figure </w:t>
+      </w:r>
+      <w:r>
+        <w:rPr>
+          <w:sz w:val="18"/>
+          <w:szCs w:val="18"/>
+          <w:lang w:val="en-US"/>
+        </w:rPr>
+        <w:t>6</w:t>
+      </w:r>
+      <w:r>
+        <w:rPr>
+          <w:sz w:val="18"/>
+          <w:szCs w:val="18"/>
+          <w:lang w:val="en-US"/>
+        </w:rPr>
+        <w:t xml:space="preserve">: </w:t>
+      </w:r>
+      <w:r>
+        <w:rPr>
+          <w:sz w:val="18"/>
+          <w:szCs w:val="18"/>
+          <w:lang w:val="en-US"/>
+        </w:rPr>
+        <w:t xml:space="preserve">several examples demonstrating the logical dependency between states </w:t>
+      </w:r>
+      <w:r>
+        <w:rPr>
+          <w:i/>
+          <w:iCs/>
+          <w:sz w:val="18"/>
+          <w:szCs w:val="18"/>
+          <w:lang w:val="en-US"/>
+        </w:rPr>
+        <w:t xml:space="preserve">u(t), </w:t>
+      </w:r>
+      <m:oMath>
+        <m:acc>
+          <m:accPr>
+            <m:ctrlPr>
+              <w:rPr>
+                <w:rFonts w:ascii="Cambria Math" w:hAnsi="Cambria Math"/>
+                <w:i/>
+                <w:iCs/>
+                <w:sz w:val="18"/>
+                <w:szCs w:val="18"/>
+                <w:lang w:val="en-US"/>
+              </w:rPr>
+            </m:ctrlPr>
+          </m:accPr>
+          <m:e>
+            <m:r>
+              <w:rPr>
+                <w:rFonts w:ascii="Cambria Math" w:hAnsi="Cambria Math"/>
+                <w:sz w:val="18"/>
+                <w:szCs w:val="18"/>
+                <w:lang w:val="en-US"/>
+              </w:rPr>
+              <m:t>u</m:t>
+            </m:r>
+          </m:e>
+        </m:acc>
+        <m:r>
+          <w:rPr>
+            <w:rFonts w:ascii="Cambria Math" w:hAnsi="Cambria Math"/>
+            <w:sz w:val="18"/>
+            <w:szCs w:val="18"/>
+            <w:lang w:val="en-US"/>
+          </w:rPr>
+          <m:t>(t)</m:t>
+        </m:r>
+      </m:oMath>
+      <w:r>
+        <w:rPr>
+          <w:i/>
+          <w:iCs/>
+          <w:sz w:val="18"/>
+          <w:szCs w:val="18"/>
+          <w:lang w:val="en-US"/>
+        </w:rPr>
+        <w:t xml:space="preserve"> = u(t-T),</w:t>
+      </w:r>
+      <w:r>
+        <w:rPr>
+          <w:i/>
+          <w:iCs/>
+          <w:sz w:val="18"/>
+          <w:szCs w:val="18"/>
+          <w:lang w:val="en-US"/>
+        </w:rPr>
+        <w:t xml:space="preserve"> p(t) and y(t)</w:t>
+      </w:r>
+    </w:p>
+    <w:p>
+      <w:pPr>
+        <w:rPr>
+          <w:i/>
+          <w:iCs/>
+          <w:lang w:val="en-US"/>
+        </w:rPr>
+      </w:pPr>
+    </w:p>
+    <w:p>
+      <w:pPr>
+        <w:rPr>
+          <w:lang w:val="en-US"/>
+        </w:rPr>
+      </w:pPr>
+    </w:p>
+    <w:p>
+      <w:pPr>
+        <w:rPr>
+          <w:lang w:val="en-US"/>
+        </w:rPr>
+      </w:pPr>
+    </w:p>
+    <w:p>
+      <w:pPr>
+        <w:rPr>
+          <w:lang w:val="en-US"/>
+        </w:rPr>
+      </w:pPr>
+    </w:p>
+    <w:p>
+      <w:pPr>
+        <w:rPr>
+          <w:lang w:val="en-US"/>
+        </w:rPr>
+      </w:pPr>
+    </w:p>
+    <w:p>
+      <w:pPr>
+        <w:rPr>
+          <w:lang w:val="en-US"/>
+        </w:rPr>
+      </w:pPr>
+    </w:p>
+    <w:p>
+      <w:pPr>
+        <w:rPr>
+          <w:lang w:val="en-US"/>
+        </w:rPr>
+      </w:pPr>
+    </w:p>
+    <w:p>
+      <w:pPr>
+        <w:rPr>
+          <w:lang w:val="en-US"/>
+        </w:rPr>
+      </w:pPr>
+    </w:p>
+    <w:p>
+      <w:pPr>
+        <w:rPr>
+          <w:lang w:val="en-US"/>
+        </w:rPr>
+      </w:pPr>
+    </w:p>
+    <w:p>
+      <w:pPr>
+        <w:rPr>
+          <w:lang w:val="en-US"/>
+        </w:rPr>
+      </w:pPr>
+    </w:p>
+    <w:p>
+      <w:pPr>
+        <w:rPr>
+          <w:lang w:val="en-US"/>
+        </w:rPr>
+      </w:pPr>
+    </w:p>
+    <w:p>
+      <w:pPr>
+        <w:rPr>
+          <w:lang w:val="en-US"/>
+        </w:rPr>
+      </w:pPr>
+    </w:p>
+    <w:p>
+      <w:pPr>
+        <w:rPr>
+          <w:lang w:val="en-US"/>
+        </w:rPr>
+      </w:pPr>
+    </w:p>
+    <w:p>
+      <w:pPr>
+        <w:rPr>
+          <w:lang w:val="en-US"/>
+        </w:rPr>
+      </w:pPr>
+    </w:p>
+    <w:p>
+      <w:pPr>
+        <w:rPr>
+          <w:lang w:val="en-US"/>
+        </w:rPr>
+      </w:pPr>
+    </w:p>
+    <w:p>
+      <w:pPr>
+        <w:rPr>
           <w:lang w:val="en-US"/>
         </w:rPr>
       </w:pPr>
@@ -9407,6 +10609,7 @@
           <w:rStyle w:val="Seitenzahl"/>
           <w:lang w:val="en-US"/>
         </w:rPr>
+        <w:lastRenderedPageBreak/>
         <w:t>Algorithm</w:t>
       </w:r>
     </w:p>
@@ -9743,7 +10946,6 @@
           <m:t>∙</m:t>
         </m:r>
       </m:oMath>
-      <w:proofErr w:type="gramStart"/>
       <w:r>
         <w:rPr>
           <w:rStyle w:val="Seitenzahl"/>
@@ -9762,7 +10964,6 @@
         </w:rPr>
         <w:t>(</w:t>
       </w:r>
-      <w:proofErr w:type="gramEnd"/>
       <w:r>
         <w:rPr>
           <w:rStyle w:val="Seitenzahl"/>
@@ -10074,7 +11275,19 @@
           <w:iCs/>
           <w:lang w:val="de-AT"/>
         </w:rPr>
-        <w:t xml:space="preserve">      X</w:t>
+        <w:t xml:space="preserve">      </w:t>
+      </w:r>
+      <w:proofErr w:type="gramStart"/>
+      <w:r>
+        <w:rPr>
+          <w:rStyle w:val="Seitenzahl"/>
+          <w:b/>
+          <w:bCs/>
+          <w:i/>
+          <w:iCs/>
+          <w:lang w:val="de-AT"/>
+        </w:rPr>
+        <w:t>X</w:t>
       </w:r>
       <w:r>
         <w:rPr>
@@ -10084,7 +11297,18 @@
           <w:vertAlign w:val="superscript"/>
           <w:lang w:val="de-AT"/>
         </w:rPr>
-        <w:t xml:space="preserve"> t+1</w:t>
+        <w:t xml:space="preserve"> t</w:t>
+      </w:r>
+      <w:proofErr w:type="gramEnd"/>
+      <w:r>
+        <w:rPr>
+          <w:rStyle w:val="Seitenzahl"/>
+          <w:i/>
+          <w:iCs/>
+          <w:vertAlign w:val="superscript"/>
+          <w:lang w:val="de-AT"/>
+        </w:rPr>
+        <w:t>+1</w:t>
       </w:r>
       <w:r>
         <w:rPr>
@@ -10234,17 +11458,8 @@
           <w:rStyle w:val="Seitenzahl"/>
           <w:lang w:val="de-AT"/>
         </w:rPr>
-        <w:t xml:space="preserve">, </w:t>
-      </w:r>
-      <w:proofErr w:type="gramStart"/>
-      <w:r>
-        <w:rPr>
-          <w:rStyle w:val="Seitenzahl"/>
-          <w:lang w:val="de-AT"/>
-        </w:rPr>
-        <w:t>... ,</w:t>
-      </w:r>
-      <w:proofErr w:type="gramEnd"/>
+        <w:t>, ... ,</w:t>
+      </w:r>
       <w:r>
         <w:rPr>
           <w:rStyle w:val="Seitenzahl"/>
@@ -10982,6 +12197,95 @@
     </w:lvl>
   </w:abstractNum>
   <w:abstractNum w:abstractNumId="2" w15:restartNumberingAfterBreak="0">
+    <w:nsid w:val="0EC127EC"/>
+    <w:multiLevelType w:val="hybridMultilevel"/>
+    <w:tmpl w:val="221E4362"/>
+    <w:lvl w:ilvl="0" w:tplc="A8B6C4CA">
+      <w:start w:val="1"/>
+      <w:numFmt w:val="lowerLetter"/>
+      <w:lvlText w:val="%1)"/>
+      <w:lvlJc w:val="left"/>
+      <w:pPr>
+        <w:ind w:left="1046" w:hanging="360"/>
+      </w:pPr>
+      <w:rPr>
+        <w:rFonts w:hint="default"/>
+      </w:rPr>
+    </w:lvl>
+    <w:lvl w:ilvl="1" w:tplc="04070019" w:tentative="1">
+      <w:start w:val="1"/>
+      <w:numFmt w:val="lowerLetter"/>
+      <w:lvlText w:val="%2."/>
+      <w:lvlJc w:val="left"/>
+      <w:pPr>
+        <w:ind w:left="1766" w:hanging="360"/>
+      </w:pPr>
+    </w:lvl>
+    <w:lvl w:ilvl="2" w:tplc="0407001B" w:tentative="1">
+      <w:start w:val="1"/>
+      <w:numFmt w:val="lowerRoman"/>
+      <w:lvlText w:val="%3."/>
+      <w:lvlJc w:val="right"/>
+      <w:pPr>
+        <w:ind w:left="2486" w:hanging="180"/>
+      </w:pPr>
+    </w:lvl>
+    <w:lvl w:ilvl="3" w:tplc="0407000F" w:tentative="1">
+      <w:start w:val="1"/>
+      <w:numFmt w:val="decimal"/>
+      <w:lvlText w:val="%4."/>
+      <w:lvlJc w:val="left"/>
+      <w:pPr>
+        <w:ind w:left="3206" w:hanging="360"/>
+      </w:pPr>
+    </w:lvl>
+    <w:lvl w:ilvl="4" w:tplc="04070019" w:tentative="1">
+      <w:start w:val="1"/>
+      <w:numFmt w:val="lowerLetter"/>
+      <w:lvlText w:val="%5."/>
+      <w:lvlJc w:val="left"/>
+      <w:pPr>
+        <w:ind w:left="3926" w:hanging="360"/>
+      </w:pPr>
+    </w:lvl>
+    <w:lvl w:ilvl="5" w:tplc="0407001B" w:tentative="1">
+      <w:start w:val="1"/>
+      <w:numFmt w:val="lowerRoman"/>
+      <w:lvlText w:val="%6."/>
+      <w:lvlJc w:val="right"/>
+      <w:pPr>
+        <w:ind w:left="4646" w:hanging="180"/>
+      </w:pPr>
+    </w:lvl>
+    <w:lvl w:ilvl="6" w:tplc="0407000F" w:tentative="1">
+      <w:start w:val="1"/>
+      <w:numFmt w:val="decimal"/>
+      <w:lvlText w:val="%7."/>
+      <w:lvlJc w:val="left"/>
+      <w:pPr>
+        <w:ind w:left="5366" w:hanging="360"/>
+      </w:pPr>
+    </w:lvl>
+    <w:lvl w:ilvl="7" w:tplc="04070019" w:tentative="1">
+      <w:start w:val="1"/>
+      <w:numFmt w:val="lowerLetter"/>
+      <w:lvlText w:val="%8."/>
+      <w:lvlJc w:val="left"/>
+      <w:pPr>
+        <w:ind w:left="6086" w:hanging="360"/>
+      </w:pPr>
+    </w:lvl>
+    <w:lvl w:ilvl="8" w:tplc="0407001B" w:tentative="1">
+      <w:start w:val="1"/>
+      <w:numFmt w:val="lowerRoman"/>
+      <w:lvlText w:val="%9."/>
+      <w:lvlJc w:val="right"/>
+      <w:pPr>
+        <w:ind w:left="6806" w:hanging="180"/>
+      </w:pPr>
+    </w:lvl>
+  </w:abstractNum>
+  <w:abstractNum w:abstractNumId="3" w15:restartNumberingAfterBreak="0">
     <w:nsid w:val="1BCE56E7"/>
     <w:multiLevelType w:val="hybridMultilevel"/>
     <w:tmpl w:val="60B42EF0"/>
@@ -11094,7 +12398,7 @@
       </w:rPr>
     </w:lvl>
   </w:abstractNum>
-  <w:abstractNum w:abstractNumId="3" w15:restartNumberingAfterBreak="0">
+  <w:abstractNum w:abstractNumId="4" w15:restartNumberingAfterBreak="0">
     <w:nsid w:val="28325026"/>
     <w:multiLevelType w:val="hybridMultilevel"/>
     <w:tmpl w:val="EA544FEA"/>
@@ -11207,7 +12511,7 @@
       </w:rPr>
     </w:lvl>
   </w:abstractNum>
-  <w:abstractNum w:abstractNumId="4" w15:restartNumberingAfterBreak="0">
+  <w:abstractNum w:abstractNumId="5" w15:restartNumberingAfterBreak="0">
     <w:nsid w:val="28894918"/>
     <w:multiLevelType w:val="hybridMultilevel"/>
     <w:tmpl w:val="DF1E2604"/>
@@ -11320,7 +12624,7 @@
       </w:rPr>
     </w:lvl>
   </w:abstractNum>
-  <w:abstractNum w:abstractNumId="5" w15:restartNumberingAfterBreak="0">
+  <w:abstractNum w:abstractNumId="6" w15:restartNumberingAfterBreak="0">
     <w:nsid w:val="2F726B61"/>
     <w:multiLevelType w:val="hybridMultilevel"/>
     <w:tmpl w:val="8FFE8072"/>
@@ -11433,7 +12737,7 @@
       </w:rPr>
     </w:lvl>
   </w:abstractNum>
-  <w:abstractNum w:abstractNumId="6" w15:restartNumberingAfterBreak="0">
+  <w:abstractNum w:abstractNumId="7" w15:restartNumberingAfterBreak="0">
     <w:nsid w:val="4A0E5242"/>
     <w:multiLevelType w:val="hybridMultilevel"/>
     <w:tmpl w:val="ED8CD108"/>
@@ -11546,7 +12850,7 @@
       </w:rPr>
     </w:lvl>
   </w:abstractNum>
-  <w:abstractNum w:abstractNumId="7" w15:restartNumberingAfterBreak="0">
+  <w:abstractNum w:abstractNumId="8" w15:restartNumberingAfterBreak="0">
     <w:nsid w:val="4BCF7DD0"/>
     <w:multiLevelType w:val="hybridMultilevel"/>
     <w:tmpl w:val="C5F859DA"/>
@@ -11813,7 +13117,7 @@
       </w:rPr>
     </w:lvl>
   </w:abstractNum>
-  <w:abstractNum w:abstractNumId="8" w15:restartNumberingAfterBreak="0">
+  <w:abstractNum w:abstractNumId="9" w15:restartNumberingAfterBreak="0">
     <w:nsid w:val="4D5C1055"/>
     <w:multiLevelType w:val="hybridMultilevel"/>
     <w:tmpl w:val="81425A3C"/>
@@ -11926,7 +13230,7 @@
       </w:rPr>
     </w:lvl>
   </w:abstractNum>
-  <w:abstractNum w:abstractNumId="9" w15:restartNumberingAfterBreak="0">
+  <w:abstractNum w:abstractNumId="10" w15:restartNumberingAfterBreak="0">
     <w:nsid w:val="5011650D"/>
     <w:multiLevelType w:val="hybridMultilevel"/>
     <w:tmpl w:val="C7D482C8"/>
@@ -12039,13 +13343,13 @@
       </w:rPr>
     </w:lvl>
   </w:abstractNum>
-  <w:abstractNum w:abstractNumId="10" w15:restartNumberingAfterBreak="0">
+  <w:abstractNum w:abstractNumId="11" w15:restartNumberingAfterBreak="0">
     <w:nsid w:val="59D057D6"/>
     <w:multiLevelType w:val="hybridMultilevel"/>
     <w:tmpl w:val="C5F859DA"/>
     <w:numStyleLink w:val="ImportierterStil1"/>
   </w:abstractNum>
-  <w:abstractNum w:abstractNumId="11" w15:restartNumberingAfterBreak="0">
+  <w:abstractNum w:abstractNumId="12" w15:restartNumberingAfterBreak="0">
     <w:nsid w:val="7C32510F"/>
     <w:multiLevelType w:val="hybridMultilevel"/>
     <w:tmpl w:val="E0908700"/>
@@ -12157,7 +13461,7 @@
       </w:rPr>
     </w:lvl>
   </w:abstractNum>
-  <w:abstractNum w:abstractNumId="12" w15:restartNumberingAfterBreak="0">
+  <w:abstractNum w:abstractNumId="13" w15:restartNumberingAfterBreak="0">
     <w:nsid w:val="7D3A7F70"/>
     <w:multiLevelType w:val="hybridMultilevel"/>
     <w:tmpl w:val="B9543F66"/>
@@ -12270,13 +13574,13 @@
     </w:lvl>
   </w:abstractNum>
   <w:num w:numId="1" w16cid:durableId="795637149">
-    <w:abstractNumId w:val="7"/>
+    <w:abstractNumId w:val="8"/>
   </w:num>
   <w:num w:numId="2" w16cid:durableId="193537918">
-    <w:abstractNumId w:val="10"/>
+    <w:abstractNumId w:val="11"/>
   </w:num>
   <w:num w:numId="3" w16cid:durableId="198133242">
-    <w:abstractNumId w:val="10"/>
+    <w:abstractNumId w:val="11"/>
     <w:lvlOverride w:ilvl="0">
       <w:lvl w:ilvl="0" w:tplc="8468EB54">
         <w:start w:val="1"/>
@@ -12558,13 +13862,13 @@
     </w:lvlOverride>
   </w:num>
   <w:num w:numId="4" w16cid:durableId="555319132">
-    <w:abstractNumId w:val="6"/>
+    <w:abstractNumId w:val="7"/>
   </w:num>
   <w:num w:numId="5" w16cid:durableId="1780947025">
-    <w:abstractNumId w:val="2"/>
+    <w:abstractNumId w:val="3"/>
   </w:num>
   <w:num w:numId="6" w16cid:durableId="1252855435">
-    <w:abstractNumId w:val="5"/>
+    <w:abstractNumId w:val="6"/>
   </w:num>
   <w:num w:numId="7" w16cid:durableId="1940680781">
     <w:abstractNumId w:val="0"/>
@@ -12573,22 +13877,25 @@
     <w:abstractNumId w:val="1"/>
   </w:num>
   <w:num w:numId="9" w16cid:durableId="1498809908">
+    <w:abstractNumId w:val="5"/>
+  </w:num>
+  <w:num w:numId="10" w16cid:durableId="1453591907">
+    <w:abstractNumId w:val="9"/>
+  </w:num>
+  <w:num w:numId="11" w16cid:durableId="1719040529">
     <w:abstractNumId w:val="4"/>
   </w:num>
-  <w:num w:numId="10" w16cid:durableId="1453591907">
-    <w:abstractNumId w:val="8"/>
-  </w:num>
-  <w:num w:numId="11" w16cid:durableId="1719040529">
-    <w:abstractNumId w:val="3"/>
-  </w:num>
   <w:num w:numId="12" w16cid:durableId="1380322990">
-    <w:abstractNumId w:val="9"/>
+    <w:abstractNumId w:val="10"/>
   </w:num>
   <w:num w:numId="13" w16cid:durableId="933048499">
+    <w:abstractNumId w:val="13"/>
+  </w:num>
+  <w:num w:numId="14" w16cid:durableId="1684623074">
     <w:abstractNumId w:val="12"/>
   </w:num>
-  <w:num w:numId="14" w16cid:durableId="1684623074">
-    <w:abstractNumId w:val="11"/>
+  <w:num w:numId="15" w16cid:durableId="1814981470">
+    <w:abstractNumId w:val="2"/>
   </w:num>
 </w:numbering>
 </file>

</xml_diff>

<commit_message>
progress with Neurotron paper
</commit_message>
<xml_diff>
--- a/paper/Neurotron/Neurotron.docx
+++ b/paper/Neurotron/Neurotron.docx
@@ -1,6 +1,6 @@
 
 <file path=word/document.xml><?xml version="1.0" encoding="utf-8"?>
-<w:document xmlns:wpc="http://schemas.microsoft.com/office/word/2010/wordprocessingCanvas" xmlns:cx="http://schemas.microsoft.com/office/drawing/2014/chartex" xmlns:cx1="http://schemas.microsoft.com/office/drawing/2015/9/8/chartex" xmlns:cx2="http://schemas.microsoft.com/office/drawing/2015/10/21/chartex" xmlns:cx3="http://schemas.microsoft.com/office/drawing/2016/5/9/chartex" xmlns:cx4="http://schemas.microsoft.com/office/drawing/2016/5/10/chartex" xmlns:cx5="http://schemas.microsoft.com/office/drawing/2016/5/11/chartex" xmlns:cx6="http://schemas.microsoft.com/office/drawing/2016/5/12/chartex" xmlns:cx7="http://schemas.microsoft.com/office/drawing/2016/5/13/chartex" xmlns:cx8="http://schemas.microsoft.com/office/drawing/2016/5/14/chartex" xmlns:mc="http://schemas.openxmlformats.org/markup-compatibility/2006" xmlns:aink="http://schemas.microsoft.com/office/drawing/2016/ink" xmlns:am3d="http://schemas.microsoft.com/office/drawing/2017/model3d" xmlns:o="urn:schemas-microsoft-com:office:office" xmlns:oel="http://schemas.microsoft.com/office/2019/extlst" xmlns:r="http://schemas.openxmlformats.org/officeDocument/2006/relationships" xmlns:m="http://schemas.openxmlformats.org/officeDocument/2006/math" xmlns:v="urn:schemas-microsoft-com:vml" xmlns:wp14="http://schemas.microsoft.com/office/word/2010/wordprocessingDrawing" xmlns:wp="http://schemas.openxmlformats.org/drawingml/2006/wordprocessingDrawing" xmlns:w10="urn:schemas-microsoft-com:office:word" xmlns:w="http://schemas.openxmlformats.org/wordprocessingml/2006/main" xmlns:w14="http://schemas.microsoft.com/office/word/2010/wordml" xmlns:w15="http://schemas.microsoft.com/office/word/2012/wordml" xmlns:w16cex="http://schemas.microsoft.com/office/word/2018/wordml/cex" xmlns:w16cid="http://schemas.microsoft.com/office/word/2016/wordml/cid" xmlns:w16="http://schemas.microsoft.com/office/word/2018/wordml" xmlns:w16du="http://schemas.microsoft.com/office/word/2023/wordml/word16du" xmlns:w16sdtdh="http://schemas.microsoft.com/office/word/2020/wordml/sdtdatahash" xmlns:w16se="http://schemas.microsoft.com/office/word/2015/wordml/symex" xmlns:wpg="http://schemas.microsoft.com/office/word/2010/wordprocessingGroup" xmlns:wpi="http://schemas.microsoft.com/office/word/2010/wordprocessingInk" xmlns:wne="http://schemas.microsoft.com/office/word/2006/wordml" xmlns:wps="http://schemas.microsoft.com/office/word/2010/wordprocessingShape" mc:Ignorable="w14 w15 w16se w16cid w16 w16cex w16sdtdh wp14">
+<w:document xmlns:wpc="http://schemas.microsoft.com/office/word/2010/wordprocessingCanvas" xmlns:cx="http://schemas.microsoft.com/office/drawing/2014/chartex" xmlns:cx1="http://schemas.microsoft.com/office/drawing/2015/9/8/chartex" xmlns:cx2="http://schemas.microsoft.com/office/drawing/2015/10/21/chartex" xmlns:cx3="http://schemas.microsoft.com/office/drawing/2016/5/9/chartex" xmlns:cx4="http://schemas.microsoft.com/office/drawing/2016/5/10/chartex" xmlns:cx5="http://schemas.microsoft.com/office/drawing/2016/5/11/chartex" xmlns:cx6="http://schemas.microsoft.com/office/drawing/2016/5/12/chartex" xmlns:cx7="http://schemas.microsoft.com/office/drawing/2016/5/13/chartex" xmlns:cx8="http://schemas.microsoft.com/office/drawing/2016/5/14/chartex" xmlns:mc="http://schemas.openxmlformats.org/markup-compatibility/2006" xmlns:aink="http://schemas.microsoft.com/office/drawing/2016/ink" xmlns:am3d="http://schemas.microsoft.com/office/drawing/2017/model3d" xmlns:o="urn:schemas-microsoft-com:office:office" xmlns:oel="http://schemas.microsoft.com/office/2019/extlst" xmlns:r="http://schemas.openxmlformats.org/officeDocument/2006/relationships" xmlns:m="http://schemas.openxmlformats.org/officeDocument/2006/math" xmlns:v="urn:schemas-microsoft-com:vml" xmlns:wp14="http://schemas.microsoft.com/office/word/2010/wordprocessingDrawing" xmlns:wp="http://schemas.openxmlformats.org/drawingml/2006/wordprocessingDrawing" xmlns:w10="urn:schemas-microsoft-com:office:word" xmlns:w="http://schemas.openxmlformats.org/wordprocessingml/2006/main" xmlns:w14="http://schemas.microsoft.com/office/word/2010/wordml" xmlns:w15="http://schemas.microsoft.com/office/word/2012/wordml" xmlns:w16cex="http://schemas.microsoft.com/office/word/2018/wordml/cex" xmlns:w16cid="http://schemas.microsoft.com/office/word/2016/wordml/cid" xmlns:w16="http://schemas.microsoft.com/office/word/2018/wordml" xmlns:w16sdtdh="http://schemas.microsoft.com/office/word/2020/wordml/sdtdatahash" xmlns:w16se="http://schemas.microsoft.com/office/word/2015/wordml/symex" xmlns:wpg="http://schemas.microsoft.com/office/word/2010/wordprocessingGroup" xmlns:wpi="http://schemas.microsoft.com/office/word/2010/wordprocessingInk" xmlns:wne="http://schemas.microsoft.com/office/word/2006/wordml" xmlns:wps="http://schemas.microsoft.com/office/word/2010/wordprocessingShape" mc:Ignorable="w14 w15 w16se w16cid w16 w16cex w16sdtdh wp14">
   <w:body>
     <w:p>
       <w:pPr>
@@ -2933,7 +2933,13 @@
         <w:rPr>
           <w:lang w:val="en-US"/>
         </w:rPr>
-        <w:t xml:space="preserve">We will introduce the </w:t>
+        <w:t>Now we are going to introduce</w:t>
+      </w:r>
+      <w:r>
+        <w:rPr>
+          <w:lang w:val="en-US"/>
+        </w:rPr>
+        <w:t xml:space="preserve"> the </w:t>
       </w:r>
       <w:r>
         <w:rPr>
@@ -3169,13 +3175,13 @@
         <w:rPr>
           <w:lang w:val="en-US"/>
         </w:rPr>
-        <w:t xml:space="preserve"> exclud</w:t>
-      </w:r>
-      <w:r>
-        <w:rPr>
-          <w:lang w:val="en-US"/>
-        </w:rPr>
-        <w:t>ing</w:t>
+        <w:t>, which</w:t>
+      </w:r>
+      <w:r>
+        <w:rPr>
+          <w:lang w:val="en-US"/>
+        </w:rPr>
+        <w:t xml:space="preserve"> does not support</w:t>
       </w:r>
       <w:r>
         <w:rPr>
@@ -3367,6 +3373,14 @@
           <w:lang w:val="en-US"/>
         </w:rPr>
         <w:t>decoder</w:t>
+      </w:r>
+      <w:r>
+        <w:rPr>
+          <w:i/>
+          <w:iCs/>
+          <w:lang w:val="en-US"/>
+        </w:rPr>
+        <w:t>, optionally</w:t>
       </w:r>
       <w:r>
         <w:rPr>
@@ -3502,14 +3516,13 @@
       </w:pPr>
       <w:r>
         <w:rPr>
-          <w:noProof/>
           <w:lang w:val="en-US"/>
         </w:rPr>
         <w:drawing>
-          <wp:inline distT="0" distB="0" distL="0" distR="0" wp14:anchorId="70C11718" wp14:editId="3A9FFA11">
-            <wp:extent cx="2985770" cy="1641475"/>
+          <wp:inline distT="0" distB="0" distL="0" distR="0" wp14:anchorId="3F7671C0" wp14:editId="20631297">
+            <wp:extent cx="2985770" cy="1669415"/>
             <wp:effectExtent l="0" t="0" r="0" b="0"/>
-            <wp:docPr id="560564825" name="Grafik 1" descr="Ein Bild, das Diagramm, technische Zeichnung, Plan, Reihe enthält.&#10;&#10;Automatisch generierte Beschreibung"/>
+            <wp:docPr id="2114569272" name="Grafik 1" descr="Ein Bild, das Diagramm, Text, technische Zeichnung, Plan enthält.&#10;&#10;Automatisch generierte Beschreibung"/>
             <wp:cNvGraphicFramePr>
               <a:graphicFrameLocks xmlns:a="http://schemas.openxmlformats.org/drawingml/2006/main" noChangeAspect="1"/>
             </wp:cNvGraphicFramePr>
@@ -3517,7 +3530,7 @@
               <a:graphicData uri="http://schemas.openxmlformats.org/drawingml/2006/picture">
                 <pic:pic xmlns:pic="http://schemas.openxmlformats.org/drawingml/2006/picture">
                   <pic:nvPicPr>
-                    <pic:cNvPr id="560564825" name="Grafik 1" descr="Ein Bild, das Diagramm, technische Zeichnung, Plan, Reihe enthält.&#10;&#10;Automatisch generierte Beschreibung"/>
+                    <pic:cNvPr id="2114569272" name="Grafik 1" descr="Ein Bild, das Diagramm, Text, technische Zeichnung, Plan enthält.&#10;&#10;Automatisch generierte Beschreibung"/>
                     <pic:cNvPicPr/>
                   </pic:nvPicPr>
                   <pic:blipFill>
@@ -3529,7 +3542,7 @@
                   <pic:spPr>
                     <a:xfrm>
                       <a:off x="0" y="0"/>
-                      <a:ext cx="2985770" cy="1641475"/>
+                      <a:ext cx="2985770" cy="1669415"/>
                     </a:xfrm>
                     <a:prstGeom prst="rect">
                       <a:avLst/>
@@ -3631,13 +3644,7 @@
         <w:rPr>
           <w:lang w:val="en-US"/>
         </w:rPr>
-        <w:t xml:space="preserve">Before explaining the details of the employed atomic building blocks let us have a look on the overall schematics </w:t>
-      </w:r>
-      <w:r>
-        <w:rPr>
-          <w:lang w:val="en-US"/>
-        </w:rPr>
-        <w:t xml:space="preserve">of the </w:t>
+        <w:t xml:space="preserve">Before explaining the details of the employed atomic building blocks let us have a look on the overall schematics of the </w:t>
       </w:r>
       <w:r>
         <w:rPr>
@@ -4402,6 +4409,7 @@
         <w:rPr>
           <w:lang w:val="en-US"/>
         </w:rPr>
+        <w:lastRenderedPageBreak/>
         <w:t>Figure 5e shows the behavior of input bouncing (lag=2, duty=3, relax=0). The requirement of  3 (lag+1) conse</w:t>
       </w:r>
       <w:r>
@@ -4409,14 +4417,7 @@
           <w:lang w:val="en-US"/>
         </w:rPr>
         <w:softHyphen/>
-        <w:t xml:space="preserve">cutive one-inputs is initially not achieved, thus the </w:t>
-      </w:r>
-      <w:r>
-        <w:rPr>
-          <w:lang w:val="en-US"/>
-        </w:rPr>
-        <w:lastRenderedPageBreak/>
-        <w:t xml:space="preserve">integrator falls back from intermediate level 2 to level 1 (not shown), which needs two additional one-inputs to reach the integration threshold, causing finally a duty state transition to hold the output at level one (over 2duty steps), before flipping back to zero (figure 5e). Thus, the integrator at the input side of the pulse unit performs a debouncing function, which is important for the Neurotron during periods where the patterns applied to the Neuron’s decoders are floating.  </w:t>
+        <w:t xml:space="preserve">cutive one-inputs is initially not achieved, thus the integrator falls back from intermediate level 2 to level 1 (not shown), which needs two additional one-inputs to reach the integration threshold, causing finally a duty state transition to hold the output at level one (over 2duty steps), before flipping back to zero (figure 5e). Thus, the integrator at the input side of the pulse unit performs a debouncing function, which is important for the Neurotron during periods where the patterns applied to the Neuron’s decoders are floating.  </w:t>
       </w:r>
     </w:p>
     <w:p>
@@ -4538,7 +4539,358 @@
         <w:rPr>
           <w:lang w:val="en-US"/>
         </w:rPr>
-        <w:t>f,g a pulse unit with activated relaxation (delay=1, duty=2 and relax=3) is shown in action. After each duty period (length 2) a relaxation period of length 3 must follow, during which the output is kept zero. Figure 4g also demonstrates, that re-triggering is ignored in case of a non-zero relax parameter.</w:t>
+        <w:t xml:space="preserve">f,g a pulse unit with activated relaxation (delay=1, duty=2 and relax=3) is shown in action. After each duty period (length 2) a relaxation period of length 3 must follow, during which the output is kept zero. </w:t>
+      </w:r>
+    </w:p>
+    <w:p>
+      <w:pPr>
+        <w:rPr>
+          <w:lang w:val="en-US"/>
+        </w:rPr>
+      </w:pPr>
+    </w:p>
+    <w:p>
+      <w:pPr>
+        <w:rPr>
+          <w:lang w:val="en-US"/>
+        </w:rPr>
+      </w:pPr>
+      <w:r>
+        <w:rPr>
+          <w:lang w:val="en-US"/>
+        </w:rPr>
+        <w:drawing>
+          <wp:inline distT="0" distB="0" distL="0" distR="0" wp14:anchorId="2CFF9325" wp14:editId="30123F47">
+            <wp:extent cx="2926874" cy="3472162"/>
+            <wp:effectExtent l="0" t="0" r="0" b="0"/>
+            <wp:docPr id="1046013093" name="Grafik 1" descr="Ein Bild, das Text, Diagramm, Screenshot, Schrift enthält.&#10;&#10;Automatisch generierte Beschreibung"/>
+            <wp:cNvGraphicFramePr>
+              <a:graphicFrameLocks xmlns:a="http://schemas.openxmlformats.org/drawingml/2006/main" noChangeAspect="1"/>
+            </wp:cNvGraphicFramePr>
+            <a:graphic xmlns:a="http://schemas.openxmlformats.org/drawingml/2006/main">
+              <a:graphicData uri="http://schemas.openxmlformats.org/drawingml/2006/picture">
+                <pic:pic xmlns:pic="http://schemas.openxmlformats.org/drawingml/2006/picture">
+                  <pic:nvPicPr>
+                    <pic:cNvPr id="1046013093" name="Grafik 1" descr="Ein Bild, das Text, Diagramm, Screenshot, Schrift enthält.&#10;&#10;Automatisch generierte Beschreibung"/>
+                    <pic:cNvPicPr/>
+                  </pic:nvPicPr>
+                  <pic:blipFill>
+                    <a:blip r:embed="rId14"/>
+                    <a:stretch>
+                      <a:fillRect/>
+                    </a:stretch>
+                  </pic:blipFill>
+                  <pic:spPr>
+                    <a:xfrm>
+                      <a:off x="0" y="0"/>
+                      <a:ext cx="2933626" cy="3480172"/>
+                    </a:xfrm>
+                    <a:prstGeom prst="rect">
+                      <a:avLst/>
+                    </a:prstGeom>
+                  </pic:spPr>
+                </pic:pic>
+              </a:graphicData>
+            </a:graphic>
+          </wp:inline>
+        </w:drawing>
+      </w:r>
+    </w:p>
+    <w:p>
+      <w:pPr>
+        <w:spacing w:before="240"/>
+        <w:jc w:val="center"/>
+        <w:rPr>
+          <w:sz w:val="18"/>
+          <w:szCs w:val="18"/>
+          <w:lang w:val="en-US"/>
+        </w:rPr>
+      </w:pPr>
+      <w:r>
+        <w:rPr>
+          <w:sz w:val="18"/>
+          <w:szCs w:val="18"/>
+          <w:lang w:val="en-US"/>
+        </w:rPr>
+        <w:t xml:space="preserve">Figure </w:t>
+      </w:r>
+      <w:r>
+        <w:rPr>
+          <w:sz w:val="18"/>
+          <w:szCs w:val="18"/>
+          <w:lang w:val="en-US"/>
+        </w:rPr>
+        <w:t>6</w:t>
+      </w:r>
+      <w:r>
+        <w:rPr>
+          <w:sz w:val="18"/>
+          <w:szCs w:val="18"/>
+          <w:lang w:val="en-US"/>
+        </w:rPr>
+        <w:t xml:space="preserve">: </w:t>
+      </w:r>
+      <w:r>
+        <w:rPr>
+          <w:sz w:val="18"/>
+          <w:szCs w:val="18"/>
+          <w:lang w:val="en-US"/>
+        </w:rPr>
+        <w:t xml:space="preserve">finite state machine implementing a dynamic block </w:t>
+      </w:r>
+      <w:r>
+        <w:rPr>
+          <w:sz w:val="18"/>
+          <w:szCs w:val="18"/>
+          <w:lang w:val="en-US"/>
+        </w:rPr>
+        <w:t xml:space="preserve">represented </w:t>
+      </w:r>
+      <w:r>
+        <w:rPr>
+          <w:sz w:val="18"/>
+          <w:szCs w:val="18"/>
+          <w:lang w:val="en-US"/>
+        </w:rPr>
+        <w:t>by a</w:t>
+      </w:r>
+      <w:r>
+        <w:rPr>
+          <w:sz w:val="18"/>
+          <w:szCs w:val="18"/>
+          <w:lang w:val="en-US"/>
+        </w:rPr>
+        <w:t xml:space="preserve"> pulse unit</w:t>
+      </w:r>
+    </w:p>
+    <w:p>
+      <w:pPr>
+        <w:rPr>
+          <w:lang w:val="en-US"/>
+        </w:rPr>
+      </w:pPr>
+      <w:r>
+        <w:rPr>
+          <w:lang w:val="en-US"/>
+        </w:rPr>
+        <w:t xml:space="preserve">Figure </w:t>
+      </w:r>
+      <w:r>
+        <w:rPr>
+          <w:lang w:val="en-US"/>
+        </w:rPr>
+        <w:t>5</w:t>
+      </w:r>
+      <w:r>
+        <w:rPr>
+          <w:lang w:val="en-US"/>
+        </w:rPr>
+        <w:t>g also demonstrates, that re-triggering is ignored in case of a non-zero relax parameter.</w:t>
+      </w:r>
+      <w:r>
+        <w:rPr>
+          <w:lang w:val="en-US"/>
+        </w:rPr>
+        <w:t xml:space="preserve"> </w:t>
+      </w:r>
+    </w:p>
+    <w:p>
+      <w:pPr>
+        <w:rPr>
+          <w:lang w:val="en-US"/>
+        </w:rPr>
+      </w:pPr>
+    </w:p>
+    <w:p>
+      <w:pPr>
+        <w:rPr>
+          <w:lang w:val="en-US"/>
+        </w:rPr>
+      </w:pPr>
+      <w:r>
+        <w:rPr>
+          <w:lang w:val="en-US"/>
+        </w:rPr>
+        <w:t xml:space="preserve">A finite state machine implementing a pulse unit to serve as dynamic block is shown in figure 6. At the input side (input </w:t>
+      </w:r>
+      <w:r>
+        <w:rPr>
+          <w:i/>
+          <w:iCs/>
+          <w:lang w:val="en-US"/>
+        </w:rPr>
+        <w:t>u</w:t>
+      </w:r>
+      <w:r>
+        <w:rPr>
+          <w:lang w:val="en-US"/>
+        </w:rPr>
+        <w:t xml:space="preserve">) it has a discrete integrator which increments counter x for u = 1, and decrements counter x for u = 0, maintaining the limitation </w:t>
+      </w:r>
+      <w:r>
+        <w:rPr>
+          <w:i/>
+          <w:iCs/>
+          <w:lang w:val="en-US"/>
+        </w:rPr>
+        <w:t xml:space="preserve">0 </w:t>
+      </w:r>
+      <w:r>
+        <w:rPr>
+          <w:i/>
+          <w:iCs/>
+          <w:lang w:val="en-US"/>
+        </w:rPr>
+        <w:sym w:font="Symbol" w:char="F0A3"/>
+      </w:r>
+      <w:r>
+        <w:rPr>
+          <w:i/>
+          <w:iCs/>
+          <w:lang w:val="en-US"/>
+        </w:rPr>
+        <w:t xml:space="preserve"> x </w:t>
+      </w:r>
+      <w:r>
+        <w:rPr>
+          <w:i/>
+          <w:iCs/>
+          <w:lang w:val="en-US"/>
+        </w:rPr>
+        <w:sym w:font="Symbol" w:char="F0A3"/>
+      </w:r>
+      <w:r>
+        <w:rPr>
+          <w:i/>
+          <w:iCs/>
+          <w:lang w:val="en-US"/>
+        </w:rPr>
+        <w:t xml:space="preserve"> l.</w:t>
+      </w:r>
+      <w:r>
+        <w:rPr>
+          <w:lang w:val="en-US"/>
+        </w:rPr>
+        <w:t xml:space="preserve"> This integrator also debounces the input for lag time </w:t>
+      </w:r>
+      <w:r>
+        <w:rPr>
+          <w:i/>
+          <w:iCs/>
+          <w:lang w:val="en-US"/>
+        </w:rPr>
+        <w:t>l &gt; 0</w:t>
+      </w:r>
+      <w:r>
+        <w:rPr>
+          <w:lang w:val="en-US"/>
+        </w:rPr>
+        <w:t xml:space="preserve">. Besides of counter x, which determines the end of the </w:t>
+      </w:r>
+      <w:r>
+        <w:rPr>
+          <w:rFonts w:asciiTheme="majorHAnsi" w:hAnsiTheme="majorHAnsi" w:cstheme="majorHAnsi"/>
+          <w:lang w:val="en-US"/>
+        </w:rPr>
+        <w:t>LAG</w:t>
+      </w:r>
+      <w:r>
+        <w:rPr>
+          <w:lang w:val="en-US"/>
+        </w:rPr>
+        <w:t xml:space="preserve"> phase, there is another counter c, to control the duration of the </w:t>
+      </w:r>
+      <w:r>
+        <w:rPr>
+          <w:rFonts w:asciiTheme="majorHAnsi" w:hAnsiTheme="majorHAnsi" w:cstheme="majorHAnsi"/>
+          <w:lang w:val="en-US"/>
+        </w:rPr>
+        <w:t>DUTY</w:t>
+      </w:r>
+      <w:r>
+        <w:rPr>
+          <w:lang w:val="en-US"/>
+        </w:rPr>
+        <w:t xml:space="preserve"> or </w:t>
+      </w:r>
+      <w:r>
+        <w:rPr>
+          <w:rFonts w:asciiTheme="majorHAnsi" w:hAnsiTheme="majorHAnsi" w:cstheme="majorHAnsi"/>
+          <w:lang w:val="en-US"/>
+        </w:rPr>
+        <w:t>RELAX</w:t>
+      </w:r>
+      <w:r>
+        <w:rPr>
+          <w:lang w:val="en-US"/>
+        </w:rPr>
+        <w:t xml:space="preserve"> phase. Depending on the values of u, x and c two auxiliary variables y’ and c’ are calculated, which, together with machine state s </w:t>
+      </w:r>
+      <w:r>
+        <w:rPr>
+          <w:lang w:val="en-US"/>
+        </w:rPr>
+        <w:sym w:font="Symbol" w:char="F0CE"/>
+      </w:r>
+      <w:r>
+        <w:rPr>
+          <w:lang w:val="en-US"/>
+        </w:rPr>
+        <w:t xml:space="preserve"> {</w:t>
+      </w:r>
+      <w:r>
+        <w:rPr>
+          <w:rFonts w:asciiTheme="majorHAnsi" w:hAnsiTheme="majorHAnsi" w:cstheme="majorHAnsi"/>
+          <w:lang w:val="en-US"/>
+        </w:rPr>
+        <w:t>LAG, DUTY, RELAX</w:t>
+      </w:r>
+      <w:r>
+        <w:rPr>
+          <w:lang w:val="en-US"/>
+        </w:rPr>
+        <w:t>}, control the ac</w:t>
+      </w:r>
+      <w:r>
+        <w:rPr>
+          <w:lang w:val="en-US"/>
+        </w:rPr>
+        <w:softHyphen/>
+        <w:t xml:space="preserve">tions of the state machine according to the state transition diagram in figure 6, which also set the output </w:t>
+      </w:r>
+      <w:r>
+        <w:rPr>
+          <w:i/>
+          <w:iCs/>
+          <w:lang w:val="en-US"/>
+        </w:rPr>
+        <w:t>y</w:t>
+      </w:r>
+      <w:r>
+        <w:rPr>
+          <w:lang w:val="en-US"/>
+        </w:rPr>
+        <w:t xml:space="preserve"> properly. </w:t>
+      </w:r>
+    </w:p>
+    <w:p>
+      <w:pPr>
+        <w:rPr>
+          <w:lang w:val="en-US"/>
+        </w:rPr>
+      </w:pPr>
+    </w:p>
+    <w:p>
+      <w:pPr>
+        <w:rPr>
+          <w:lang w:val="en-US"/>
+        </w:rPr>
+      </w:pPr>
+      <w:r>
+        <w:rPr>
+          <w:lang w:val="en-US"/>
+        </w:rPr>
+        <w:t>The state machine of figure 6 is a synthetical construct to meet given input/output behavior shown in figure 5 and has no direct inspiration from neurobiological structures, except to mimic neurobiological pulse dynamics with initial delay (lag), duty phase (plateau) and an optional relaxation phase during which input signals are temporarily ignored.</w:t>
       </w:r>
     </w:p>
     <w:p>
@@ -5649,13 +6001,7 @@
         <w:rPr>
           <w:lang w:val="en-US"/>
         </w:rPr>
-        <w:t xml:space="preserve"> of two vectors, the number of matching bits. If we characterize a </w:t>
-      </w:r>
-      <w:r>
-        <w:rPr>
-          <w:lang w:val="en-US"/>
-        </w:rPr>
-        <w:t xml:space="preserve">decoder by a binary weight vector </w:t>
+        <w:t xml:space="preserve"> of two vectors, the number of matching bits. If we characterize a decoder by a binary weight vector </w:t>
       </w:r>
       <w:r>
         <w:rPr>
@@ -5837,6 +6183,7 @@
         <w:rPr>
           <w:lang w:val="en-US"/>
         </w:rPr>
+        <w:lastRenderedPageBreak/>
         <w:t>For our decoders a symbol used for a McCulloch-Pitts neuron is employed, which is aug</w:t>
       </w:r>
       <w:r>
@@ -6007,7 +6354,7 @@
                     <pic:cNvPicPr/>
                   </pic:nvPicPr>
                   <pic:blipFill>
-                    <a:blip r:embed="rId14"/>
+                    <a:blip r:embed="rId15"/>
                     <a:stretch>
                       <a:fillRect/>
                     </a:stretch>
@@ -6246,7 +6593,6 @@
           <w:noProof/>
           <w:lang w:val="en-US"/>
         </w:rPr>
-        <w:lastRenderedPageBreak/>
         <w:drawing>
           <wp:inline distT="0" distB="0" distL="0" distR="0" wp14:anchorId="727C97D4" wp14:editId="597E152F">
             <wp:extent cx="2985770" cy="2039620"/>
@@ -6263,7 +6609,7 @@
                     <pic:cNvPicPr/>
                   </pic:nvPicPr>
                   <pic:blipFill>
-                    <a:blip r:embed="rId15"/>
+                    <a:blip r:embed="rId16"/>
                     <a:stretch>
                       <a:fillRect/>
                     </a:stretch>
@@ -7267,7 +7613,7 @@
                     <pic:cNvPicPr/>
                   </pic:nvPicPr>
                   <pic:blipFill>
-                    <a:blip r:embed="rId16"/>
+                    <a:blip r:embed="rId17"/>
                     <a:stretch>
                       <a:fillRect/>
                     </a:stretch>
@@ -7671,7 +8017,7 @@
                     <pic:cNvPicPr/>
                   </pic:nvPicPr>
                   <pic:blipFill>
-                    <a:blip r:embed="rId17"/>
+                    <a:blip r:embed="rId18"/>
                     <a:stretch>
                       <a:fillRect/>
                     </a:stretch>
@@ -7837,14 +8183,7 @@
         <w:rPr>
           <w:lang w:val="en-US"/>
         </w:rPr>
-        <w:t xml:space="preserve"> are presented. Our initial  </w:t>
-      </w:r>
-      <w:r>
-        <w:rPr>
-          <w:lang w:val="en-US"/>
-        </w:rPr>
-        <w:lastRenderedPageBreak/>
-        <w:t xml:space="preserve">assumption is that the words </w:t>
+        <w:t xml:space="preserve"> are presented. Our initial  assumption is that the words </w:t>
       </w:r>
       <w:r>
         <w:rPr>
@@ -12594,25 +12933,7 @@
           <w:lang w:val="de-AT"/>
         </w:rPr>
         <w:tab/>
-        <w:t xml:space="preserve">     network </w:t>
-      </w:r>
-      <w:proofErr w:type="spellStart"/>
-      <w:r>
-        <w:rPr>
-          <w:i/>
-          <w:iCs/>
-          <w:lang w:val="de-AT"/>
-        </w:rPr>
-        <w:t>prediction</w:t>
-      </w:r>
-      <w:proofErr w:type="spellEnd"/>
-      <w:r>
-        <w:rPr>
-          <w:i/>
-          <w:iCs/>
-          <w:lang w:val="de-AT"/>
-        </w:rPr>
-        <w:t xml:space="preserve"> (</w:t>
+        <w:t xml:space="preserve">     network prediction (</w:t>
       </w:r>
       <w:proofErr w:type="spellStart"/>
       <w:r>
@@ -12808,25 +13129,7 @@
           <w:lang w:val="de-AT"/>
         </w:rPr>
         <w:tab/>
-        <w:t xml:space="preserve">     network </w:t>
-      </w:r>
-      <w:proofErr w:type="spellStart"/>
-      <w:r>
-        <w:rPr>
-          <w:i/>
-          <w:iCs/>
-          <w:lang w:val="de-AT"/>
-        </w:rPr>
-        <w:t>depression</w:t>
-      </w:r>
-      <w:proofErr w:type="spellEnd"/>
-      <w:r>
-        <w:rPr>
-          <w:i/>
-          <w:iCs/>
-          <w:lang w:val="de-AT"/>
-        </w:rPr>
-        <w:t xml:space="preserve"> (</w:t>
+        <w:t xml:space="preserve">     network depression (</w:t>
       </w:r>
       <w:proofErr w:type="spellStart"/>
       <w:r>
@@ -13288,7 +13591,6 @@
         </w:rPr>
         <w:t xml:space="preserve"> watch the </w:t>
       </w:r>
-      <w:proofErr w:type="spellStart"/>
       <w:r>
         <w:rPr>
           <w:i/>
@@ -13313,7 +13615,6 @@
         </w:rPr>
         <w:t>on</w:t>
       </w:r>
-      <w:proofErr w:type="spellEnd"/>
       <w:r>
         <w:rPr>
           <w:lang w:val="en-US"/>
@@ -13376,7 +13677,7 @@
                     <pic:cNvPicPr/>
                   </pic:nvPicPr>
                   <pic:blipFill>
-                    <a:blip r:embed="rId18"/>
+                    <a:blip r:embed="rId19"/>
                     <a:stretch>
                       <a:fillRect/>
                     </a:stretch>
@@ -13767,6 +14068,7 @@
         <w:rPr>
           <w:lang w:val="en-US"/>
         </w:rPr>
+        <w:lastRenderedPageBreak/>
         <w:t xml:space="preserve">Since initially </w:t>
       </w:r>
       <w:r>
@@ -14197,7 +14499,7 @@
                     <pic:cNvPicPr/>
                   </pic:nvPicPr>
                   <pic:blipFill>
-                    <a:blip r:embed="rId19"/>
+                    <a:blip r:embed="rId20"/>
                     <a:stretch>
                       <a:fillRect/>
                     </a:stretch>
@@ -14265,7 +14567,6 @@
         <w:rPr>
           <w:lang w:val="en-US"/>
         </w:rPr>
-        <w:lastRenderedPageBreak/>
         <w:t>Materials and Methods</w:t>
       </w:r>
     </w:p>
@@ -18378,6 +18679,7 @@
           <w:szCs w:val="16"/>
           <w:lang w:val="en-US"/>
         </w:rPr>
+        <w:lastRenderedPageBreak/>
         <w:t>[</w:t>
       </w:r>
       <w:r>
@@ -19252,7 +19554,7 @@
 </file>
 
 <file path=word/endnotes.xml><?xml version="1.0" encoding="utf-8"?>
-<w:endnotes xmlns:wpc="http://schemas.microsoft.com/office/word/2010/wordprocessingCanvas" xmlns:cx="http://schemas.microsoft.com/office/drawing/2014/chartex" xmlns:cx1="http://schemas.microsoft.com/office/drawing/2015/9/8/chartex" xmlns:cx2="http://schemas.microsoft.com/office/drawing/2015/10/21/chartex" xmlns:cx3="http://schemas.microsoft.com/office/drawing/2016/5/9/chartex" xmlns:cx4="http://schemas.microsoft.com/office/drawing/2016/5/10/chartex" xmlns:cx5="http://schemas.microsoft.com/office/drawing/2016/5/11/chartex" xmlns:cx6="http://schemas.microsoft.com/office/drawing/2016/5/12/chartex" xmlns:cx7="http://schemas.microsoft.com/office/drawing/2016/5/13/chartex" xmlns:cx8="http://schemas.microsoft.com/office/drawing/2016/5/14/chartex" xmlns:mc="http://schemas.openxmlformats.org/markup-compatibility/2006" xmlns:aink="http://schemas.microsoft.com/office/drawing/2016/ink" xmlns:am3d="http://schemas.microsoft.com/office/drawing/2017/model3d" xmlns:o="urn:schemas-microsoft-com:office:office" xmlns:oel="http://schemas.microsoft.com/office/2019/extlst" xmlns:r="http://schemas.openxmlformats.org/officeDocument/2006/relationships" xmlns:m="http://schemas.openxmlformats.org/officeDocument/2006/math" xmlns:v="urn:schemas-microsoft-com:vml" xmlns:wp14="http://schemas.microsoft.com/office/word/2010/wordprocessingDrawing" xmlns:wp="http://schemas.openxmlformats.org/drawingml/2006/wordprocessingDrawing" xmlns:w10="urn:schemas-microsoft-com:office:word" xmlns:w="http://schemas.openxmlformats.org/wordprocessingml/2006/main" xmlns:w14="http://schemas.microsoft.com/office/word/2010/wordml" xmlns:w15="http://schemas.microsoft.com/office/word/2012/wordml" xmlns:w16cex="http://schemas.microsoft.com/office/word/2018/wordml/cex" xmlns:w16cid="http://schemas.microsoft.com/office/word/2016/wordml/cid" xmlns:w16="http://schemas.microsoft.com/office/word/2018/wordml" xmlns:w16du="http://schemas.microsoft.com/office/word/2023/wordml/word16du" xmlns:w16sdtdh="http://schemas.microsoft.com/office/word/2020/wordml/sdtdatahash" xmlns:w16se="http://schemas.microsoft.com/office/word/2015/wordml/symex" xmlns:wpg="http://schemas.microsoft.com/office/word/2010/wordprocessingGroup" xmlns:wpi="http://schemas.microsoft.com/office/word/2010/wordprocessingInk" xmlns:wne="http://schemas.microsoft.com/office/word/2006/wordml" xmlns:wps="http://schemas.microsoft.com/office/word/2010/wordprocessingShape" mc:Ignorable="w14 w15 w16se w16cid w16 w16cex w16sdtdh wp14">
+<w:endnotes xmlns:wpc="http://schemas.microsoft.com/office/word/2010/wordprocessingCanvas" xmlns:cx="http://schemas.microsoft.com/office/drawing/2014/chartex" xmlns:cx1="http://schemas.microsoft.com/office/drawing/2015/9/8/chartex" xmlns:cx2="http://schemas.microsoft.com/office/drawing/2015/10/21/chartex" xmlns:cx3="http://schemas.microsoft.com/office/drawing/2016/5/9/chartex" xmlns:cx4="http://schemas.microsoft.com/office/drawing/2016/5/10/chartex" xmlns:cx5="http://schemas.microsoft.com/office/drawing/2016/5/11/chartex" xmlns:cx6="http://schemas.microsoft.com/office/drawing/2016/5/12/chartex" xmlns:cx7="http://schemas.microsoft.com/office/drawing/2016/5/13/chartex" xmlns:cx8="http://schemas.microsoft.com/office/drawing/2016/5/14/chartex" xmlns:mc="http://schemas.openxmlformats.org/markup-compatibility/2006" xmlns:aink="http://schemas.microsoft.com/office/drawing/2016/ink" xmlns:am3d="http://schemas.microsoft.com/office/drawing/2017/model3d" xmlns:o="urn:schemas-microsoft-com:office:office" xmlns:oel="http://schemas.microsoft.com/office/2019/extlst" xmlns:r="http://schemas.openxmlformats.org/officeDocument/2006/relationships" xmlns:m="http://schemas.openxmlformats.org/officeDocument/2006/math" xmlns:v="urn:schemas-microsoft-com:vml" xmlns:wp14="http://schemas.microsoft.com/office/word/2010/wordprocessingDrawing" xmlns:wp="http://schemas.openxmlformats.org/drawingml/2006/wordprocessingDrawing" xmlns:w10="urn:schemas-microsoft-com:office:word" xmlns:w="http://schemas.openxmlformats.org/wordprocessingml/2006/main" xmlns:w14="http://schemas.microsoft.com/office/word/2010/wordml" xmlns:w15="http://schemas.microsoft.com/office/word/2012/wordml" xmlns:w16cex="http://schemas.microsoft.com/office/word/2018/wordml/cex" xmlns:w16cid="http://schemas.microsoft.com/office/word/2016/wordml/cid" xmlns:w16="http://schemas.microsoft.com/office/word/2018/wordml" xmlns:w16sdtdh="http://schemas.microsoft.com/office/word/2020/wordml/sdtdatahash" xmlns:w16se="http://schemas.microsoft.com/office/word/2015/wordml/symex" xmlns:wpg="http://schemas.microsoft.com/office/word/2010/wordprocessingGroup" xmlns:wpi="http://schemas.microsoft.com/office/word/2010/wordprocessingInk" xmlns:wne="http://schemas.microsoft.com/office/word/2006/wordml" xmlns:wps="http://schemas.microsoft.com/office/word/2010/wordprocessingShape" mc:Ignorable="w14 w15 w16se w16cid w16 w16cex w16sdtdh wp14">
   <w:endnote w:type="separator" w:id="-1">
     <w:p>
       <w:r>
@@ -19271,7 +19573,7 @@
 </file>
 
 <file path=word/footer1.xml><?xml version="1.0" encoding="utf-8"?>
-<w:ftr xmlns:wpc="http://schemas.microsoft.com/office/word/2010/wordprocessingCanvas" xmlns:cx="http://schemas.microsoft.com/office/drawing/2014/chartex" xmlns:cx1="http://schemas.microsoft.com/office/drawing/2015/9/8/chartex" xmlns:cx2="http://schemas.microsoft.com/office/drawing/2015/10/21/chartex" xmlns:cx3="http://schemas.microsoft.com/office/drawing/2016/5/9/chartex" xmlns:cx4="http://schemas.microsoft.com/office/drawing/2016/5/10/chartex" xmlns:cx5="http://schemas.microsoft.com/office/drawing/2016/5/11/chartex" xmlns:cx6="http://schemas.microsoft.com/office/drawing/2016/5/12/chartex" xmlns:cx7="http://schemas.microsoft.com/office/drawing/2016/5/13/chartex" xmlns:cx8="http://schemas.microsoft.com/office/drawing/2016/5/14/chartex" xmlns:mc="http://schemas.openxmlformats.org/markup-compatibility/2006" xmlns:aink="http://schemas.microsoft.com/office/drawing/2016/ink" xmlns:am3d="http://schemas.microsoft.com/office/drawing/2017/model3d" xmlns:o="urn:schemas-microsoft-com:office:office" xmlns:oel="http://schemas.microsoft.com/office/2019/extlst" xmlns:r="http://schemas.openxmlformats.org/officeDocument/2006/relationships" xmlns:m="http://schemas.openxmlformats.org/officeDocument/2006/math" xmlns:v="urn:schemas-microsoft-com:vml" xmlns:wp14="http://schemas.microsoft.com/office/word/2010/wordprocessingDrawing" xmlns:wp="http://schemas.openxmlformats.org/drawingml/2006/wordprocessingDrawing" xmlns:w10="urn:schemas-microsoft-com:office:word" xmlns:w="http://schemas.openxmlformats.org/wordprocessingml/2006/main" xmlns:w14="http://schemas.microsoft.com/office/word/2010/wordml" xmlns:w15="http://schemas.microsoft.com/office/word/2012/wordml" xmlns:w16cex="http://schemas.microsoft.com/office/word/2018/wordml/cex" xmlns:w16cid="http://schemas.microsoft.com/office/word/2016/wordml/cid" xmlns:w16="http://schemas.microsoft.com/office/word/2018/wordml" xmlns:w16du="http://schemas.microsoft.com/office/word/2023/wordml/word16du" xmlns:w16sdtdh="http://schemas.microsoft.com/office/word/2020/wordml/sdtdatahash" xmlns:w16se="http://schemas.microsoft.com/office/word/2015/wordml/symex" xmlns:wpg="http://schemas.microsoft.com/office/word/2010/wordprocessingGroup" xmlns:wpi="http://schemas.microsoft.com/office/word/2010/wordprocessingInk" xmlns:wne="http://schemas.microsoft.com/office/word/2006/wordml" xmlns:wps="http://schemas.microsoft.com/office/word/2010/wordprocessingShape" mc:Ignorable="w14 w15 w16se w16cid w16 w16cex w16sdtdh wp14">
+<w:ftr xmlns:wpc="http://schemas.microsoft.com/office/word/2010/wordprocessingCanvas" xmlns:cx="http://schemas.microsoft.com/office/drawing/2014/chartex" xmlns:cx1="http://schemas.microsoft.com/office/drawing/2015/9/8/chartex" xmlns:cx2="http://schemas.microsoft.com/office/drawing/2015/10/21/chartex" xmlns:cx3="http://schemas.microsoft.com/office/drawing/2016/5/9/chartex" xmlns:cx4="http://schemas.microsoft.com/office/drawing/2016/5/10/chartex" xmlns:cx5="http://schemas.microsoft.com/office/drawing/2016/5/11/chartex" xmlns:cx6="http://schemas.microsoft.com/office/drawing/2016/5/12/chartex" xmlns:cx7="http://schemas.microsoft.com/office/drawing/2016/5/13/chartex" xmlns:cx8="http://schemas.microsoft.com/office/drawing/2016/5/14/chartex" xmlns:mc="http://schemas.openxmlformats.org/markup-compatibility/2006" xmlns:aink="http://schemas.microsoft.com/office/drawing/2016/ink" xmlns:am3d="http://schemas.microsoft.com/office/drawing/2017/model3d" xmlns:o="urn:schemas-microsoft-com:office:office" xmlns:oel="http://schemas.microsoft.com/office/2019/extlst" xmlns:r="http://schemas.openxmlformats.org/officeDocument/2006/relationships" xmlns:m="http://schemas.openxmlformats.org/officeDocument/2006/math" xmlns:v="urn:schemas-microsoft-com:vml" xmlns:wp14="http://schemas.microsoft.com/office/word/2010/wordprocessingDrawing" xmlns:wp="http://schemas.openxmlformats.org/drawingml/2006/wordprocessingDrawing" xmlns:w10="urn:schemas-microsoft-com:office:word" xmlns:w="http://schemas.openxmlformats.org/wordprocessingml/2006/main" xmlns:w14="http://schemas.microsoft.com/office/word/2010/wordml" xmlns:w15="http://schemas.microsoft.com/office/word/2012/wordml" xmlns:w16cex="http://schemas.microsoft.com/office/word/2018/wordml/cex" xmlns:w16cid="http://schemas.microsoft.com/office/word/2016/wordml/cid" xmlns:w16="http://schemas.microsoft.com/office/word/2018/wordml" xmlns:w16sdtdh="http://schemas.microsoft.com/office/word/2020/wordml/sdtdatahash" xmlns:w16se="http://schemas.microsoft.com/office/word/2015/wordml/symex" xmlns:wpg="http://schemas.microsoft.com/office/word/2010/wordprocessingGroup" xmlns:wpi="http://schemas.microsoft.com/office/word/2010/wordprocessingInk" xmlns:wne="http://schemas.microsoft.com/office/word/2006/wordml" xmlns:wps="http://schemas.microsoft.com/office/word/2010/wordprocessingShape" mc:Ignorable="w14 w15 w16se w16cid w16 w16cex w16sdtdh wp14">
   <w:p>
     <w:pPr>
       <w:pStyle w:val="Fuzeile"/>
@@ -19300,7 +19602,7 @@
 </file>
 
 <file path=word/footnotes.xml><?xml version="1.0" encoding="utf-8"?>
-<w:footnotes xmlns:wpc="http://schemas.microsoft.com/office/word/2010/wordprocessingCanvas" xmlns:cx="http://schemas.microsoft.com/office/drawing/2014/chartex" xmlns:cx1="http://schemas.microsoft.com/office/drawing/2015/9/8/chartex" xmlns:cx2="http://schemas.microsoft.com/office/drawing/2015/10/21/chartex" xmlns:cx3="http://schemas.microsoft.com/office/drawing/2016/5/9/chartex" xmlns:cx4="http://schemas.microsoft.com/office/drawing/2016/5/10/chartex" xmlns:cx5="http://schemas.microsoft.com/office/drawing/2016/5/11/chartex" xmlns:cx6="http://schemas.microsoft.com/office/drawing/2016/5/12/chartex" xmlns:cx7="http://schemas.microsoft.com/office/drawing/2016/5/13/chartex" xmlns:cx8="http://schemas.microsoft.com/office/drawing/2016/5/14/chartex" xmlns:mc="http://schemas.openxmlformats.org/markup-compatibility/2006" xmlns:aink="http://schemas.microsoft.com/office/drawing/2016/ink" xmlns:am3d="http://schemas.microsoft.com/office/drawing/2017/model3d" xmlns:o="urn:schemas-microsoft-com:office:office" xmlns:oel="http://schemas.microsoft.com/office/2019/extlst" xmlns:r="http://schemas.openxmlformats.org/officeDocument/2006/relationships" xmlns:m="http://schemas.openxmlformats.org/officeDocument/2006/math" xmlns:v="urn:schemas-microsoft-com:vml" xmlns:wp14="http://schemas.microsoft.com/office/word/2010/wordprocessingDrawing" xmlns:wp="http://schemas.openxmlformats.org/drawingml/2006/wordprocessingDrawing" xmlns:w10="urn:schemas-microsoft-com:office:word" xmlns:w="http://schemas.openxmlformats.org/wordprocessingml/2006/main" xmlns:w14="http://schemas.microsoft.com/office/word/2010/wordml" xmlns:w15="http://schemas.microsoft.com/office/word/2012/wordml" xmlns:w16cex="http://schemas.microsoft.com/office/word/2018/wordml/cex" xmlns:w16cid="http://schemas.microsoft.com/office/word/2016/wordml/cid" xmlns:w16="http://schemas.microsoft.com/office/word/2018/wordml" xmlns:w16du="http://schemas.microsoft.com/office/word/2023/wordml/word16du" xmlns:w16sdtdh="http://schemas.microsoft.com/office/word/2020/wordml/sdtdatahash" xmlns:w16se="http://schemas.microsoft.com/office/word/2015/wordml/symex" xmlns:wpg="http://schemas.microsoft.com/office/word/2010/wordprocessingGroup" xmlns:wpi="http://schemas.microsoft.com/office/word/2010/wordprocessingInk" xmlns:wne="http://schemas.microsoft.com/office/word/2006/wordml" xmlns:wps="http://schemas.microsoft.com/office/word/2010/wordprocessingShape" mc:Ignorable="w14 w15 w16se w16cid w16 w16cex w16sdtdh wp14">
+<w:footnotes xmlns:wpc="http://schemas.microsoft.com/office/word/2010/wordprocessingCanvas" xmlns:cx="http://schemas.microsoft.com/office/drawing/2014/chartex" xmlns:cx1="http://schemas.microsoft.com/office/drawing/2015/9/8/chartex" xmlns:cx2="http://schemas.microsoft.com/office/drawing/2015/10/21/chartex" xmlns:cx3="http://schemas.microsoft.com/office/drawing/2016/5/9/chartex" xmlns:cx4="http://schemas.microsoft.com/office/drawing/2016/5/10/chartex" xmlns:cx5="http://schemas.microsoft.com/office/drawing/2016/5/11/chartex" xmlns:cx6="http://schemas.microsoft.com/office/drawing/2016/5/12/chartex" xmlns:cx7="http://schemas.microsoft.com/office/drawing/2016/5/13/chartex" xmlns:cx8="http://schemas.microsoft.com/office/drawing/2016/5/14/chartex" xmlns:mc="http://schemas.openxmlformats.org/markup-compatibility/2006" xmlns:aink="http://schemas.microsoft.com/office/drawing/2016/ink" xmlns:am3d="http://schemas.microsoft.com/office/drawing/2017/model3d" xmlns:o="urn:schemas-microsoft-com:office:office" xmlns:oel="http://schemas.microsoft.com/office/2019/extlst" xmlns:r="http://schemas.openxmlformats.org/officeDocument/2006/relationships" xmlns:m="http://schemas.openxmlformats.org/officeDocument/2006/math" xmlns:v="urn:schemas-microsoft-com:vml" xmlns:wp14="http://schemas.microsoft.com/office/word/2010/wordprocessingDrawing" xmlns:wp="http://schemas.openxmlformats.org/drawingml/2006/wordprocessingDrawing" xmlns:w10="urn:schemas-microsoft-com:office:word" xmlns:w="http://schemas.openxmlformats.org/wordprocessingml/2006/main" xmlns:w14="http://schemas.microsoft.com/office/word/2010/wordml" xmlns:w15="http://schemas.microsoft.com/office/word/2012/wordml" xmlns:w16cex="http://schemas.microsoft.com/office/word/2018/wordml/cex" xmlns:w16cid="http://schemas.microsoft.com/office/word/2016/wordml/cid" xmlns:w16="http://schemas.microsoft.com/office/word/2018/wordml" xmlns:w16sdtdh="http://schemas.microsoft.com/office/word/2020/wordml/sdtdatahash" xmlns:w16se="http://schemas.microsoft.com/office/word/2015/wordml/symex" xmlns:wpg="http://schemas.microsoft.com/office/word/2010/wordprocessingGroup" xmlns:wpi="http://schemas.microsoft.com/office/word/2010/wordprocessingInk" xmlns:wne="http://schemas.microsoft.com/office/word/2006/wordml" xmlns:wps="http://schemas.microsoft.com/office/word/2010/wordprocessingShape" mc:Ignorable="w14 w15 w16se w16cid w16 w16cex w16sdtdh wp14">
   <w:footnote w:type="separator" w:id="-1">
     <w:p>
       <w:r>
@@ -19319,7 +19621,7 @@
 </file>
 
 <file path=word/header1.xml><?xml version="1.0" encoding="utf-8"?>
-<w:hdr xmlns:wpc="http://schemas.microsoft.com/office/word/2010/wordprocessingCanvas" xmlns:cx="http://schemas.microsoft.com/office/drawing/2014/chartex" xmlns:cx1="http://schemas.microsoft.com/office/drawing/2015/9/8/chartex" xmlns:cx2="http://schemas.microsoft.com/office/drawing/2015/10/21/chartex" xmlns:cx3="http://schemas.microsoft.com/office/drawing/2016/5/9/chartex" xmlns:cx4="http://schemas.microsoft.com/office/drawing/2016/5/10/chartex" xmlns:cx5="http://schemas.microsoft.com/office/drawing/2016/5/11/chartex" xmlns:cx6="http://schemas.microsoft.com/office/drawing/2016/5/12/chartex" xmlns:cx7="http://schemas.microsoft.com/office/drawing/2016/5/13/chartex" xmlns:cx8="http://schemas.microsoft.com/office/drawing/2016/5/14/chartex" xmlns:mc="http://schemas.openxmlformats.org/markup-compatibility/2006" xmlns:aink="http://schemas.microsoft.com/office/drawing/2016/ink" xmlns:am3d="http://schemas.microsoft.com/office/drawing/2017/model3d" xmlns:o="urn:schemas-microsoft-com:office:office" xmlns:oel="http://schemas.microsoft.com/office/2019/extlst" xmlns:r="http://schemas.openxmlformats.org/officeDocument/2006/relationships" xmlns:m="http://schemas.openxmlformats.org/officeDocument/2006/math" xmlns:v="urn:schemas-microsoft-com:vml" xmlns:wp14="http://schemas.microsoft.com/office/word/2010/wordprocessingDrawing" xmlns:wp="http://schemas.openxmlformats.org/drawingml/2006/wordprocessingDrawing" xmlns:w10="urn:schemas-microsoft-com:office:word" xmlns:w="http://schemas.openxmlformats.org/wordprocessingml/2006/main" xmlns:w14="http://schemas.microsoft.com/office/word/2010/wordml" xmlns:w15="http://schemas.microsoft.com/office/word/2012/wordml" xmlns:w16cex="http://schemas.microsoft.com/office/word/2018/wordml/cex" xmlns:w16cid="http://schemas.microsoft.com/office/word/2016/wordml/cid" xmlns:w16="http://schemas.microsoft.com/office/word/2018/wordml" xmlns:w16du="http://schemas.microsoft.com/office/word/2023/wordml/word16du" xmlns:w16sdtdh="http://schemas.microsoft.com/office/word/2020/wordml/sdtdatahash" xmlns:w16se="http://schemas.microsoft.com/office/word/2015/wordml/symex" xmlns:wpg="http://schemas.microsoft.com/office/word/2010/wordprocessingGroup" xmlns:wpi="http://schemas.microsoft.com/office/word/2010/wordprocessingInk" xmlns:wne="http://schemas.microsoft.com/office/word/2006/wordml" xmlns:wps="http://schemas.microsoft.com/office/word/2010/wordprocessingShape" mc:Ignorable="w14 w15 w16se w16cid w16 w16cex w16sdtdh wp14">
+<w:hdr xmlns:wpc="http://schemas.microsoft.com/office/word/2010/wordprocessingCanvas" xmlns:cx="http://schemas.microsoft.com/office/drawing/2014/chartex" xmlns:cx1="http://schemas.microsoft.com/office/drawing/2015/9/8/chartex" xmlns:cx2="http://schemas.microsoft.com/office/drawing/2015/10/21/chartex" xmlns:cx3="http://schemas.microsoft.com/office/drawing/2016/5/9/chartex" xmlns:cx4="http://schemas.microsoft.com/office/drawing/2016/5/10/chartex" xmlns:cx5="http://schemas.microsoft.com/office/drawing/2016/5/11/chartex" xmlns:cx6="http://schemas.microsoft.com/office/drawing/2016/5/12/chartex" xmlns:cx7="http://schemas.microsoft.com/office/drawing/2016/5/13/chartex" xmlns:cx8="http://schemas.microsoft.com/office/drawing/2016/5/14/chartex" xmlns:mc="http://schemas.openxmlformats.org/markup-compatibility/2006" xmlns:aink="http://schemas.microsoft.com/office/drawing/2016/ink" xmlns:am3d="http://schemas.microsoft.com/office/drawing/2017/model3d" xmlns:o="urn:schemas-microsoft-com:office:office" xmlns:oel="http://schemas.microsoft.com/office/2019/extlst" xmlns:r="http://schemas.openxmlformats.org/officeDocument/2006/relationships" xmlns:m="http://schemas.openxmlformats.org/officeDocument/2006/math" xmlns:v="urn:schemas-microsoft-com:vml" xmlns:wp14="http://schemas.microsoft.com/office/word/2010/wordprocessingDrawing" xmlns:wp="http://schemas.openxmlformats.org/drawingml/2006/wordprocessingDrawing" xmlns:w10="urn:schemas-microsoft-com:office:word" xmlns:w="http://schemas.openxmlformats.org/wordprocessingml/2006/main" xmlns:w14="http://schemas.microsoft.com/office/word/2010/wordml" xmlns:w15="http://schemas.microsoft.com/office/word/2012/wordml" xmlns:w16cex="http://schemas.microsoft.com/office/word/2018/wordml/cex" xmlns:w16cid="http://schemas.microsoft.com/office/word/2016/wordml/cid" xmlns:w16="http://schemas.microsoft.com/office/word/2018/wordml" xmlns:w16sdtdh="http://schemas.microsoft.com/office/word/2020/wordml/sdtdatahash" xmlns:w16se="http://schemas.microsoft.com/office/word/2015/wordml/symex" xmlns:wpg="http://schemas.microsoft.com/office/word/2010/wordprocessingGroup" xmlns:wpi="http://schemas.microsoft.com/office/word/2010/wordprocessingInk" xmlns:wne="http://schemas.microsoft.com/office/word/2006/wordml" xmlns:wps="http://schemas.microsoft.com/office/word/2010/wordprocessingShape" mc:Ignorable="w14 w15 w16se w16cid w16 w16cex w16sdtdh wp14">
   <w:p>
     <w:pPr>
       <w:pStyle w:val="Kopf-undFuzeilen"/>
@@ -19329,7 +19631,7 @@
 </file>
 
 <file path=word/numbering.xml><?xml version="1.0" encoding="utf-8"?>
-<w:numbering xmlns:wpc="http://schemas.microsoft.com/office/word/2010/wordprocessingCanvas" xmlns:cx="http://schemas.microsoft.com/office/drawing/2014/chartex" xmlns:cx1="http://schemas.microsoft.com/office/drawing/2015/9/8/chartex" xmlns:cx2="http://schemas.microsoft.com/office/drawing/2015/10/21/chartex" xmlns:cx3="http://schemas.microsoft.com/office/drawing/2016/5/9/chartex" xmlns:cx4="http://schemas.microsoft.com/office/drawing/2016/5/10/chartex" xmlns:cx5="http://schemas.microsoft.com/office/drawing/2016/5/11/chartex" xmlns:cx6="http://schemas.microsoft.com/office/drawing/2016/5/12/chartex" xmlns:cx7="http://schemas.microsoft.com/office/drawing/2016/5/13/chartex" xmlns:cx8="http://schemas.microsoft.com/office/drawing/2016/5/14/chartex" xmlns:mc="http://schemas.openxmlformats.org/markup-compatibility/2006" xmlns:aink="http://schemas.microsoft.com/office/drawing/2016/ink" xmlns:am3d="http://schemas.microsoft.com/office/drawing/2017/model3d" xmlns:o="urn:schemas-microsoft-com:office:office" xmlns:oel="http://schemas.microsoft.com/office/2019/extlst" xmlns:r="http://schemas.openxmlformats.org/officeDocument/2006/relationships" xmlns:m="http://schemas.openxmlformats.org/officeDocument/2006/math" xmlns:v="urn:schemas-microsoft-com:vml" xmlns:wp14="http://schemas.microsoft.com/office/word/2010/wordprocessingDrawing" xmlns:wp="http://schemas.openxmlformats.org/drawingml/2006/wordprocessingDrawing" xmlns:w10="urn:schemas-microsoft-com:office:word" xmlns:w="http://schemas.openxmlformats.org/wordprocessingml/2006/main" xmlns:w14="http://schemas.microsoft.com/office/word/2010/wordml" xmlns:w15="http://schemas.microsoft.com/office/word/2012/wordml" xmlns:w16cex="http://schemas.microsoft.com/office/word/2018/wordml/cex" xmlns:w16cid="http://schemas.microsoft.com/office/word/2016/wordml/cid" xmlns:w16="http://schemas.microsoft.com/office/word/2018/wordml" xmlns:w16du="http://schemas.microsoft.com/office/word/2023/wordml/word16du" xmlns:w16sdtdh="http://schemas.microsoft.com/office/word/2020/wordml/sdtdatahash" xmlns:w16se="http://schemas.microsoft.com/office/word/2015/wordml/symex" xmlns:wpg="http://schemas.microsoft.com/office/word/2010/wordprocessingGroup" xmlns:wpi="http://schemas.microsoft.com/office/word/2010/wordprocessingInk" xmlns:wne="http://schemas.microsoft.com/office/word/2006/wordml" xmlns:wps="http://schemas.microsoft.com/office/word/2010/wordprocessingShape" mc:Ignorable="w14 w15 w16se w16cid w16 w16cex w16sdtdh wp14">
+<w:numbering xmlns:wpc="http://schemas.microsoft.com/office/word/2010/wordprocessingCanvas" xmlns:cx="http://schemas.microsoft.com/office/drawing/2014/chartex" xmlns:cx1="http://schemas.microsoft.com/office/drawing/2015/9/8/chartex" xmlns:cx2="http://schemas.microsoft.com/office/drawing/2015/10/21/chartex" xmlns:cx3="http://schemas.microsoft.com/office/drawing/2016/5/9/chartex" xmlns:cx4="http://schemas.microsoft.com/office/drawing/2016/5/10/chartex" xmlns:cx5="http://schemas.microsoft.com/office/drawing/2016/5/11/chartex" xmlns:cx6="http://schemas.microsoft.com/office/drawing/2016/5/12/chartex" xmlns:cx7="http://schemas.microsoft.com/office/drawing/2016/5/13/chartex" xmlns:cx8="http://schemas.microsoft.com/office/drawing/2016/5/14/chartex" xmlns:mc="http://schemas.openxmlformats.org/markup-compatibility/2006" xmlns:aink="http://schemas.microsoft.com/office/drawing/2016/ink" xmlns:am3d="http://schemas.microsoft.com/office/drawing/2017/model3d" xmlns:o="urn:schemas-microsoft-com:office:office" xmlns:oel="http://schemas.microsoft.com/office/2019/extlst" xmlns:r="http://schemas.openxmlformats.org/officeDocument/2006/relationships" xmlns:m="http://schemas.openxmlformats.org/officeDocument/2006/math" xmlns:v="urn:schemas-microsoft-com:vml" xmlns:wp14="http://schemas.microsoft.com/office/word/2010/wordprocessingDrawing" xmlns:wp="http://schemas.openxmlformats.org/drawingml/2006/wordprocessingDrawing" xmlns:w10="urn:schemas-microsoft-com:office:word" xmlns:w="http://schemas.openxmlformats.org/wordprocessingml/2006/main" xmlns:w14="http://schemas.microsoft.com/office/word/2010/wordml" xmlns:w15="http://schemas.microsoft.com/office/word/2012/wordml" xmlns:w16cex="http://schemas.microsoft.com/office/word/2018/wordml/cex" xmlns:w16cid="http://schemas.microsoft.com/office/word/2016/wordml/cid" xmlns:w16="http://schemas.microsoft.com/office/word/2018/wordml" xmlns:w16sdtdh="http://schemas.microsoft.com/office/word/2020/wordml/sdtdatahash" xmlns:w16se="http://schemas.microsoft.com/office/word/2015/wordml/symex" xmlns:wpg="http://schemas.microsoft.com/office/word/2010/wordprocessingGroup" xmlns:wpi="http://schemas.microsoft.com/office/word/2010/wordprocessingInk" xmlns:wne="http://schemas.microsoft.com/office/word/2006/wordml" xmlns:wps="http://schemas.microsoft.com/office/word/2010/wordprocessingShape" mc:Ignorable="w14 w15 w16se w16cid w16 w16cex w16sdtdh wp14">
   <w:abstractNum w:abstractNumId="0" w15:restartNumberingAfterBreak="0">
     <w:nsid w:val="0AB85332"/>
     <w:multiLevelType w:val="hybridMultilevel"/>
@@ -21620,7 +21922,7 @@
   <w:num w:numId="3" w16cid:durableId="198133242">
     <w:abstractNumId w:val="14"/>
     <w:lvlOverride w:ilvl="0">
-      <w:lvl w:ilvl="0" w:tplc="156049BE">
+      <w:lvl w:ilvl="0" w:tplc="B9D84010">
         <w:start w:val="1"/>
         <w:numFmt w:val="bullet"/>
         <w:lvlText w:val="·"/>
@@ -21651,7 +21953,7 @@
       </w:lvl>
     </w:lvlOverride>
     <w:lvlOverride w:ilvl="1">
-      <w:lvl w:ilvl="1" w:tplc="551C9AC2">
+      <w:lvl w:ilvl="1" w:tplc="F7E47DEC">
         <w:start w:val="1"/>
         <w:numFmt w:val="bullet"/>
         <w:lvlText w:val="o"/>
@@ -21682,7 +21984,7 @@
       </w:lvl>
     </w:lvlOverride>
     <w:lvlOverride w:ilvl="2">
-      <w:lvl w:ilvl="2" w:tplc="ADD8B1BE">
+      <w:lvl w:ilvl="2" w:tplc="35EE41BE">
         <w:start w:val="1"/>
         <w:numFmt w:val="bullet"/>
         <w:lvlText w:val="▪"/>
@@ -21713,7 +22015,7 @@
       </w:lvl>
     </w:lvlOverride>
     <w:lvlOverride w:ilvl="3">
-      <w:lvl w:ilvl="3" w:tplc="652CC914">
+      <w:lvl w:ilvl="3" w:tplc="9DD68C4C">
         <w:start w:val="1"/>
         <w:numFmt w:val="bullet"/>
         <w:lvlText w:val="·"/>
@@ -21744,7 +22046,7 @@
       </w:lvl>
     </w:lvlOverride>
     <w:lvlOverride w:ilvl="4">
-      <w:lvl w:ilvl="4" w:tplc="B45CD40C">
+      <w:lvl w:ilvl="4" w:tplc="A300B1BC">
         <w:start w:val="1"/>
         <w:numFmt w:val="bullet"/>
         <w:lvlText w:val="o"/>
@@ -21775,7 +22077,7 @@
       </w:lvl>
     </w:lvlOverride>
     <w:lvlOverride w:ilvl="5">
-      <w:lvl w:ilvl="5" w:tplc="8FC04FD0">
+      <w:lvl w:ilvl="5" w:tplc="E6F0245C">
         <w:start w:val="1"/>
         <w:numFmt w:val="bullet"/>
         <w:lvlText w:val="▪"/>
@@ -21806,7 +22108,7 @@
       </w:lvl>
     </w:lvlOverride>
     <w:lvlOverride w:ilvl="6">
-      <w:lvl w:ilvl="6" w:tplc="32A8BBF2">
+      <w:lvl w:ilvl="6" w:tplc="1EEA7F3C">
         <w:start w:val="1"/>
         <w:numFmt w:val="bullet"/>
         <w:lvlText w:val="·"/>
@@ -21837,7 +22139,7 @@
       </w:lvl>
     </w:lvlOverride>
     <w:lvlOverride w:ilvl="7">
-      <w:lvl w:ilvl="7" w:tplc="BC8848C8">
+      <w:lvl w:ilvl="7" w:tplc="A4B2EF94">
         <w:start w:val="1"/>
         <w:numFmt w:val="bullet"/>
         <w:lvlText w:val="o"/>
@@ -21868,7 +22170,7 @@
       </w:lvl>
     </w:lvlOverride>
     <w:lvlOverride w:ilvl="8">
-      <w:lvl w:ilvl="8" w:tplc="95A41A52">
+      <w:lvl w:ilvl="8" w:tplc="CB343B74">
         <w:start w:val="1"/>
         <w:numFmt w:val="bullet"/>
         <w:lvlText w:val="▪"/>

</xml_diff>

<commit_message>
add aEIF model paper
</commit_message>
<xml_diff>
--- a/paper/Neurotron/Neurotron.docx
+++ b/paper/Neurotron/Neurotron.docx
@@ -126,7 +126,7 @@
         <w:rPr>
           <w:lang w:val="en-US"/>
         </w:rPr>
-        <w:t>2</w:t>
+        <w:t>3</w:t>
       </w:r>
       <w:r>
         <w:rPr>
@@ -579,7 +579,23 @@
           <w:iCs/>
           <w:lang w:val="en-US"/>
         </w:rPr>
-        <w:t xml:space="preserve"> decoders and permanence-units. The Neurotron follows truly local asynchronous principles, synchroneity is triggered by change of input patterns. Local means, that Neurotrons as basic functional units cannot directly access states of other Neurotrons, except the acti</w:t>
+        <w:t xml:space="preserve"> de</w:t>
+      </w:r>
+      <w:r>
+        <w:rPr>
+          <w:i/>
+          <w:iCs/>
+          <w:lang w:val="en-US"/>
+        </w:rPr>
+        <w:t>tector</w:t>
+      </w:r>
+      <w:r>
+        <w:rPr>
+          <w:i/>
+          <w:iCs/>
+          <w:lang w:val="en-US"/>
+        </w:rPr>
+        <w:t>s and permanence-units. The Neurotron follows truly local asynchronous principles, synchroneity is triggered by change of input patterns. Local means, that Neurotrons as basic functional units cannot directly access states of other Neurotrons, except the acti</w:t>
       </w:r>
       <w:r>
         <w:rPr>
@@ -1126,7 +1142,19 @@
         <w:rPr>
           <w:lang w:val="en-US"/>
         </w:rPr>
-        <w:t xml:space="preserve">Since NMDA spikes have a much longer duration than the action potential spikes of soma and axon, this mechanism acts like memory </w:t>
+        <w:t xml:space="preserve">Since NMDA spikes have a much longer duration than the action potential spikes of soma and axon, this mechanism acts like </w:t>
+      </w:r>
+      <w:r>
+        <w:rPr>
+          <w:lang w:val="en-US"/>
+        </w:rPr>
+        <w:t xml:space="preserve">processing </w:t>
+      </w:r>
+      <w:r>
+        <w:rPr>
+          <w:lang w:val="en-US"/>
+        </w:rPr>
+        <w:t xml:space="preserve">memory </w:t>
       </w:r>
       <w:r>
         <w:rPr>
@@ -1150,7 +1178,20 @@
         <w:rPr>
           <w:lang w:val="en-US"/>
         </w:rPr>
-        <w:t xml:space="preserve">. In addition to the (perceptron like) mapping functionality of the neuron, the availability of memory in neural models offers capabilities like </w:t>
+        <w:t>, which is comparable to register memory in microprocessors.</w:t>
+      </w:r>
+      <w:r>
+        <w:rPr>
+          <w:lang w:val="en-US"/>
+        </w:rPr>
+        <w:t xml:space="preserve"> In addition to the (perceptron like) mapping functionality of the neuron, the availability of </w:t>
+      </w:r>
+      <w:r>
+        <w:rPr>
+          <w:lang w:val="en-US"/>
+        </w:rPr>
+        <w:lastRenderedPageBreak/>
+        <w:t xml:space="preserve">memory in neural models offers capabilities like </w:t>
       </w:r>
       <w:r>
         <w:rPr>
@@ -1191,7 +1232,6 @@
         <w:rPr>
           <w:lang w:val="en-US"/>
         </w:rPr>
-        <w:lastRenderedPageBreak/>
         <w:t>Such and other findings make it evident that biological neu</w:t>
       </w:r>
       <w:r>
@@ -1224,7 +1264,19 @@
         <w:rPr>
           <w:lang w:val="en-US"/>
         </w:rPr>
-        <w:t>splits neurons in com</w:t>
+        <w:t>splits neurons in</w:t>
+      </w:r>
+      <w:r>
+        <w:rPr>
+          <w:lang w:val="en-US"/>
+        </w:rPr>
+        <w:t>to</w:t>
+      </w:r>
+      <w:r>
+        <w:rPr>
+          <w:lang w:val="en-US"/>
+        </w:rPr>
+        <w:t xml:space="preserve"> com</w:t>
       </w:r>
       <w:r>
         <w:rPr>
@@ -1293,6 +1345,19 @@
           <w:lang w:val="en-US"/>
         </w:rPr>
         <w:t xml:space="preserve">tities. </w:t>
+      </w:r>
+      <w:r>
+        <w:rPr>
+          <w:lang w:val="en-US"/>
+        </w:rPr>
+        <w:t>As studies have shown the information flow between soma and other compart</w:t>
+      </w:r>
+      <w:r>
+        <w:rPr>
+          <w:lang w:val="en-US"/>
+        </w:rPr>
+        <w:softHyphen/>
+        <w:t xml:space="preserve">ments can be bidirectional (figure 2, [9]). </w:t>
       </w:r>
       <w:r>
         <w:rPr>
@@ -1731,7 +1796,13 @@
         <w:rPr>
           <w:lang w:val="en-US"/>
         </w:rPr>
-        <w:t>permanence values and synaptic thresholds (analog values in the interval [0,1]).</w:t>
+        <w:t xml:space="preserve">permanence values and </w:t>
+      </w:r>
+      <w:r>
+        <w:rPr>
+          <w:lang w:val="en-US"/>
+        </w:rPr>
+        <w:t>synaptic thresholds (analog values in the interval [0,1]).</w:t>
       </w:r>
     </w:p>
     <w:p>
@@ -1818,13 +1889,7 @@
         <w:rPr>
           <w:lang w:val="en-US"/>
         </w:rPr>
-        <w:t xml:space="preserve"> </w:t>
-      </w:r>
-      <w:r>
-        <w:rPr>
-          <w:lang w:val="en-US"/>
-        </w:rPr>
-        <w:t>of the synapse (range [0,1]), causing the</w:t>
+        <w:t xml:space="preserve"> of the synapse (range [0,1]), causing the</w:t>
       </w:r>
       <w:r>
         <w:rPr>
@@ -2686,7 +2751,14 @@
         <w:rPr>
           <w:lang w:val="en-US"/>
         </w:rPr>
-        <w:t xml:space="preserve">, however, we </w:t>
+        <w:t xml:space="preserve">, however, </w:t>
+      </w:r>
+      <w:r>
+        <w:rPr>
+          <w:lang w:val="en-US"/>
+        </w:rPr>
+        <w:lastRenderedPageBreak/>
+        <w:t xml:space="preserve">we </w:t>
       </w:r>
       <w:r>
         <w:rPr>
@@ -2776,7 +2848,6 @@
         <w:rPr>
           <w:lang w:val="en-US"/>
         </w:rPr>
-        <w:lastRenderedPageBreak/>
         <w:t xml:space="preserve">either </w:t>
       </w:r>
       <w:r>
@@ -2980,7 +3051,15 @@
           <w:iCs/>
           <w:lang w:val="en-US"/>
         </w:rPr>
-        <w:t>Decoders</w:t>
+        <w:t>Detector</w:t>
+      </w:r>
+      <w:r>
+        <w:rPr>
+          <w:i/>
+          <w:iCs/>
+          <w:lang w:val="en-US"/>
+        </w:rPr>
+        <w:t>s</w:t>
       </w:r>
       <w:r>
         <w:rPr>
@@ -3213,7 +3292,23 @@
           <w:iCs/>
           <w:lang w:val="en-US"/>
         </w:rPr>
-        <w:t>decoder, dynamic block and gate logic</w:t>
+        <w:t>de</w:t>
+      </w:r>
+      <w:r>
+        <w:rPr>
+          <w:i/>
+          <w:iCs/>
+          <w:lang w:val="en-US"/>
+        </w:rPr>
+        <w:t>tector</w:t>
+      </w:r>
+      <w:r>
+        <w:rPr>
+          <w:i/>
+          <w:iCs/>
+          <w:lang w:val="en-US"/>
+        </w:rPr>
+        <w:t>, dynamic block and gate logic</w:t>
       </w:r>
       <w:r>
         <w:rPr>
@@ -3372,7 +3467,15 @@
           <w:iCs/>
           <w:lang w:val="en-US"/>
         </w:rPr>
-        <w:t>decoder</w:t>
+        <w:t>de</w:t>
+      </w:r>
+      <w:r>
+        <w:rPr>
+          <w:i/>
+          <w:iCs/>
+          <w:lang w:val="en-US"/>
+        </w:rPr>
+        <w:t>tector</w:t>
       </w:r>
       <w:r>
         <w:rPr>
@@ -3481,7 +3584,15 @@
           <w:iCs/>
           <w:lang w:val="en-US"/>
         </w:rPr>
-        <w:t>deco</w:t>
+        <w:t>de</w:t>
+      </w:r>
+      <w:r>
+        <w:rPr>
+          <w:i/>
+          <w:iCs/>
+          <w:lang w:val="en-US"/>
+        </w:rPr>
+        <w:t>tec</w:t>
       </w:r>
       <w:r>
         <w:rPr>
@@ -3497,7 +3608,7 @@
           <w:iCs/>
           <w:lang w:val="en-US"/>
         </w:rPr>
-        <w:t>der</w:t>
+        <w:t>tor</w:t>
       </w:r>
       <w:r>
         <w:rPr>
@@ -4294,6 +4405,7 @@
         <w:rPr>
           <w:lang w:val="en-US"/>
         </w:rPr>
+        <w:lastRenderedPageBreak/>
         <w:t xml:space="preserve">where the integer parameter </w:t>
       </w:r>
       <w:r>
@@ -4410,7 +4522,6 @@
         <w:rPr>
           <w:lang w:val="en-US"/>
         </w:rPr>
-        <w:lastRenderedPageBreak/>
         <w:t>Figure 5e shows the behavior of input bouncing (lag=2, duty=3, relax=0). The requirement of  3 (lag+1) conse</w:t>
       </w:r>
       <w:r>
@@ -4418,7 +4529,19 @@
           <w:lang w:val="en-US"/>
         </w:rPr>
         <w:softHyphen/>
-        <w:t xml:space="preserve">cutive one-inputs is initially not achieved, thus the integrator falls back from intermediate level 2 to level 1 (not shown), which needs two additional one-inputs to reach the integration threshold, causing finally a duty state transition to hold the output at level one (over 2duty steps), before flipping back to zero (figure 5e). Thus, the integrator at the input side of the pulse unit performs a debouncing function, which is important for the Neurotron during periods where the patterns applied to the Neuron’s decoders are floating.  </w:t>
+        <w:t>cutive one-inputs is initially not achieved, thus the integrator falls back from intermediate level 2 to level 1 (not shown), which needs two additional one-inputs to reach the integration threshold, causing finally a duty state transition to hold the output at level one (over 2duty steps), before flipping back to zero (figure 5e). Thus, the integrator at the input side of the pulse unit performs a debouncing function, which is important for the Neurotron during periods where the patterns applied to the Neuron’s de</w:t>
+      </w:r>
+      <w:r>
+        <w:rPr>
+          <w:lang w:val="en-US"/>
+        </w:rPr>
+        <w:t>tector</w:t>
+      </w:r>
+      <w:r>
+        <w:rPr>
+          <w:lang w:val="en-US"/>
+        </w:rPr>
+        <w:t xml:space="preserve">s are floating.  </w:t>
       </w:r>
     </w:p>
     <w:p>
@@ -4855,26 +4978,62 @@
         <w:rPr>
           <w:lang w:val="en-US"/>
         </w:rPr>
-        <w:t>Decoders</w:t>
-      </w:r>
-    </w:p>
-    <w:p>
-      <w:pPr>
-        <w:rPr>
-          <w:lang w:val="en-US"/>
-        </w:rPr>
-      </w:pPr>
-      <w:r>
-        <w:rPr>
-          <w:lang w:val="en-US"/>
-        </w:rPr>
-        <w:t>Decoders have the role of coincidence detection, which is very similar to the role of digital</w:t>
-      </w:r>
-      <w:r>
-        <w:rPr>
-          <w:lang w:val="en-US"/>
-        </w:rPr>
-        <w:t xml:space="preserve"> decoders </w:t>
+        <w:t>De</w:t>
+      </w:r>
+      <w:r>
+        <w:rPr>
+          <w:lang w:val="en-US"/>
+        </w:rPr>
+        <w:t>tectors</w:t>
+      </w:r>
+    </w:p>
+    <w:p>
+      <w:pPr>
+        <w:rPr>
+          <w:lang w:val="en-US"/>
+        </w:rPr>
+      </w:pPr>
+      <w:r>
+        <w:rPr>
+          <w:lang w:val="en-US"/>
+        </w:rPr>
+        <w:t>De</w:t>
+      </w:r>
+      <w:r>
+        <w:rPr>
+          <w:lang w:val="en-US"/>
+        </w:rPr>
+        <w:t>tectors</w:t>
+      </w:r>
+      <w:r>
+        <w:rPr>
+          <w:lang w:val="en-US"/>
+        </w:rPr>
+        <w:t xml:space="preserve"> have the role of coincidence detection, which is very similar to the role of digital</w:t>
+      </w:r>
+      <w:r>
+        <w:rPr>
+          <w:lang w:val="en-US"/>
+        </w:rPr>
+        <w:t xml:space="preserve"> de</w:t>
+      </w:r>
+      <w:r>
+        <w:rPr>
+          <w:lang w:val="en-US"/>
+        </w:rPr>
+        <w:t>cod</w:t>
+      </w:r>
+      <w:r>
+        <w:rPr>
+          <w:lang w:val="en-US"/>
+        </w:rPr>
+        <w:t>ing</w:t>
+      </w:r>
+      <w:r>
+        <w:rPr>
+          <w:lang w:val="en-US"/>
+        </w:rPr>
+        <w:t xml:space="preserve"> </w:t>
       </w:r>
       <w:r>
         <w:rPr>
@@ -4898,27 +5057,45 @@
         <w:rPr>
           <w:lang w:val="en-US"/>
         </w:rPr>
-        <w:t xml:space="preserve">when an applied address pattern at the decoder input has coincidence with the binary address </w:t>
+        <w:t>when an applied address at the decoder</w:t>
+      </w:r>
+      <w:r>
+        <w:rPr>
+          <w:lang w:val="en-US"/>
+        </w:rPr>
+        <w:t>’s</w:t>
+      </w:r>
+      <w:r>
+        <w:rPr>
+          <w:lang w:val="en-US"/>
+        </w:rPr>
+        <w:t xml:space="preserve"> input </w:t>
+      </w:r>
+      <w:r>
+        <w:rPr>
+          <w:lang w:val="en-US"/>
+        </w:rPr>
+        <w:t>matches</w:t>
+      </w:r>
+      <w:r>
+        <w:rPr>
+          <w:lang w:val="en-US"/>
+        </w:rPr>
+        <w:t xml:space="preserve"> the binary address </w:t>
       </w:r>
       <w:proofErr w:type="spellStart"/>
       <w:r>
         <w:rPr>
           <w:lang w:val="en-US"/>
         </w:rPr>
-        <w:t>i</w:t>
-      </w:r>
-      <w:r>
-        <w:rPr>
-          <w:lang w:val="en-US"/>
-        </w:rPr>
-        <w:t>of</w:t>
+        <w:t xml:space="preserve">of </w:t>
       </w:r>
       <w:proofErr w:type="spellEnd"/>
       <w:r>
         <w:rPr>
           <w:lang w:val="en-US"/>
         </w:rPr>
-        <w:t xml:space="preserve"> an electronic subunit (like a processor register or I/O port). </w:t>
+        <w:t xml:space="preserve">an electronic subunit (like a processor register or I/O port). </w:t>
       </w:r>
       <w:r>
         <w:rPr>
@@ -4936,7 +5113,19 @@
         <w:rPr>
           <w:lang w:val="en-US"/>
         </w:rPr>
-        <w:t xml:space="preserve"> subunit should be selected by the binary pattern </w:t>
+        <w:t xml:space="preserve"> subunit should be selected by the binary </w:t>
+      </w:r>
+      <w:r>
+        <w:rPr>
+          <w:lang w:val="en-US"/>
+        </w:rPr>
+        <w:t>address</w:t>
+      </w:r>
+      <w:r>
+        <w:rPr>
+          <w:lang w:val="en-US"/>
+        </w:rPr>
+        <w:t xml:space="preserve"> </w:t>
       </w:r>
       <w:r>
         <w:rPr>
@@ -4946,7 +5135,7 @@
           <w:iCs/>
           <w:lang w:val="en-US"/>
         </w:rPr>
-        <w:t>w</w:t>
+        <w:t>a</w:t>
       </w:r>
       <w:r>
         <w:rPr>
@@ -4970,6 +5159,7 @@
           <w:iCs/>
           <w:lang w:val="en-US"/>
         </w:rPr>
+        <w:lastRenderedPageBreak/>
         <w:t>[1,0,1,0]</w:t>
       </w:r>
       <w:r>
@@ -5093,6 +5283,13 @@
     </w:p>
     <w:p>
       <w:pPr>
+        <w:rPr>
+          <w:lang w:val="en-US"/>
+        </w:rPr>
+      </w:pPr>
+    </w:p>
+    <w:p>
+      <w:pPr>
         <w:jc w:val="center"/>
         <w:rPr>
           <w:lang w:val="en-US"/>
@@ -5273,7 +5470,481 @@
         <w:rPr>
           <w:lang w:val="en-US"/>
         </w:rPr>
-        <w:t xml:space="preserve"> and any other possible pattern. If, however, the set of possible patterns contains sparse representations with big hamming distance (number of differing bits) between patterns, then the following relational expression (</w:t>
+        <w:t xml:space="preserve"> and any other possible pattern</w:t>
+      </w:r>
+      <w:r>
+        <w:rPr>
+          <w:lang w:val="en-US"/>
+        </w:rPr>
+        <w:t>s</w:t>
+      </w:r>
+      <w:r>
+        <w:rPr>
+          <w:lang w:val="en-US"/>
+        </w:rPr>
+        <w:t>.</w:t>
+      </w:r>
+    </w:p>
+    <w:p>
+      <w:pPr>
+        <w:rPr>
+          <w:lang w:val="en-US"/>
+        </w:rPr>
+      </w:pPr>
+      <w:r>
+        <w:rPr>
+          <w:lang w:val="en-US"/>
+        </w:rPr>
+        <w:t xml:space="preserve">This approach can be adopted for the detection of sparse patterns. Given the 1-norm of a binary vector x </w:t>
+      </w:r>
+      <w:r>
+        <w:rPr>
+          <w:i/>
+          <w:iCs/>
+          <w:lang w:val="en-US"/>
+        </w:rPr>
+        <w:sym w:font="Symbol" w:char="F0CE"/>
+      </w:r>
+      <w:r>
+        <w:rPr>
+          <w:i/>
+          <w:iCs/>
+          <w:lang w:val="en-US"/>
+        </w:rPr>
+        <w:t xml:space="preserve"> </w:t>
+      </w:r>
+      <w:r>
+        <w:rPr>
+          <w:rFonts w:ascii="Imprint MT Shadow" w:hAnsi="Imprint MT Shadow"/>
+          <w:i/>
+          <w:iCs/>
+          <w:lang w:val="en-US"/>
+        </w:rPr>
+        <w:t>B</w:t>
+      </w:r>
+      <w:r>
+        <w:rPr>
+          <w:rFonts w:ascii="Imprint MT Shadow" w:hAnsi="Imprint MT Shadow"/>
+          <w:i/>
+          <w:iCs/>
+          <w:sz w:val="10"/>
+          <w:szCs w:val="10"/>
+          <w:lang w:val="en-US"/>
+        </w:rPr>
+        <w:t xml:space="preserve"> </w:t>
+      </w:r>
+      <w:r>
+        <w:rPr>
+          <w:rFonts w:cs="Times New Roman"/>
+          <w:i/>
+          <w:iCs/>
+          <w:sz w:val="21"/>
+          <w:szCs w:val="21"/>
+          <w:vertAlign w:val="superscript"/>
+          <w:lang w:val="en-US"/>
+        </w:rPr>
+        <w:t>n</w:t>
+      </w:r>
+      <w:r>
+        <w:rPr>
+          <w:rFonts w:cs="Times New Roman"/>
+          <w:i/>
+          <w:iCs/>
+          <w:sz w:val="21"/>
+          <w:szCs w:val="21"/>
+          <w:vertAlign w:val="superscript"/>
+          <w:lang w:val="en-US"/>
+        </w:rPr>
+        <w:t xml:space="preserve"> </w:t>
+      </w:r>
+      <w:r>
+        <w:rPr>
+          <w:lang w:val="en-US"/>
+        </w:rPr>
+        <w:t>defined in</w:t>
+      </w:r>
+      <w:r>
+        <w:rPr>
+          <w:lang w:val="en-US"/>
+        </w:rPr>
+        <w:t xml:space="preserve"> (1)</w:t>
+      </w:r>
+    </w:p>
+    <w:p>
+      <w:pPr>
+        <w:rPr>
+          <w:lang w:val="en-US"/>
+        </w:rPr>
+      </w:pPr>
+    </w:p>
+    <w:p>
+      <w:pPr>
+        <w:rPr>
+          <w:lang w:val="en-US"/>
+        </w:rPr>
+      </w:pPr>
+      <w:r>
+        <w:rPr>
+          <w:lang w:val="en-US"/>
+        </w:rPr>
+        <w:t xml:space="preserve">       </w:t>
+      </w:r>
+      <w:r>
+        <w:rPr>
+          <w:lang w:val="en-US"/>
+        </w:rPr>
+        <w:t xml:space="preserve">|| </w:t>
+      </w:r>
+      <w:r>
+        <w:rPr>
+          <w:b/>
+          <w:bCs/>
+          <w:i/>
+          <w:iCs/>
+          <w:lang w:val="en-US"/>
+        </w:rPr>
+        <w:t>x</w:t>
+      </w:r>
+      <w:r>
+        <w:rPr>
+          <w:lang w:val="en-US"/>
+        </w:rPr>
+        <w:t xml:space="preserve"> ||</w:t>
+      </w:r>
+      <w:r>
+        <w:rPr>
+          <w:vertAlign w:val="subscript"/>
+          <w:lang w:val="en-US"/>
+        </w:rPr>
+        <w:t>1</w:t>
+      </w:r>
+      <w:r>
+        <w:rPr>
+          <w:lang w:val="en-US"/>
+        </w:rPr>
+        <w:t xml:space="preserve">  </w:t>
+      </w:r>
+      <w:r>
+        <w:rPr>
+          <w:lang w:val="en-US"/>
+        </w:rPr>
+        <w:t xml:space="preserve">= </w:t>
+      </w:r>
+      <w:r>
+        <w:rPr>
+          <w:lang w:val="en-US"/>
+        </w:rPr>
+        <w:t xml:space="preserve">|| </w:t>
+      </w:r>
+      <w:r>
+        <w:rPr>
+          <w:i/>
+          <w:iCs/>
+          <w:lang w:val="en-US"/>
+        </w:rPr>
+        <w:t>(x</w:t>
+      </w:r>
+      <w:r>
+        <w:rPr>
+          <w:i/>
+          <w:iCs/>
+          <w:vertAlign w:val="subscript"/>
+          <w:lang w:val="en-US"/>
+        </w:rPr>
+        <w:t>1</w:t>
+      </w:r>
+      <w:r>
+        <w:rPr>
+          <w:i/>
+          <w:iCs/>
+          <w:vertAlign w:val="subscript"/>
+          <w:lang w:val="en-US"/>
+        </w:rPr>
+        <w:t xml:space="preserve"> </w:t>
+      </w:r>
+      <w:r>
+        <w:rPr>
+          <w:i/>
+          <w:iCs/>
+          <w:lang w:val="en-US"/>
+        </w:rPr>
+        <w:t>,</w:t>
+      </w:r>
+      <w:r>
+        <w:rPr>
+          <w:i/>
+          <w:iCs/>
+          <w:lang w:val="en-US"/>
+        </w:rPr>
+        <w:t xml:space="preserve"> </w:t>
+      </w:r>
+      <w:r>
+        <w:rPr>
+          <w:i/>
+          <w:iCs/>
+          <w:lang w:val="en-US"/>
+        </w:rPr>
+        <w:t>x</w:t>
+      </w:r>
+      <w:r>
+        <w:rPr>
+          <w:i/>
+          <w:iCs/>
+          <w:vertAlign w:val="subscript"/>
+          <w:lang w:val="en-US"/>
+        </w:rPr>
+        <w:t>2</w:t>
+      </w:r>
+      <w:r>
+        <w:rPr>
+          <w:i/>
+          <w:iCs/>
+          <w:vertAlign w:val="subscript"/>
+          <w:lang w:val="en-US"/>
+        </w:rPr>
+        <w:t xml:space="preserve"> </w:t>
+      </w:r>
+      <w:r>
+        <w:rPr>
+          <w:i/>
+          <w:iCs/>
+          <w:lang w:val="en-US"/>
+        </w:rPr>
+        <w:t>, … x</w:t>
+      </w:r>
+      <w:r>
+        <w:rPr>
+          <w:i/>
+          <w:iCs/>
+          <w:vertAlign w:val="subscript"/>
+          <w:lang w:val="en-US"/>
+        </w:rPr>
+        <w:t>n</w:t>
+      </w:r>
+      <w:r>
+        <w:rPr>
+          <w:i/>
+          <w:iCs/>
+          <w:lang w:val="en-US"/>
+        </w:rPr>
+        <w:t>)</w:t>
+      </w:r>
+      <w:r>
+        <w:rPr>
+          <w:lang w:val="en-US"/>
+        </w:rPr>
+        <w:t xml:space="preserve"> ||</w:t>
+      </w:r>
+      <w:r>
+        <w:rPr>
+          <w:vertAlign w:val="subscript"/>
+          <w:lang w:val="en-US"/>
+        </w:rPr>
+        <w:t>1</w:t>
+      </w:r>
+      <w:r>
+        <w:rPr>
+          <w:lang w:val="en-US"/>
+        </w:rPr>
+        <w:t xml:space="preserve"> :</w:t>
+      </w:r>
+      <w:r>
+        <w:rPr>
+          <w:lang w:val="en-US"/>
+        </w:rPr>
+        <w:t xml:space="preserve">=   </w:t>
+      </w:r>
+      <w:r>
+        <w:rPr>
+          <w:i/>
+          <w:iCs/>
+          <w:lang w:val="de-AT"/>
+        </w:rPr>
+        <w:sym w:font="Symbol" w:char="F053"/>
+      </w:r>
+      <w:r>
+        <w:rPr>
+          <w:i/>
+          <w:iCs/>
+          <w:lang w:val="en-US"/>
+        </w:rPr>
+        <w:t xml:space="preserve"> </w:t>
+      </w:r>
+      <w:r>
+        <w:rPr>
+          <w:i/>
+          <w:iCs/>
+          <w:vertAlign w:val="subscript"/>
+          <w:lang w:val="en-US"/>
+        </w:rPr>
+        <w:t>i</w:t>
+      </w:r>
+      <w:r>
+        <w:rPr>
+          <w:i/>
+          <w:iCs/>
+          <w:lang w:val="en-US"/>
+        </w:rPr>
+        <w:t xml:space="preserve"> </w:t>
+      </w:r>
+      <w:r>
+        <w:rPr>
+          <w:i/>
+          <w:iCs/>
+          <w:lang w:val="en-US"/>
+        </w:rPr>
+        <w:t>|</w:t>
+      </w:r>
+      <w:r>
+        <w:rPr>
+          <w:i/>
+          <w:iCs/>
+          <w:lang w:val="en-US"/>
+        </w:rPr>
+        <w:t>x</w:t>
+      </w:r>
+      <w:r>
+        <w:rPr>
+          <w:i/>
+          <w:iCs/>
+          <w:vertAlign w:val="subscript"/>
+          <w:lang w:val="en-US"/>
+        </w:rPr>
+        <w:t>i</w:t>
+      </w:r>
+      <w:r>
+        <w:rPr>
+          <w:i/>
+          <w:iCs/>
+          <w:vertAlign w:val="subscript"/>
+          <w:lang w:val="en-US"/>
+        </w:rPr>
+        <w:t xml:space="preserve"> </w:t>
+      </w:r>
+      <w:r>
+        <w:rPr>
+          <w:lang w:val="en-US"/>
+        </w:rPr>
+        <w:t xml:space="preserve">|  =  </w:t>
+      </w:r>
+      <w:r>
+        <w:rPr>
+          <w:i/>
+          <w:iCs/>
+          <w:lang w:val="de-AT"/>
+        </w:rPr>
+        <w:sym w:font="Symbol" w:char="F053"/>
+      </w:r>
+      <w:r>
+        <w:rPr>
+          <w:i/>
+          <w:iCs/>
+          <w:vertAlign w:val="subscript"/>
+          <w:lang w:val="en-US"/>
+        </w:rPr>
+        <w:t xml:space="preserve"> </w:t>
+      </w:r>
+      <w:r>
+        <w:rPr>
+          <w:i/>
+          <w:iCs/>
+          <w:vertAlign w:val="subscript"/>
+          <w:lang w:val="en-US"/>
+        </w:rPr>
+        <w:t>i</w:t>
+      </w:r>
+      <w:r>
+        <w:rPr>
+          <w:i/>
+          <w:iCs/>
+          <w:lang w:val="en-US"/>
+        </w:rPr>
+        <w:t xml:space="preserve"> </w:t>
+      </w:r>
+      <w:r>
+        <w:rPr>
+          <w:i/>
+          <w:iCs/>
+          <w:lang w:val="en-US"/>
+        </w:rPr>
+        <w:t>x</w:t>
+      </w:r>
+      <w:r>
+        <w:rPr>
+          <w:i/>
+          <w:iCs/>
+          <w:vertAlign w:val="subscript"/>
+          <w:lang w:val="en-US"/>
+        </w:rPr>
+        <w:t>i</w:t>
+      </w:r>
+      <w:r>
+        <w:rPr>
+          <w:lang w:val="en-US"/>
+        </w:rPr>
+        <w:t xml:space="preserve"> </w:t>
+      </w:r>
+      <w:r>
+        <w:rPr>
+          <w:lang w:val="en-US"/>
+        </w:rPr>
+        <w:tab/>
+      </w:r>
+      <w:r>
+        <w:rPr>
+          <w:i/>
+          <w:iCs/>
+          <w:lang w:val="en-US"/>
+        </w:rPr>
+        <w:t>(4)</w:t>
+      </w:r>
+    </w:p>
+    <w:p>
+      <w:pPr>
+        <w:rPr>
+          <w:lang w:val="en-US"/>
+        </w:rPr>
+      </w:pPr>
+    </w:p>
+    <w:p>
+      <w:pPr>
+        <w:rPr>
+          <w:lang w:val="en-US"/>
+        </w:rPr>
+      </w:pPr>
+    </w:p>
+    <w:p>
+      <w:pPr>
+        <w:rPr>
+          <w:lang w:val="en-US"/>
+        </w:rPr>
+      </w:pPr>
+    </w:p>
+    <w:p>
+      <w:pPr>
+        <w:rPr>
+          <w:lang w:val="en-US"/>
+        </w:rPr>
+      </w:pPr>
+    </w:p>
+    <w:p>
+      <w:pPr>
+        <w:rPr>
+          <w:lang w:val="en-US"/>
+        </w:rPr>
+      </w:pPr>
+    </w:p>
+    <w:p>
+      <w:pPr>
+        <w:rPr>
+          <w:lang w:val="en-US"/>
+        </w:rPr>
+      </w:pPr>
+      <w:r>
+        <w:rPr>
+          <w:lang w:val="en-US"/>
+        </w:rPr>
+        <w:t xml:space="preserve"> If, however, the set of possible patterns contains sparse representations with big hamming distance (number of differing bits) between patterns, then the following relational expression (</w:t>
       </w:r>
       <w:r>
         <w:rPr>
@@ -5994,7 +6665,19 @@
         <w:rPr>
           <w:lang w:val="en-US"/>
         </w:rPr>
-        <w:t xml:space="preserve"> of two vectors, the number of matching bits. If we characterize a decoder by a binary weight vector </w:t>
+        <w:t xml:space="preserve"> of two vectors, the number of matching bits. If we characterize a de</w:t>
+      </w:r>
+      <w:r>
+        <w:rPr>
+          <w:lang w:val="en-US"/>
+        </w:rPr>
+        <w:t>tector</w:t>
+      </w:r>
+      <w:r>
+        <w:rPr>
+          <w:lang w:val="en-US"/>
+        </w:rPr>
+        <w:t xml:space="preserve"> by a binary weight vector </w:t>
       </w:r>
       <w:r>
         <w:rPr>
@@ -6008,7 +6691,19 @@
         <w:rPr>
           <w:lang w:val="en-US"/>
         </w:rPr>
-        <w:t xml:space="preserve">, then the decoder sets its output </w:t>
+        <w:t>, then the de</w:t>
+      </w:r>
+      <w:r>
+        <w:rPr>
+          <w:lang w:val="en-US"/>
+        </w:rPr>
+        <w:t>tector</w:t>
+      </w:r>
+      <w:r>
+        <w:rPr>
+          <w:lang w:val="en-US"/>
+        </w:rPr>
+        <w:t xml:space="preserve"> sets its output </w:t>
       </w:r>
       <w:r>
         <w:rPr>
@@ -6058,7 +6753,19 @@
         <w:rPr>
           <w:lang w:val="en-US"/>
         </w:rPr>
-        <w:t xml:space="preserve">with the decoder’s weight vector </w:t>
+        <w:t>with the de</w:t>
+      </w:r>
+      <w:r>
+        <w:rPr>
+          <w:lang w:val="en-US"/>
+        </w:rPr>
+        <w:t>tector</w:t>
+      </w:r>
+      <w:r>
+        <w:rPr>
+          <w:lang w:val="en-US"/>
+        </w:rPr>
+        <w:t xml:space="preserve">’s weight vector </w:t>
       </w:r>
       <w:r>
         <w:rPr>
@@ -6106,7 +6813,19 @@
         <w:rPr>
           <w:lang w:val="en-US"/>
         </w:rPr>
-        <w:t xml:space="preserve"> to the decoder’s weight vector </w:t>
+        <w:t xml:space="preserve"> to the de</w:t>
+      </w:r>
+      <w:r>
+        <w:rPr>
+          <w:lang w:val="en-US"/>
+        </w:rPr>
+        <w:t>tector</w:t>
+      </w:r>
+      <w:r>
+        <w:rPr>
+          <w:lang w:val="en-US"/>
+        </w:rPr>
+        <w:t xml:space="preserve">’s weight vector </w:t>
       </w:r>
       <w:r>
         <w:rPr>
@@ -6122,14 +6841,7 @@
         <w:rPr>
           <w:lang w:val="en-US"/>
         </w:rPr>
-        <w:t xml:space="preserve"> in terms of sufficient small </w:t>
-      </w:r>
-      <w:r>
-        <w:rPr>
-          <w:lang w:val="en-US"/>
-        </w:rPr>
-        <w:lastRenderedPageBreak/>
-        <w:t xml:space="preserve">Hamming distance. The smaller </w:t>
+        <w:t xml:space="preserve"> in terms of sufficient small Hamming distance. The smaller </w:t>
       </w:r>
       <w:r>
         <w:rPr>
@@ -6183,7 +6895,37 @@
         <w:rPr>
           <w:lang w:val="en-US"/>
         </w:rPr>
-        <w:t xml:space="preserve">For our decoders </w:t>
+        <w:t xml:space="preserve">For </w:t>
+      </w:r>
+      <w:r>
+        <w:rPr>
+          <w:lang w:val="en-US"/>
+        </w:rPr>
+        <w:t>the</w:t>
+      </w:r>
+      <w:r>
+        <w:rPr>
+          <w:lang w:val="en-US"/>
+        </w:rPr>
+        <w:t xml:space="preserve"> de</w:t>
+      </w:r>
+      <w:r>
+        <w:rPr>
+          <w:lang w:val="en-US"/>
+        </w:rPr>
+        <w:t>tectors</w:t>
+      </w:r>
+      <w:r>
+        <w:rPr>
+          <w:lang w:val="en-US"/>
+        </w:rPr>
+        <w:t xml:space="preserve"> </w:t>
+      </w:r>
+      <w:r>
+        <w:rPr>
+          <w:lang w:val="en-US"/>
+        </w:rPr>
+        <w:t xml:space="preserve">used in this context </w:t>
       </w:r>
       <w:r>
         <w:rPr>
@@ -6334,7 +7076,23 @@
           <w:szCs w:val="18"/>
           <w:lang w:val="en-US"/>
         </w:rPr>
-        <w:t>: Decoder symbols based on the digital neuron model of McCulloch and Pitts in 1943</w:t>
+        <w:t>: De</w:t>
+      </w:r>
+      <w:r>
+        <w:rPr>
+          <w:sz w:val="18"/>
+          <w:szCs w:val="18"/>
+          <w:lang w:val="en-US"/>
+        </w:rPr>
+        <w:t>tector</w:t>
+      </w:r>
+      <w:r>
+        <w:rPr>
+          <w:sz w:val="18"/>
+          <w:szCs w:val="18"/>
+          <w:lang w:val="en-US"/>
+        </w:rPr>
+        <w:t xml:space="preserve"> symbols based on the digital neuron model of McCulloch and Pitts in 1943</w:t>
       </w:r>
     </w:p>
     <w:p>
@@ -6859,7 +7617,19 @@
         <w:rPr>
           <w:lang w:val="en-US"/>
         </w:rPr>
-        <w:t xml:space="preserve">the decoder used in this context is augmented with a binary weight vector </w:t>
+        <w:t>the de</w:t>
+      </w:r>
+      <w:r>
+        <w:rPr>
+          <w:lang w:val="en-US"/>
+        </w:rPr>
+        <w:t>tector</w:t>
+      </w:r>
+      <w:r>
+        <w:rPr>
+          <w:lang w:val="en-US"/>
+        </w:rPr>
+        <w:t xml:space="preserve"> used in this context is augmented with a binary weight vector </w:t>
       </w:r>
       <w:r>
         <w:rPr>
@@ -7941,7 +8711,19 @@
         <w:rPr>
           <w:lang w:val="en-US"/>
         </w:rPr>
-        <w:t>If we want to model a decoder with 3 inputs v</w:t>
+        <w:t>If we want to model a d</w:t>
+      </w:r>
+      <w:r>
+        <w:rPr>
+          <w:lang w:val="en-US"/>
+        </w:rPr>
+        <w:t>etector</w:t>
+      </w:r>
+      <w:r>
+        <w:rPr>
+          <w:lang w:val="en-US"/>
+        </w:rPr>
+        <w:t xml:space="preserve"> with 3 inputs v</w:t>
       </w:r>
       <w:r>
         <w:rPr>
@@ -8130,7 +8912,19 @@
         <w:rPr>
           <w:lang w:val="en-US"/>
         </w:rPr>
-        <w:t xml:space="preserve">we would just define a decoder mapping from </w:t>
+        <w:t>we would just define a de</w:t>
+      </w:r>
+      <w:r>
+        <w:rPr>
+          <w:lang w:val="en-US"/>
+        </w:rPr>
+        <w:t>tector</w:t>
+      </w:r>
+      <w:r>
+        <w:rPr>
+          <w:lang w:val="en-US"/>
+        </w:rPr>
+        <w:t xml:space="preserve"> mapping from </w:t>
       </w:r>
       <w:r>
         <w:rPr>
@@ -8332,7 +9126,19 @@
         <w:rPr>
           <w:lang w:val="en-US"/>
         </w:rPr>
-        <w:t>A set of decoders operating</w:t>
+        <w:t>A set of de</w:t>
+      </w:r>
+      <w:r>
+        <w:rPr>
+          <w:lang w:val="en-US"/>
+        </w:rPr>
+        <w:t>tector</w:t>
+      </w:r>
+      <w:r>
+        <w:rPr>
+          <w:lang w:val="en-US"/>
+        </w:rPr>
+        <w:t xml:space="preserve"> operating</w:t>
       </w:r>
       <w:r>
         <w:rPr>
@@ -8378,7 +9184,19 @@
         <w:rPr>
           <w:lang w:val="en-US"/>
         </w:rPr>
-        <w:t xml:space="preserve"> be combined to a decoder set parametrized with weight matrix </w:t>
+        <w:t xml:space="preserve"> be combined to a de</w:t>
+      </w:r>
+      <w:r>
+        <w:rPr>
+          <w:lang w:val="en-US"/>
+        </w:rPr>
+        <w:t>tector</w:t>
+      </w:r>
+      <w:r>
+        <w:rPr>
+          <w:lang w:val="en-US"/>
+        </w:rPr>
+        <w:t xml:space="preserve"> set parametrized with weight matrix </w:t>
       </w:r>
       <w:r>
         <w:rPr>
@@ -8417,7 +9235,19 @@
           <w:lang w:val="en-US"/>
         </w:rPr>
         <w:softHyphen/>
-        <w:t>gure 6c). Such decoder set is used for modelling a set of dendritic segments and implements the mapping (3a-d).</w:t>
+        <w:t>gure 6c). Such de</w:t>
+      </w:r>
+      <w:r>
+        <w:rPr>
+          <w:lang w:val="en-US"/>
+        </w:rPr>
+        <w:t>tector</w:t>
+      </w:r>
+      <w:r>
+        <w:rPr>
+          <w:lang w:val="en-US"/>
+        </w:rPr>
+        <w:t xml:space="preserve"> set is used for modelling a set of dendritic segments and implements the mapping (3a-d).</w:t>
       </w:r>
     </w:p>
     <w:p>
@@ -9779,13 +10609,29 @@
           <w:iCs/>
           <w:lang w:val="en-US"/>
         </w:rPr>
-        <w:t xml:space="preserve"> decoder spikes, </w:t>
-      </w:r>
-      <w:r>
-        <w:rPr>
-          <w:lang w:val="en-US"/>
-        </w:rPr>
-        <w:t>if it outputs a non-zero spiking signals,</w:t>
+        <w:t xml:space="preserve"> de</w:t>
+      </w:r>
+      <w:r>
+        <w:rPr>
+          <w:i/>
+          <w:iCs/>
+          <w:lang w:val="en-US"/>
+        </w:rPr>
+        <w:t>tector</w:t>
+      </w:r>
+      <w:r>
+        <w:rPr>
+          <w:i/>
+          <w:iCs/>
+          <w:lang w:val="en-US"/>
+        </w:rPr>
+        <w:t xml:space="preserve"> spikes, </w:t>
+      </w:r>
+      <w:r>
+        <w:rPr>
+          <w:lang w:val="en-US"/>
+        </w:rPr>
+        <w:t>if it outputs a non-zero spiking signal,</w:t>
       </w:r>
       <w:r>
         <w:rPr>
@@ -9805,7 +10651,19 @@
         <w:rPr>
           <w:lang w:val="en-US"/>
         </w:rPr>
-        <w:t xml:space="preserve"> with the decoder’s feasible pattern set. Depen</w:t>
+        <w:t xml:space="preserve"> with the de</w:t>
+      </w:r>
+      <w:r>
+        <w:rPr>
+          <w:lang w:val="en-US"/>
+        </w:rPr>
+        <w:t>tector</w:t>
+      </w:r>
+      <w:r>
+        <w:rPr>
+          <w:lang w:val="en-US"/>
+        </w:rPr>
+        <w:t>’s feasible pattern set. Depen</w:t>
       </w:r>
       <w:r>
         <w:rPr>
@@ -9990,7 +10848,19 @@
         <w:rPr>
           <w:lang w:val="en-US"/>
         </w:rPr>
-        <w:t xml:space="preserve"> in (3c) the empowerment matrix of the decoder set, and vector </w:t>
+        <w:t xml:space="preserve"> in (3c) the empowerment matrix of the de</w:t>
+      </w:r>
+      <w:r>
+        <w:rPr>
+          <w:lang w:val="en-US"/>
+        </w:rPr>
+        <w:t>tector</w:t>
+      </w:r>
+      <w:r>
+        <w:rPr>
+          <w:lang w:val="en-US"/>
+        </w:rPr>
+        <w:t xml:space="preserve"> set, and vector </w:t>
       </w:r>
       <w:r>
         <w:rPr>
@@ -10048,7 +10918,26 @@
         <w:rPr>
           <w:lang w:val="en-US"/>
         </w:rPr>
-        <w:t xml:space="preserve"> of each decoder of the set. Notab</w:t>
+        <w:t xml:space="preserve"> of each de</w:t>
+      </w:r>
+      <w:r>
+        <w:rPr>
+          <w:lang w:val="en-US"/>
+        </w:rPr>
+        <w:t>tector</w:t>
+      </w:r>
+      <w:r>
+        <w:rPr>
+          <w:lang w:val="en-US"/>
+        </w:rPr>
+        <w:t xml:space="preserve"> of the set. </w:t>
+      </w:r>
+      <w:r>
+        <w:rPr>
+          <w:lang w:val="en-US"/>
+        </w:rPr>
+        <w:lastRenderedPageBreak/>
+        <w:t>Notab</w:t>
       </w:r>
       <w:r>
         <w:rPr>
@@ -10064,19 +10953,6 @@
           <w:lang w:val="en-US"/>
         </w:rPr>
       </w:pPr>
-    </w:p>
-    <w:p>
-      <w:pPr>
-        <w:rPr>
-          <w:lang w:val="en-US"/>
-        </w:rPr>
-      </w:pPr>
-      <w:r>
-        <w:rPr>
-          <w:lang w:val="en-US"/>
-        </w:rPr>
-        <w:t>The detailed mathematical description of a decoder or decoder set can be found in section “Materials and Methods”.</w:t>
-      </w:r>
     </w:p>
     <w:p>
       <w:pPr>
@@ -10420,14 +11296,7 @@
         <w:rPr>
           <w:lang w:val="en-US"/>
         </w:rPr>
-        <w:t xml:space="preserve">activation under a predictive </w:t>
-      </w:r>
-      <w:r>
-        <w:rPr>
-          <w:lang w:val="en-US"/>
-        </w:rPr>
-        <w:lastRenderedPageBreak/>
-        <w:t>condition. If the Neurotron is not predictive, stimu</w:t>
+        <w:t>activation under a predictive condition. If the Neurotron is not predictive, stimu</w:t>
       </w:r>
       <w:r>
         <w:rPr>
@@ -13270,6 +14139,7 @@
           <w:rFonts w:cs="Times New Roman"/>
           <w:lang w:val="en-US"/>
         </w:rPr>
+        <w:lastRenderedPageBreak/>
         <w:t>which empowers</w:t>
       </w:r>
       <w:r>
@@ -16601,7 +17471,6 @@
         <w:rPr>
           <w:lang w:val="en-US"/>
         </w:rPr>
-        <w:lastRenderedPageBreak/>
         <w:t>initialize all network states</w:t>
       </w:r>
       <w:r>
@@ -19154,58 +20023,280 @@
       <w:pPr>
         <w:rPr>
           <w:rFonts w:cs="Times New Roman"/>
+          <w:i/>
+          <w:iCs/>
           <w:sz w:val="16"/>
           <w:szCs w:val="16"/>
           <w:lang w:val="en-US"/>
         </w:rPr>
       </w:pPr>
-    </w:p>
-    <w:p>
-      <w:pPr>
+      <w:r>
         <w:rPr>
           <w:rFonts w:cs="Times New Roman"/>
           <w:sz w:val="16"/>
           <w:szCs w:val="16"/>
           <w:lang w:val="en-US"/>
         </w:rPr>
-      </w:pPr>
-    </w:p>
-    <w:p>
-      <w:pPr>
+        <w:t>[12] Gidon A., et all: Dendritic A</w:t>
+      </w:r>
+      <w:r>
         <w:rPr>
           <w:rFonts w:cs="Times New Roman"/>
           <w:sz w:val="16"/>
           <w:szCs w:val="16"/>
           <w:lang w:val="en-US"/>
         </w:rPr>
-      </w:pPr>
-    </w:p>
-    <w:p>
-      <w:pPr>
-        <w:rPr>
-          <w:rFonts w:cs="Times New Roman"/>
+        <w:t xml:space="preserve">ction Potentials and Computation in Human Layer 2/3 Cortical Neurons. </w:t>
+      </w:r>
+      <w:r>
+        <w:rPr>
+          <w:rFonts w:cs="Times New Roman"/>
+          <w:i/>
+          <w:iCs/>
           <w:sz w:val="16"/>
           <w:szCs w:val="16"/>
           <w:lang w:val="en-US"/>
         </w:rPr>
-      </w:pPr>
-      <w:r>
+        <w:t>Science 367, 83-87 (2020)</w:t>
+      </w:r>
+    </w:p>
+    <w:p>
+      <w:pPr>
         <w:rPr>
           <w:rFonts w:cs="Times New Roman"/>
           <w:sz w:val="16"/>
           <w:szCs w:val="16"/>
           <w:lang w:val="en-US"/>
         </w:rPr>
-        <w:t>[8</w:t>
-      </w:r>
-      <w:r>
-        <w:rPr>
-          <w:rFonts w:cs="Times New Roman"/>
+      </w:pPr>
+    </w:p>
+    <w:p>
+      <w:pPr>
+        <w:rPr>
+          <w:rFonts w:cs="Times New Roman"/>
+          <w:i/>
+          <w:iCs/>
           <w:sz w:val="16"/>
           <w:szCs w:val="16"/>
           <w:lang w:val="en-US"/>
         </w:rPr>
-        <w:t xml:space="preserve">] Chklovskii et al.: </w:t>
+      </w:pPr>
+      <w:r>
+        <w:rPr>
+          <w:rFonts w:cs="Times New Roman"/>
+          <w:sz w:val="16"/>
+          <w:szCs w:val="16"/>
+          <w:lang w:val="en-US"/>
+        </w:rPr>
+        <w:t>[1</w:t>
+      </w:r>
+      <w:r>
+        <w:rPr>
+          <w:rFonts w:cs="Times New Roman"/>
+          <w:sz w:val="16"/>
+          <w:szCs w:val="16"/>
+          <w:lang w:val="en-US"/>
+        </w:rPr>
+        <w:t>3</w:t>
+      </w:r>
+      <w:r>
+        <w:rPr>
+          <w:rFonts w:cs="Times New Roman"/>
+          <w:sz w:val="16"/>
+          <w:szCs w:val="16"/>
+          <w:lang w:val="en-US"/>
+        </w:rPr>
+        <w:t xml:space="preserve">] </w:t>
+      </w:r>
+      <w:r>
+        <w:rPr>
+          <w:rFonts w:cs="Times New Roman"/>
+          <w:sz w:val="16"/>
+          <w:szCs w:val="16"/>
+          <w:lang w:val="en-US"/>
+        </w:rPr>
+        <w:t>Major G</w:t>
+      </w:r>
+      <w:r>
+        <w:rPr>
+          <w:rFonts w:cs="Times New Roman"/>
+          <w:sz w:val="16"/>
+          <w:szCs w:val="16"/>
+          <w:lang w:val="en-US"/>
+        </w:rPr>
+        <w:t xml:space="preserve">., et all: </w:t>
+      </w:r>
+      <w:r>
+        <w:rPr>
+          <w:rFonts w:cs="Times New Roman"/>
+          <w:sz w:val="16"/>
+          <w:szCs w:val="16"/>
+          <w:lang w:val="en-US"/>
+        </w:rPr>
+        <w:t>Spatiotemporally Graded NMDA Spike/Plateau Potentials in Basal Dendrites of Neocortical Pyramidal Neurons</w:t>
+      </w:r>
+      <w:r>
+        <w:rPr>
+          <w:rFonts w:cs="Times New Roman"/>
+          <w:sz w:val="16"/>
+          <w:szCs w:val="16"/>
+          <w:lang w:val="en-US"/>
+        </w:rPr>
+        <w:t xml:space="preserve">. </w:t>
+      </w:r>
+      <w:r>
+        <w:rPr>
+          <w:rFonts w:cs="Times New Roman"/>
+          <w:i/>
+          <w:iCs/>
+          <w:sz w:val="16"/>
+          <w:szCs w:val="16"/>
+          <w:lang w:val="en-US"/>
+        </w:rPr>
+        <w:t>Journal of Neurophysiology</w:t>
+      </w:r>
+      <w:r>
+        <w:rPr>
+          <w:rFonts w:cs="Times New Roman"/>
+          <w:i/>
+          <w:iCs/>
+          <w:sz w:val="16"/>
+          <w:szCs w:val="16"/>
+          <w:lang w:val="en-US"/>
+        </w:rPr>
+        <w:t xml:space="preserve"> (</w:t>
+      </w:r>
+      <w:r>
+        <w:rPr>
+          <w:rFonts w:cs="Times New Roman"/>
+          <w:i/>
+          <w:iCs/>
+          <w:sz w:val="16"/>
+          <w:szCs w:val="16"/>
+          <w:lang w:val="en-US"/>
+        </w:rPr>
+        <w:t xml:space="preserve">Junie, </w:t>
+      </w:r>
+      <w:r>
+        <w:rPr>
+          <w:rFonts w:cs="Times New Roman"/>
+          <w:i/>
+          <w:iCs/>
+          <w:sz w:val="16"/>
+          <w:szCs w:val="16"/>
+          <w:lang w:val="en-US"/>
+        </w:rPr>
+        <w:t>20</w:t>
+      </w:r>
+      <w:r>
+        <w:rPr>
+          <w:rFonts w:cs="Times New Roman"/>
+          <w:i/>
+          <w:iCs/>
+          <w:sz w:val="16"/>
+          <w:szCs w:val="16"/>
+          <w:lang w:val="en-US"/>
+        </w:rPr>
+        <w:t>08</w:t>
+      </w:r>
+      <w:r>
+        <w:rPr>
+          <w:rFonts w:cs="Times New Roman"/>
+          <w:i/>
+          <w:iCs/>
+          <w:sz w:val="16"/>
+          <w:szCs w:val="16"/>
+          <w:lang w:val="en-US"/>
+        </w:rPr>
+        <w:t>)</w:t>
+      </w:r>
+    </w:p>
+    <w:p>
+      <w:pPr>
+        <w:rPr>
+          <w:rFonts w:cs="Times New Roman"/>
+          <w:sz w:val="16"/>
+          <w:szCs w:val="16"/>
+          <w:lang w:val="en-US"/>
+        </w:rPr>
+      </w:pPr>
+    </w:p>
+    <w:p>
+      <w:pPr>
+        <w:rPr>
+          <w:rFonts w:cs="Times New Roman"/>
+          <w:sz w:val="16"/>
+          <w:szCs w:val="16"/>
+          <w:lang w:val="en-US"/>
+        </w:rPr>
+      </w:pPr>
+    </w:p>
+    <w:p>
+      <w:pPr>
+        <w:rPr>
+          <w:rFonts w:cs="Times New Roman"/>
+          <w:sz w:val="16"/>
+          <w:szCs w:val="16"/>
+          <w:lang w:val="en-US"/>
+        </w:rPr>
+      </w:pPr>
+    </w:p>
+    <w:p>
+      <w:pPr>
+        <w:rPr>
+          <w:rFonts w:cs="Times New Roman"/>
+          <w:sz w:val="16"/>
+          <w:szCs w:val="16"/>
+          <w:lang w:val="en-US"/>
+        </w:rPr>
+      </w:pPr>
+    </w:p>
+    <w:p>
+      <w:pPr>
+        <w:rPr>
+          <w:rFonts w:cs="Times New Roman"/>
+          <w:sz w:val="16"/>
+          <w:szCs w:val="16"/>
+          <w:lang w:val="en-US"/>
+        </w:rPr>
+      </w:pPr>
+      <w:r>
+        <w:rPr>
+          <w:rFonts w:cs="Times New Roman"/>
+          <w:sz w:val="16"/>
+          <w:szCs w:val="16"/>
+          <w:lang w:val="en-US"/>
+        </w:rPr>
+        <w:t>[8</w:t>
+      </w:r>
+      <w:r>
+        <w:rPr>
+          <w:rFonts w:cs="Times New Roman"/>
+          <w:sz w:val="16"/>
+          <w:szCs w:val="16"/>
+          <w:lang w:val="en-US"/>
+        </w:rPr>
+        <w:t xml:space="preserve">] </w:t>
+      </w:r>
+      <w:proofErr w:type="spellStart"/>
+      <w:r>
+        <w:rPr>
+          <w:rFonts w:cs="Times New Roman"/>
+          <w:sz w:val="16"/>
+          <w:szCs w:val="16"/>
+          <w:lang w:val="en-US"/>
+        </w:rPr>
+        <w:t>Chklovskii</w:t>
+      </w:r>
+      <w:proofErr w:type="spellEnd"/>
+      <w:r>
+        <w:rPr>
+          <w:rFonts w:cs="Times New Roman"/>
+          <w:sz w:val="16"/>
+          <w:szCs w:val="16"/>
+          <w:lang w:val="en-US"/>
+        </w:rPr>
+        <w:t xml:space="preserve"> et al.: </w:t>
       </w:r>
       <w:r>
         <w:rPr>

</xml_diff>